<commit_message>
Added a table containing functions and forms of entities
</commit_message>
<xml_diff>
--- a/Team 2 -  EV Digital Twin.docx
+++ b/Team 2 -  EV Digital Twin.docx
@@ -354,6 +354,353 @@
         <w:lastRenderedPageBreak/>
         <w:t>TASK 2: Identify the entities of the system, their form and function and the system boundary and context</w:t>
       </w:r>
+    </w:p>
+    <w:tbl>
+      <w:tblPr>
+        <w:tblStyle w:val="TableGrid"/>
+        <w:tblpPr w:vertAnchor="text" w:horzAnchor="margin" w:tblpY="-48"/>
+        <w:tblOverlap w:val="never"/>
+        <w:tblW w:w="8983" w:type="dxa"/>
+        <w:tblInd w:w="0" w:type="dxa"/>
+        <w:tblCellMar>
+          <w:top w:w="48" w:type="dxa"/>
+          <w:left w:w="62" w:type="dxa"/>
+          <w:right w:w="82" w:type="dxa"/>
+        </w:tblCellMar>
+        <w:tblLook w:val="04A0" w:firstRow="1" w:lastRow="0" w:firstColumn="1" w:lastColumn="0" w:noHBand="0" w:noVBand="1"/>
+      </w:tblPr>
+      <w:tblGrid>
+        <w:gridCol w:w="1396"/>
+        <w:gridCol w:w="3262"/>
+        <w:gridCol w:w="2772"/>
+        <w:gridCol w:w="1553"/>
+      </w:tblGrid>
+      <w:tr>
+        <w:trPr>
+          <w:trHeight w:val="389"/>
+        </w:trPr>
+        <w:tc>
+          <w:tcPr>
+            <w:tcW w:w="1396" w:type="dxa"/>
+            <w:tcBorders>
+              <w:top w:val="single" w:sz="7" w:space="0" w:color="FFFFFF"/>
+              <w:left w:val="single" w:sz="7" w:space="0" w:color="FFFFFF"/>
+              <w:bottom w:val="single" w:sz="20" w:space="0" w:color="FFFFFF"/>
+              <w:right w:val="single" w:sz="7" w:space="0" w:color="FFFFFF"/>
+            </w:tcBorders>
+            <w:shd w:val="clear" w:color="auto" w:fill="50B4C8"/>
+          </w:tcPr>
+          <w:p>
+            <w:r>
+              <w:rPr>
+                <w:rFonts w:ascii="Times New Roman" w:eastAsia="Times New Roman" w:hAnsi="Times New Roman" w:cs="Times New Roman"/>
+                <w:color w:val="FFFFFF"/>
+                <w:sz w:val="23"/>
+              </w:rPr>
+              <w:t>System</w:t>
+            </w:r>
+          </w:p>
+        </w:tc>
+        <w:tc>
+          <w:tcPr>
+            <w:tcW w:w="3262" w:type="dxa"/>
+            <w:tcBorders>
+              <w:top w:val="single" w:sz="7" w:space="0" w:color="FFFFFF"/>
+              <w:left w:val="single" w:sz="7" w:space="0" w:color="FFFFFF"/>
+              <w:bottom w:val="single" w:sz="20" w:space="0" w:color="FFFFFF"/>
+              <w:right w:val="single" w:sz="7" w:space="0" w:color="FFFFFF"/>
+            </w:tcBorders>
+            <w:shd w:val="clear" w:color="auto" w:fill="50B4C8"/>
+          </w:tcPr>
+          <w:p>
+            <w:r>
+              <w:rPr>
+                <w:rFonts w:ascii="Times New Roman" w:eastAsia="Times New Roman" w:hAnsi="Times New Roman" w:cs="Times New Roman"/>
+                <w:color w:val="FFFFFF"/>
+                <w:sz w:val="23"/>
+              </w:rPr>
+              <w:t>Entity Function</w:t>
+            </w:r>
+          </w:p>
+        </w:tc>
+        <w:tc>
+          <w:tcPr>
+            <w:tcW w:w="2772" w:type="dxa"/>
+            <w:tcBorders>
+              <w:top w:val="single" w:sz="7" w:space="0" w:color="FFFFFF"/>
+              <w:left w:val="single" w:sz="7" w:space="0" w:color="FFFFFF"/>
+              <w:bottom w:val="single" w:sz="20" w:space="0" w:color="FFFFFF"/>
+              <w:right w:val="single" w:sz="7" w:space="0" w:color="FFFFFF"/>
+            </w:tcBorders>
+            <w:shd w:val="clear" w:color="auto" w:fill="50B4C8"/>
+          </w:tcPr>
+          <w:p>
+            <w:r>
+              <w:rPr>
+                <w:rFonts w:ascii="Times New Roman" w:eastAsia="Times New Roman" w:hAnsi="Times New Roman" w:cs="Times New Roman"/>
+                <w:color w:val="FFFFFF"/>
+                <w:sz w:val="23"/>
+              </w:rPr>
+              <w:t>Entity Form</w:t>
+            </w:r>
+          </w:p>
+        </w:tc>
+        <w:tc>
+          <w:tcPr>
+            <w:tcW w:w="1553" w:type="dxa"/>
+            <w:tcBorders>
+              <w:top w:val="single" w:sz="7" w:space="0" w:color="FFFFFF"/>
+              <w:left w:val="single" w:sz="7" w:space="0" w:color="FFFFFF"/>
+              <w:bottom w:val="single" w:sz="20" w:space="0" w:color="FFFFFF"/>
+              <w:right w:val="single" w:sz="7" w:space="0" w:color="FFFFFF"/>
+            </w:tcBorders>
+            <w:shd w:val="clear" w:color="auto" w:fill="50B4C8"/>
+          </w:tcPr>
+          <w:p>
+            <w:r>
+              <w:rPr>
+                <w:rFonts w:ascii="Times New Roman" w:eastAsia="Times New Roman" w:hAnsi="Times New Roman" w:cs="Times New Roman"/>
+                <w:color w:val="FFFFFF"/>
+                <w:sz w:val="23"/>
+              </w:rPr>
+              <w:t>Form</w:t>
+            </w:r>
+          </w:p>
+        </w:tc>
+      </w:tr>
+      <w:tr>
+        <w:trPr>
+          <w:trHeight w:val="1140"/>
+        </w:trPr>
+        <w:tc>
+          <w:tcPr>
+            <w:tcW w:w="1396" w:type="dxa"/>
+            <w:tcBorders>
+              <w:top w:val="single" w:sz="20" w:space="0" w:color="FFFFFF"/>
+              <w:left w:val="single" w:sz="7" w:space="0" w:color="FFFFFF"/>
+              <w:bottom w:val="single" w:sz="7" w:space="0" w:color="FFFFFF"/>
+              <w:right w:val="single" w:sz="7" w:space="0" w:color="FFFFFF"/>
+            </w:tcBorders>
+            <w:shd w:val="clear" w:color="auto" w:fill="50B4C8"/>
+          </w:tcPr>
+          <w:p>
+            <w:r>
+              <w:t>Electric Vehicle</w:t>
+            </w:r>
+          </w:p>
+        </w:tc>
+        <w:tc>
+          <w:tcPr>
+            <w:tcW w:w="3262" w:type="dxa"/>
+            <w:tcBorders>
+              <w:top w:val="single" w:sz="20" w:space="0" w:color="FFFFFF"/>
+              <w:left w:val="single" w:sz="7" w:space="0" w:color="FFFFFF"/>
+              <w:bottom w:val="single" w:sz="7" w:space="0" w:color="FFFFFF"/>
+              <w:right w:val="single" w:sz="7" w:space="0" w:color="FFFFFF"/>
+            </w:tcBorders>
+            <w:shd w:val="clear" w:color="auto" w:fill="D0E5EB"/>
+            <w:vAlign w:val="bottom"/>
+          </w:tcPr>
+          <w:p>
+            <w:r>
+              <w:t xml:space="preserve">Converts electrical energy </w:t>
+            </w:r>
+          </w:p>
+          <w:p>
+            <w:r>
+              <w:t>into mechanical energy</w:t>
+            </w:r>
+          </w:p>
+          <w:p>
+            <w:r>
+              <w:t>Stores electrical energy</w:t>
+            </w:r>
+          </w:p>
+          <w:p/>
+          <w:p>
+            <w:r>
+              <w:t>Converts DC to AC</w:t>
+            </w:r>
+          </w:p>
+          <w:p/>
+          <w:p>
+            <w:r>
+              <w:t>Connect to an electricity source</w:t>
+            </w:r>
+          </w:p>
+          <w:p>
+            <w:r>
+              <w:t>Manages subsistems</w:t>
+            </w:r>
+          </w:p>
+          <w:p/>
+          <w:p>
+            <w:r>
+              <w:t>Manages the battery</w:t>
+            </w:r>
+          </w:p>
+          <w:p/>
+          <w:p/>
+          <w:p>
+            <w:r>
+              <w:t>Manages the temperature of system components</w:t>
+            </w:r>
+          </w:p>
+          <w:p/>
+          <w:p>
+            <w:r>
+              <w:t>Transfers mechanical power</w:t>
+            </w:r>
+          </w:p>
+          <w:p>
+            <w:r>
+              <w:t xml:space="preserve"> </w:t>
+            </w:r>
+          </w:p>
+          <w:p>
+            <w:r>
+              <w:t>Converts kintic energy into electrical energy</w:t>
+            </w:r>
+          </w:p>
+          <w:p/>
+          <w:p/>
+        </w:tc>
+        <w:tc>
+          <w:tcPr>
+            <w:tcW w:w="2772" w:type="dxa"/>
+            <w:tcBorders>
+              <w:top w:val="single" w:sz="20" w:space="0" w:color="FFFFFF"/>
+              <w:left w:val="single" w:sz="7" w:space="0" w:color="FFFFFF"/>
+              <w:bottom w:val="single" w:sz="7" w:space="0" w:color="FFFFFF"/>
+              <w:right w:val="single" w:sz="7" w:space="0" w:color="FFFFFF"/>
+            </w:tcBorders>
+            <w:shd w:val="clear" w:color="auto" w:fill="D0E5EB"/>
+          </w:tcPr>
+          <w:p>
+            <w:r>
+              <w:t>Electric Motor</w:t>
+            </w:r>
+          </w:p>
+          <w:p/>
+          <w:p>
+            <w:r>
+              <w:t>Battery Pack</w:t>
+            </w:r>
+          </w:p>
+          <w:p/>
+          <w:p>
+            <w:r>
+              <w:t>Inverter</w:t>
+            </w:r>
+          </w:p>
+          <w:p/>
+          <w:p>
+            <w:r>
+              <w:t>Charging Port</w:t>
+            </w:r>
+          </w:p>
+          <w:p/>
+          <w:p>
+            <w:r>
+              <w:t>Vehicle Control Unit</w:t>
+            </w:r>
+          </w:p>
+          <w:p/>
+          <w:p>
+            <w:r>
+              <w:t>Battery Management System</w:t>
+            </w:r>
+          </w:p>
+          <w:p/>
+          <w:p>
+            <w:r>
+              <w:t>Thermal Management System</w:t>
+            </w:r>
+          </w:p>
+          <w:p/>
+          <w:p>
+            <w:r>
+              <w:t>Transmission</w:t>
+            </w:r>
+          </w:p>
+          <w:p/>
+          <w:p>
+            <w:r>
+              <w:t>Regenerative Braking System</w:t>
+            </w:r>
+          </w:p>
+        </w:tc>
+        <w:tc>
+          <w:tcPr>
+            <w:tcW w:w="1553" w:type="dxa"/>
+            <w:tcBorders>
+              <w:top w:val="single" w:sz="20" w:space="0" w:color="FFFFFF"/>
+              <w:left w:val="single" w:sz="7" w:space="0" w:color="FFFFFF"/>
+              <w:bottom w:val="single" w:sz="7" w:space="0" w:color="FFFFFF"/>
+              <w:right w:val="single" w:sz="7" w:space="0" w:color="FFFFFF"/>
+            </w:tcBorders>
+            <w:shd w:val="clear" w:color="auto" w:fill="D0E5EB"/>
+          </w:tcPr>
+          <w:p>
+            <w:r>
+              <w:t>The Electric Vehicle</w:t>
+            </w:r>
+          </w:p>
+          <w:p>
+            <w:r>
+              <w:t>Lithium-ion cells</w:t>
+            </w:r>
+          </w:p>
+          <w:p>
+            <w:r>
+              <w:t>Digital Device</w:t>
+            </w:r>
+          </w:p>
+          <w:p>
+            <w:r>
+              <w:t>A connector</w:t>
+            </w:r>
+          </w:p>
+          <w:p/>
+          <w:p>
+            <w:r>
+              <w:t>Embedded</w:t>
+            </w:r>
+          </w:p>
+          <w:p>
+            <w:r>
+              <w:t>Computer</w:t>
+            </w:r>
+          </w:p>
+          <w:p>
+            <w:r>
+              <w:t>Sensors and computing units</w:t>
+            </w:r>
+          </w:p>
+          <w:p>
+            <w:r>
+              <w:t>Heat exchangers, coolant lines</w:t>
+            </w:r>
+          </w:p>
+          <w:p>
+            <w:r>
+              <w:t>Single-ratio transmission</w:t>
+            </w:r>
+          </w:p>
+          <w:p>
+            <w:r>
+              <w:t>Special motor</w:t>
+            </w:r>
+          </w:p>
+        </w:tc>
+      </w:tr>
+    </w:tbl>
+    <w:p>
+      <w:pPr>
+        <w:rPr>
+          <w:lang w:val="en-US"/>
+        </w:rPr>
+      </w:pPr>
     </w:p>
     <w:p>
       <w:pPr>
@@ -1123,6 +1470,7 @@
   <w:style w:type="character" w:default="1" w:styleId="DefaultParagraphFont">
     <w:name w:val="Default Paragraph Font"/>
     <w:uiPriority w:val="1"/>
+    <w:semiHidden/>
     <w:unhideWhenUsed/>
   </w:style>
   <w:style w:type="table" w:default="1" w:styleId="TableNormal">
@@ -1479,6 +1827,25 @@
     <w:link w:val="Footer"/>
     <w:uiPriority w:val="99"/>
     <w:rsid w:val="00B12ADA"/>
+  </w:style>
+  <w:style w:type="table" w:customStyle="1" w:styleId="TableGrid">
+    <w:name w:val="TableGrid"/>
+    <w:rsid w:val="00920A1A"/>
+    <w:pPr>
+      <w:spacing w:after="0" w:line="240" w:lineRule="auto"/>
+    </w:pPr>
+    <w:rPr>
+      <w:rFonts w:eastAsiaTheme="minorEastAsia"/>
+      <w:lang w:eastAsia="en-GB"/>
+    </w:rPr>
+    <w:tblPr>
+      <w:tblCellMar>
+        <w:top w:w="0" w:type="dxa"/>
+        <w:left w:w="0" w:type="dxa"/>
+        <w:bottom w:w="0" w:type="dxa"/>
+        <w:right w:w="0" w:type="dxa"/>
+      </w:tblCellMar>
+    </w:tblPr>
   </w:style>
 </w:styles>
 </file>

</xml_diff>

<commit_message>
Added a photo of the system delivering the main function
</commit_message>
<xml_diff>
--- a/Team 2 -  EV Digital Twin.docx
+++ b/Team 2 -  EV Digital Twin.docx
@@ -439,8 +439,69 @@
         <w:t>Task 4: Predicting Emergence</w:t>
       </w:r>
     </w:p>
+    <w:p>
+      <w:pPr>
+        <w:rPr>
+          <w:lang w:val="en-GB"/>
+        </w:rPr>
+      </w:pPr>
+    </w:p>
+    <w:p>
+      <w:pPr>
+        <w:rPr>
+          <w:lang w:val="en-GB"/>
+        </w:rPr>
+      </w:pPr>
+      <w:r>
+        <w:rPr>
+          <w:noProof/>
+          <w:lang w:val="en-GB"/>
+        </w:rPr>
+        <w:drawing>
+          <wp:inline distT="0" distB="0" distL="0" distR="0" wp14:anchorId="2C231652" wp14:editId="21056947">
+            <wp:extent cx="5731510" cy="5731510"/>
+            <wp:effectExtent l="0" t="0" r="0" b="0"/>
+            <wp:docPr id="1786921367" name="Picture 1" descr="A silver car driving on a road&#10;&#10;Description automatically generated"/>
+            <wp:cNvGraphicFramePr>
+              <a:graphicFrameLocks xmlns:a="http://schemas.openxmlformats.org/drawingml/2006/main" noChangeAspect="1"/>
+            </wp:cNvGraphicFramePr>
+            <a:graphic xmlns:a="http://schemas.openxmlformats.org/drawingml/2006/main">
+              <a:graphicData uri="http://schemas.openxmlformats.org/drawingml/2006/picture">
+                <pic:pic xmlns:pic="http://schemas.openxmlformats.org/drawingml/2006/picture">
+                  <pic:nvPicPr>
+                    <pic:cNvPr id="1786921367" name="Picture 1" descr="A silver car driving on a road&#10;&#10;Description automatically generated"/>
+                    <pic:cNvPicPr/>
+                  </pic:nvPicPr>
+                  <pic:blipFill>
+                    <a:blip r:embed="rId6">
+                      <a:extLst>
+                        <a:ext uri="{28A0092B-C50C-407E-A947-70E740481C1C}">
+                          <a14:useLocalDpi xmlns:a14="http://schemas.microsoft.com/office/drawing/2010/main" val="0"/>
+                        </a:ext>
+                      </a:extLst>
+                    </a:blip>
+                    <a:stretch>
+                      <a:fillRect/>
+                    </a:stretch>
+                  </pic:blipFill>
+                  <pic:spPr>
+                    <a:xfrm>
+                      <a:off x="0" y="0"/>
+                      <a:ext cx="5731510" cy="5731510"/>
+                    </a:xfrm>
+                    <a:prstGeom prst="rect">
+                      <a:avLst/>
+                    </a:prstGeom>
+                  </pic:spPr>
+                </pic:pic>
+              </a:graphicData>
+            </a:graphic>
+          </wp:inline>
+        </w:drawing>
+      </w:r>
+    </w:p>
     <w:sectPr>
-      <w:headerReference w:type="default" r:id="rId6"/>
+      <w:headerReference w:type="default" r:id="rId7"/>
       <w:pgSz w:w="11906" w:h="16838"/>
       <w:pgMar w:top="1440" w:right="1440" w:bottom="1440" w:left="1440" w:header="708" w:footer="708" w:gutter="0"/>
       <w:cols w:space="708"/>
@@ -1123,6 +1184,7 @@
   <w:style w:type="character" w:default="1" w:styleId="DefaultParagraphFont">
     <w:name w:val="Default Paragraph Font"/>
     <w:uiPriority w:val="1"/>
+    <w:semiHidden/>
     <w:unhideWhenUsed/>
   </w:style>
   <w:style w:type="table" w:default="1" w:styleId="TableNormal">

</xml_diff>

<commit_message>
Update Team 2 -  EV Digital Twin.docx
Adaugarea primei sectiuni unde se descrie ce este un digital twin
</commit_message>
<xml_diff>
--- a/Team 2 -  EV Digital Twin.docx
+++ b/Team 2 -  EV Digital Twin.docx
@@ -272,19 +272,195 @@
     </w:p>
     <w:p>
       <w:pPr>
-        <w:rPr>
-          <w:rFonts w:ascii="UT Sans Medium" w:hAnsi="UT Sans Medium"/>
-          <w:lang w:val="en-US"/>
-        </w:rPr>
-      </w:pPr>
+        <w:pStyle w:val="Heading1"/>
+        <w:jc w:val="both"/>
+        <w:rPr>
+          <w:rFonts w:ascii="UT Sans Medium" w:hAnsi="UT Sans Medium"/>
+          <w:lang w:val="en-GB"/>
+        </w:rPr>
+      </w:pPr>
+      <w:r>
+        <w:rPr>
+          <w:rFonts w:ascii="UT Sans Medium" w:hAnsi="UT Sans Medium"/>
+          <w:lang w:val="en-US"/>
+        </w:rPr>
+        <w:br w:type="page"/>
+      </w:r>
       <w:r>
         <w:rPr>
           <w:rFonts w:ascii="UT Sans Medium" w:hAnsi="UT Sans Medium"/>
           <w:lang w:val="en-US"/>
         </w:rPr>
         <w:lastRenderedPageBreak/>
-        <w:br w:type="page"/>
-      </w:r>
+        <w:t xml:space="preserve"> </w:t>
+      </w:r>
+      <w:r>
+        <w:rPr>
+          <w:rFonts w:ascii="UT Sans Medium" w:hAnsi="UT Sans Medium"/>
+          <w:lang w:val="en-US"/>
+        </w:rPr>
+        <w:t>What are Digital twins?</w:t>
+      </w:r>
+    </w:p>
+    <w:p>
+      <w:pPr>
+        <w:rPr>
+          <w:rFonts w:ascii="UT Sans Medium" w:hAnsi="UT Sans Medium"/>
+          <w:lang w:val="en-US"/>
+        </w:rPr>
+      </w:pPr>
+    </w:p>
+    <w:p>
+      <w:pPr>
+        <w:pStyle w:val="ListParagraph"/>
+        <w:spacing w:after="0"/>
+        <w:ind w:left="0"/>
+        <w:rPr>
+          <w:rFonts w:ascii="UT Sans" w:hAnsi="UT Sans"/>
+          <w:lang w:val="ro-RO"/>
+        </w:rPr>
+      </w:pPr>
+      <w:r>
+        <w:rPr>
+          <w:rFonts w:ascii="UT Sans" w:hAnsi="UT Sans"/>
+          <w:lang w:val="ro-RO"/>
+        </w:rPr>
+        <w:t>  The concept of digital twins emerged around 20 years ago, having been developed and improved as technologies for simulation, sensor hardware, and real-time data transmission have advanced.</w:t>
+      </w:r>
+    </w:p>
+    <w:p>
+      <w:pPr>
+        <w:pStyle w:val="ListParagraph"/>
+        <w:spacing w:after="0"/>
+        <w:ind w:left="0"/>
+        <w:rPr>
+          <w:rFonts w:ascii="UT Sans" w:hAnsi="UT Sans"/>
+          <w:lang w:val="ro-RO"/>
+        </w:rPr>
+      </w:pPr>
+      <w:r>
+        <w:rPr>
+          <w:rFonts w:ascii="UT Sans" w:hAnsi="UT Sans"/>
+          <w:lang w:val="ro-RO"/>
+        </w:rPr>
+        <w:t>  This concept represents a faithful copy of a physical process, system, or object, with the copy being virtual, created by providing real and as concise data as possible related to the physical model.</w:t>
+      </w:r>
+    </w:p>
+    <w:p>
+      <w:pPr>
+        <w:pStyle w:val="ListParagraph"/>
+        <w:spacing w:after="0"/>
+        <w:ind w:left="0"/>
+        <w:rPr>
+          <w:rFonts w:ascii="UT Sans" w:hAnsi="UT Sans"/>
+          <w:lang w:val="ro-RO"/>
+        </w:rPr>
+      </w:pPr>
+      <w:r>
+        <w:rPr>
+          <w:rFonts w:ascii="UT Sans" w:hAnsi="UT Sans"/>
+          <w:lang w:val="ro-RO"/>
+        </w:rPr>
+        <w:t>  With the help of such a virtual model, you can simulate, monitor, or optimize the performance of an existing physical model. This concept helps in the better development of the physical model without causing damage or destroying the physical model in any way. Thus, the virtual model is powered by data collected from the physical model’s sensors, allowing various scenarios to be simulated or specific data to be better analyzed to make decisions related to the physical model.</w:t>
+      </w:r>
+    </w:p>
+    <w:p>
+      <w:pPr>
+        <w:pStyle w:val="ListParagraph"/>
+        <w:spacing w:after="0"/>
+        <w:ind w:left="0"/>
+        <w:rPr>
+          <w:rFonts w:ascii="UT Sans" w:hAnsi="UT Sans"/>
+          <w:lang w:val="ro-RO"/>
+        </w:rPr>
+      </w:pPr>
+      <w:r>
+        <w:rPr>
+          <w:rFonts w:ascii="UT Sans" w:hAnsi="UT Sans"/>
+          <w:lang w:val="ro-RO"/>
+        </w:rPr>
+        <w:t>  This concept is used in industry and manufacturing, in product design and development, in the medical field, in energy, and many other sectors.</w:t>
+      </w:r>
+    </w:p>
+    <w:p>
+      <w:pPr>
+        <w:pStyle w:val="ListParagraph"/>
+        <w:spacing w:after="0"/>
+        <w:ind w:left="0"/>
+        <w:rPr>
+          <w:rFonts w:ascii="UT Sans" w:hAnsi="UT Sans"/>
+          <w:lang w:val="ro-RO"/>
+        </w:rPr>
+      </w:pPr>
+      <w:r>
+        <w:rPr>
+          <w:rFonts w:ascii="UT Sans" w:hAnsi="UT Sans"/>
+          <w:lang w:val="ro-RO"/>
+        </w:rPr>
+        <w:t>  This concept is also used in car manufacturing, especially for electric vehicles. Data from a specific physical model is provided, creating a virtual prototype, a digital twin, which is an almost 1:1 replica of the physical model. By using this, various usage scenarios, the performance of the physical model, and how it can be improved can be tested, as well as studying existing data to prevent potential risks that may arise from using the physical model.</w:t>
+      </w:r>
+    </w:p>
+    <w:p>
+      <w:pPr>
+        <w:pStyle w:val="ListParagraph"/>
+        <w:rPr>
+          <w:rFonts w:ascii="UT Sans" w:hAnsi="UT Sans"/>
+          <w:lang w:val="en-US"/>
+        </w:rPr>
+      </w:pPr>
+    </w:p>
+    <w:p>
+      <w:pPr>
+        <w:pStyle w:val="ListParagraph"/>
+        <w:rPr>
+          <w:rFonts w:ascii="UT Sans" w:hAnsi="UT Sans"/>
+          <w:lang w:val="en-US"/>
+        </w:rPr>
+      </w:pPr>
+    </w:p>
+    <w:p>
+      <w:pPr>
+        <w:pStyle w:val="ListParagraph"/>
+        <w:rPr>
+          <w:rFonts w:ascii="UT Sans" w:hAnsi="UT Sans"/>
+          <w:lang w:val="en-US"/>
+        </w:rPr>
+      </w:pPr>
+    </w:p>
+    <w:p>
+      <w:pPr>
+        <w:pStyle w:val="ListParagraph"/>
+        <w:rPr>
+          <w:rFonts w:ascii="UT Sans" w:hAnsi="UT Sans"/>
+          <w:lang w:val="en-US"/>
+        </w:rPr>
+      </w:pPr>
+    </w:p>
+    <w:p>
+      <w:pPr>
+        <w:pStyle w:val="ListParagraph"/>
+        <w:rPr>
+          <w:rFonts w:ascii="UT Sans" w:hAnsi="UT Sans"/>
+          <w:lang w:val="en-US"/>
+        </w:rPr>
+      </w:pPr>
+    </w:p>
+    <w:p>
+      <w:pPr>
+        <w:pStyle w:val="ListParagraph"/>
+        <w:rPr>
+          <w:rFonts w:ascii="UT Sans" w:hAnsi="UT Sans"/>
+          <w:lang w:val="en-US"/>
+        </w:rPr>
+      </w:pPr>
+    </w:p>
+    <w:p>
+      <w:pPr>
+        <w:rPr>
+          <w:rFonts w:ascii="UT Sans Medium" w:hAnsi="UT Sans Medium"/>
+          <w:lang w:val="en-US"/>
+        </w:rPr>
+      </w:pPr>
     </w:p>
     <w:p>
       <w:pPr>
@@ -440,7 +616,7 @@
       </w:r>
     </w:p>
     <w:sectPr>
-      <w:headerReference w:type="default" r:id="rId6"/>
+      <w:headerReference w:type="default" r:id="rId7"/>
       <w:pgSz w:w="11906" w:h="16838"/>
       <w:pgMar w:top="1440" w:right="1440" w:bottom="1440" w:left="1440" w:header="708" w:footer="708" w:gutter="0"/>
       <w:cols w:space="708"/>
@@ -520,6 +696,126 @@
 </w:hdr>
 </file>
 
+<file path=word/numbering.xml><?xml version="1.0" encoding="utf-8"?>
+<w:numbering xmlns:wpc="http://schemas.microsoft.com/office/word/2010/wordprocessingCanvas" xmlns:cx="http://schemas.microsoft.com/office/drawing/2014/chartex" xmlns:cx1="http://schemas.microsoft.com/office/drawing/2015/9/8/chartex" xmlns:cx2="http://schemas.microsoft.com/office/drawing/2015/10/21/chartex" xmlns:cx3="http://schemas.microsoft.com/office/drawing/2016/5/9/chartex" xmlns:cx4="http://schemas.microsoft.com/office/drawing/2016/5/10/chartex" xmlns:cx5="http://schemas.microsoft.com/office/drawing/2016/5/11/chartex" xmlns:cx6="http://schemas.microsoft.com/office/drawing/2016/5/12/chartex" xmlns:cx7="http://schemas.microsoft.com/office/drawing/2016/5/13/chartex" xmlns:cx8="http://schemas.microsoft.com/office/drawing/2016/5/14/chartex" xmlns:mc="http://schemas.openxmlformats.org/markup-compatibility/2006" xmlns:aink="http://schemas.microsoft.com/office/drawing/2016/ink" xmlns:am3d="http://schemas.microsoft.com/office/drawing/2017/model3d" xmlns:o="urn:schemas-microsoft-com:office:office" xmlns:oel="http://schemas.microsoft.com/office/2019/extlst" xmlns:r="http://schemas.openxmlformats.org/officeDocument/2006/relationships" xmlns:m="http://schemas.openxmlformats.org/officeDocument/2006/math" xmlns:v="urn:schemas-microsoft-com:vml" xmlns:wp14="http://schemas.microsoft.com/office/word/2010/wordprocessingDrawing" xmlns:wp="http://schemas.openxmlformats.org/drawingml/2006/wordprocessingDrawing" xmlns:w10="urn:schemas-microsoft-com:office:word" xmlns:w="http://schemas.openxmlformats.org/wordprocessingml/2006/main" xmlns:w14="http://schemas.microsoft.com/office/word/2010/wordml" xmlns:w15="http://schemas.microsoft.com/office/word/2012/wordml" xmlns:w16cex="http://schemas.microsoft.com/office/word/2018/wordml/cex" xmlns:w16cid="http://schemas.microsoft.com/office/word/2016/wordml/cid" xmlns:w16="http://schemas.microsoft.com/office/word/2018/wordml" xmlns:w16du="http://schemas.microsoft.com/office/word/2023/wordml/word16du" xmlns:w16sdtdh="http://schemas.microsoft.com/office/word/2020/wordml/sdtdatahash" xmlns:w16se="http://schemas.microsoft.com/office/word/2015/wordml/symex" xmlns:wpg="http://schemas.microsoft.com/office/word/2010/wordprocessingGroup" xmlns:wpi="http://schemas.microsoft.com/office/word/2010/wordprocessingInk" xmlns:wne="http://schemas.microsoft.com/office/word/2006/wordml" xmlns:wps="http://schemas.microsoft.com/office/word/2010/wordprocessingShape" mc:Ignorable="w14 w15 w16se w16cid w16 w16cex w16sdtdh w16du wp14">
+  <w:abstractNum w:abstractNumId="0" w15:restartNumberingAfterBreak="0">
+    <w:nsid w:val="5C143E0A"/>
+    <w:multiLevelType w:val="hybridMultilevel"/>
+    <w:tmpl w:val="1C3212FC"/>
+    <w:lvl w:ilvl="0" w:tplc="833026D4">
+      <w:numFmt w:val="bullet"/>
+      <w:lvlText w:val="-"/>
+      <w:lvlJc w:val="left"/>
+      <w:pPr>
+        <w:ind w:left="720" w:hanging="360"/>
+      </w:pPr>
+      <w:rPr>
+        <w:rFonts w:ascii="UT Sans Medium" w:eastAsiaTheme="minorHAnsi" w:hAnsi="UT Sans Medium" w:cstheme="minorBidi" w:hint="default"/>
+      </w:rPr>
+    </w:lvl>
+    <w:lvl w:ilvl="1" w:tplc="04180003" w:tentative="1">
+      <w:start w:val="1"/>
+      <w:numFmt w:val="bullet"/>
+      <w:lvlText w:val="o"/>
+      <w:lvlJc w:val="left"/>
+      <w:pPr>
+        <w:ind w:left="1440" w:hanging="360"/>
+      </w:pPr>
+      <w:rPr>
+        <w:rFonts w:ascii="Courier New" w:hAnsi="Courier New" w:cs="Courier New" w:hint="default"/>
+      </w:rPr>
+    </w:lvl>
+    <w:lvl w:ilvl="2" w:tplc="04180005" w:tentative="1">
+      <w:start w:val="1"/>
+      <w:numFmt w:val="bullet"/>
+      <w:lvlText w:val=""/>
+      <w:lvlJc w:val="left"/>
+      <w:pPr>
+        <w:ind w:left="2160" w:hanging="360"/>
+      </w:pPr>
+      <w:rPr>
+        <w:rFonts w:ascii="Wingdings" w:hAnsi="Wingdings" w:hint="default"/>
+      </w:rPr>
+    </w:lvl>
+    <w:lvl w:ilvl="3" w:tplc="04180001" w:tentative="1">
+      <w:start w:val="1"/>
+      <w:numFmt w:val="bullet"/>
+      <w:lvlText w:val=""/>
+      <w:lvlJc w:val="left"/>
+      <w:pPr>
+        <w:ind w:left="2880" w:hanging="360"/>
+      </w:pPr>
+      <w:rPr>
+        <w:rFonts w:ascii="Symbol" w:hAnsi="Symbol" w:hint="default"/>
+      </w:rPr>
+    </w:lvl>
+    <w:lvl w:ilvl="4" w:tplc="04180003" w:tentative="1">
+      <w:start w:val="1"/>
+      <w:numFmt w:val="bullet"/>
+      <w:lvlText w:val="o"/>
+      <w:lvlJc w:val="left"/>
+      <w:pPr>
+        <w:ind w:left="3600" w:hanging="360"/>
+      </w:pPr>
+      <w:rPr>
+        <w:rFonts w:ascii="Courier New" w:hAnsi="Courier New" w:cs="Courier New" w:hint="default"/>
+      </w:rPr>
+    </w:lvl>
+    <w:lvl w:ilvl="5" w:tplc="04180005" w:tentative="1">
+      <w:start w:val="1"/>
+      <w:numFmt w:val="bullet"/>
+      <w:lvlText w:val=""/>
+      <w:lvlJc w:val="left"/>
+      <w:pPr>
+        <w:ind w:left="4320" w:hanging="360"/>
+      </w:pPr>
+      <w:rPr>
+        <w:rFonts w:ascii="Wingdings" w:hAnsi="Wingdings" w:hint="default"/>
+      </w:rPr>
+    </w:lvl>
+    <w:lvl w:ilvl="6" w:tplc="04180001" w:tentative="1">
+      <w:start w:val="1"/>
+      <w:numFmt w:val="bullet"/>
+      <w:lvlText w:val=""/>
+      <w:lvlJc w:val="left"/>
+      <w:pPr>
+        <w:ind w:left="5040" w:hanging="360"/>
+      </w:pPr>
+      <w:rPr>
+        <w:rFonts w:ascii="Symbol" w:hAnsi="Symbol" w:hint="default"/>
+      </w:rPr>
+    </w:lvl>
+    <w:lvl w:ilvl="7" w:tplc="04180003" w:tentative="1">
+      <w:start w:val="1"/>
+      <w:numFmt w:val="bullet"/>
+      <w:lvlText w:val="o"/>
+      <w:lvlJc w:val="left"/>
+      <w:pPr>
+        <w:ind w:left="5760" w:hanging="360"/>
+      </w:pPr>
+      <w:rPr>
+        <w:rFonts w:ascii="Courier New" w:hAnsi="Courier New" w:cs="Courier New" w:hint="default"/>
+      </w:rPr>
+    </w:lvl>
+    <w:lvl w:ilvl="8" w:tplc="04180005" w:tentative="1">
+      <w:start w:val="1"/>
+      <w:numFmt w:val="bullet"/>
+      <w:lvlText w:val=""/>
+      <w:lvlJc w:val="left"/>
+      <w:pPr>
+        <w:ind w:left="6480" w:hanging="360"/>
+      </w:pPr>
+      <w:rPr>
+        <w:rFonts w:ascii="Wingdings" w:hAnsi="Wingdings" w:hint="default"/>
+      </w:rPr>
+    </w:lvl>
+  </w:abstractNum>
+  <w:num w:numId="1" w16cid:durableId="996495119">
+    <w:abstractNumId w:val="0"/>
+  </w:num>
+</w:numbering>
+</file>
+
 <file path=word/styles.xml><?xml version="1.0" encoding="utf-8"?>
 <w:styles xmlns:mc="http://schemas.openxmlformats.org/markup-compatibility/2006" xmlns:r="http://schemas.openxmlformats.org/officeDocument/2006/relationships" xmlns:w="http://schemas.openxmlformats.org/wordprocessingml/2006/main" xmlns:w14="http://schemas.microsoft.com/office/word/2010/wordml" xmlns:w15="http://schemas.microsoft.com/office/word/2012/wordml" xmlns:w16cex="http://schemas.microsoft.com/office/word/2018/wordml/cex" xmlns:w16cid="http://schemas.microsoft.com/office/word/2016/wordml/cid" xmlns:w16="http://schemas.microsoft.com/office/word/2018/wordml" xmlns:w16du="http://schemas.microsoft.com/office/word/2023/wordml/word16du" xmlns:w16sdtdh="http://schemas.microsoft.com/office/word/2020/wordml/sdtdatahash" xmlns:w16se="http://schemas.microsoft.com/office/word/2015/wordml/symex" mc:Ignorable="w14 w15 w16se w16cid w16 w16cex w16sdtdh w16du">
   <w:docDefaults>
@@ -529,7 +825,7 @@
         <w:kern w:val="2"/>
         <w:sz w:val="24"/>
         <w:szCs w:val="24"/>
-        <w:lang w:val="en-RO" w:eastAsia="en-US" w:bidi="ar-SA"/>
+        <w:lang w:eastAsia="en-US" w:bidi="ar-SA"/>
         <w14:ligatures w14:val="standardContextual"/>
       </w:rPr>
     </w:rPrDefault>

</xml_diff>

<commit_message>
Added graphs and tables
</commit_message>
<xml_diff>
--- a/Team 2 -  EV Digital Twin.docx
+++ b/Team 2 -  EV Digital Twin.docx
@@ -311,6 +311,286 @@
         <w:t>Identify the System, Its Form and Function</w:t>
       </w:r>
     </w:p>
+    <w:tbl>
+      <w:tblPr>
+        <w:tblStyle w:val="TableGrid"/>
+        <w:tblpPr w:leftFromText="180" w:rightFromText="180" w:vertAnchor="text" w:horzAnchor="margin" w:tblpY="306"/>
+        <w:tblW w:w="8936" w:type="dxa"/>
+        <w:tblInd w:w="0" w:type="dxa"/>
+        <w:tblCellMar>
+          <w:top w:w="66" w:type="dxa"/>
+          <w:left w:w="86" w:type="dxa"/>
+          <w:right w:w="115" w:type="dxa"/>
+        </w:tblCellMar>
+        <w:tblLook w:val="04A0" w:firstRow="1" w:lastRow="0" w:firstColumn="1" w:lastColumn="0" w:noHBand="0" w:noVBand="1"/>
+      </w:tblPr>
+      <w:tblGrid>
+        <w:gridCol w:w="1812"/>
+        <w:gridCol w:w="2485"/>
+        <w:gridCol w:w="2485"/>
+        <w:gridCol w:w="2154"/>
+      </w:tblGrid>
+      <w:tr>
+        <w:trPr>
+          <w:trHeight w:val="555"/>
+        </w:trPr>
+        <w:tc>
+          <w:tcPr>
+            <w:tcW w:w="1812" w:type="dxa"/>
+            <w:vMerge w:val="restart"/>
+            <w:tcBorders>
+              <w:top w:val="single" w:sz="7" w:space="0" w:color="FFFFFF"/>
+              <w:left w:val="single" w:sz="7" w:space="0" w:color="FFFFFF"/>
+              <w:bottom w:val="single" w:sz="20" w:space="0" w:color="FFFFFF"/>
+              <w:right w:val="single" w:sz="7" w:space="0" w:color="FFFFFF"/>
+            </w:tcBorders>
+            <w:shd w:val="clear" w:color="auto" w:fill="50B4C8"/>
+          </w:tcPr>
+          <w:p>
+            <w:r>
+              <w:rPr>
+                <w:rFonts w:ascii="Times New Roman" w:eastAsia="Times New Roman" w:hAnsi="Times New Roman" w:cs="Times New Roman"/>
+                <w:color w:val="FFFFFF"/>
+                <w:sz w:val="33"/>
+              </w:rPr>
+              <w:t>System</w:t>
+            </w:r>
+          </w:p>
+        </w:tc>
+        <w:tc>
+          <w:tcPr>
+            <w:tcW w:w="2485" w:type="dxa"/>
+            <w:vMerge w:val="restart"/>
+            <w:tcBorders>
+              <w:top w:val="single" w:sz="7" w:space="0" w:color="FFFFFF"/>
+              <w:left w:val="single" w:sz="7" w:space="0" w:color="FFFFFF"/>
+              <w:bottom w:val="single" w:sz="20" w:space="0" w:color="FFFFFF"/>
+              <w:right w:val="single" w:sz="13" w:space="0" w:color="FFFFFF"/>
+            </w:tcBorders>
+            <w:shd w:val="clear" w:color="auto" w:fill="50B4C8"/>
+          </w:tcPr>
+          <w:p>
+            <w:r>
+              <w:rPr>
+                <w:rFonts w:ascii="Times New Roman" w:eastAsia="Times New Roman" w:hAnsi="Times New Roman" w:cs="Times New Roman"/>
+                <w:color w:val="FFFFFF"/>
+                <w:sz w:val="33"/>
+              </w:rPr>
+              <w:t>Form</w:t>
+            </w:r>
+          </w:p>
+        </w:tc>
+        <w:tc>
+          <w:tcPr>
+            <w:tcW w:w="4639" w:type="dxa"/>
+            <w:gridSpan w:val="2"/>
+            <w:tcBorders>
+              <w:top w:val="single" w:sz="7" w:space="0" w:color="FFFFFF"/>
+              <w:left w:val="single" w:sz="7" w:space="0" w:color="FFFFFF"/>
+              <w:bottom w:val="single" w:sz="20" w:space="0" w:color="FFFFFF"/>
+              <w:right w:val="single" w:sz="7" w:space="0" w:color="FFFFFF"/>
+            </w:tcBorders>
+            <w:shd w:val="clear" w:color="auto" w:fill="50B4C8"/>
+          </w:tcPr>
+          <w:p>
+            <w:r>
+              <w:rPr>
+                <w:rFonts w:ascii="Times New Roman" w:eastAsia="Times New Roman" w:hAnsi="Times New Roman" w:cs="Times New Roman"/>
+                <w:color w:val="FFFFFF"/>
+                <w:sz w:val="33"/>
+              </w:rPr>
+              <w:t>Function</w:t>
+            </w:r>
+          </w:p>
+        </w:tc>
+      </w:tr>
+      <w:tr>
+        <w:trPr>
+          <w:trHeight w:val="552"/>
+        </w:trPr>
+        <w:tc>
+          <w:tcPr>
+            <w:tcW w:w="1812" w:type="dxa"/>
+            <w:vMerge/>
+            <w:tcBorders>
+              <w:top w:val="nil"/>
+              <w:left w:val="single" w:sz="7" w:space="0" w:color="FFFFFF"/>
+              <w:bottom w:val="single" w:sz="20" w:space="0" w:color="FFFFFF"/>
+              <w:right w:val="single" w:sz="7" w:space="0" w:color="FFFFFF"/>
+            </w:tcBorders>
+          </w:tcPr>
+          <w:p/>
+        </w:tc>
+        <w:tc>
+          <w:tcPr>
+            <w:tcW w:w="2485" w:type="dxa"/>
+            <w:vMerge/>
+            <w:tcBorders>
+              <w:top w:val="nil"/>
+              <w:left w:val="single" w:sz="7" w:space="0" w:color="FFFFFF"/>
+              <w:bottom w:val="single" w:sz="20" w:space="0" w:color="FFFFFF"/>
+              <w:right w:val="single" w:sz="13" w:space="0" w:color="FFFFFF"/>
+            </w:tcBorders>
+          </w:tcPr>
+          <w:p/>
+        </w:tc>
+        <w:tc>
+          <w:tcPr>
+            <w:tcW w:w="2485" w:type="dxa"/>
+            <w:tcBorders>
+              <w:top w:val="single" w:sz="20" w:space="0" w:color="FFFFFF"/>
+              <w:left w:val="single" w:sz="20" w:space="0" w:color="FFFFFF"/>
+              <w:bottom w:val="single" w:sz="7" w:space="0" w:color="FFFFFF"/>
+              <w:right w:val="single" w:sz="7" w:space="0" w:color="FFFFFF"/>
+            </w:tcBorders>
+            <w:shd w:val="clear" w:color="auto" w:fill="50B4C8"/>
+          </w:tcPr>
+          <w:p>
+            <w:pPr>
+              <w:ind w:left="3"/>
+            </w:pPr>
+            <w:r>
+              <w:rPr>
+                <w:rFonts w:ascii="Times New Roman" w:eastAsia="Times New Roman" w:hAnsi="Times New Roman" w:cs="Times New Roman"/>
+                <w:sz w:val="33"/>
+              </w:rPr>
+              <w:t>Process</w:t>
+            </w:r>
+          </w:p>
+        </w:tc>
+        <w:tc>
+          <w:tcPr>
+            <w:tcW w:w="2154" w:type="dxa"/>
+            <w:tcBorders>
+              <w:top w:val="single" w:sz="20" w:space="0" w:color="FFFFFF"/>
+              <w:left w:val="single" w:sz="7" w:space="0" w:color="FFFFFF"/>
+              <w:bottom w:val="single" w:sz="7" w:space="0" w:color="FFFFFF"/>
+              <w:right w:val="single" w:sz="7" w:space="0" w:color="FFFFFF"/>
+            </w:tcBorders>
+            <w:shd w:val="clear" w:color="auto" w:fill="50B4C8"/>
+          </w:tcPr>
+          <w:p>
+            <w:pPr>
+              <w:ind w:left="3"/>
+            </w:pPr>
+            <w:r>
+              <w:rPr>
+                <w:rFonts w:ascii="Times New Roman" w:eastAsia="Times New Roman" w:hAnsi="Times New Roman" w:cs="Times New Roman"/>
+                <w:sz w:val="33"/>
+              </w:rPr>
+              <w:t>Operand</w:t>
+            </w:r>
+          </w:p>
+        </w:tc>
+      </w:tr>
+      <w:tr>
+        <w:trPr>
+          <w:trHeight w:val="1134"/>
+        </w:trPr>
+        <w:tc>
+          <w:tcPr>
+            <w:tcW w:w="1812" w:type="dxa"/>
+            <w:tcBorders>
+              <w:top w:val="single" w:sz="20" w:space="0" w:color="FFFFFF"/>
+              <w:left w:val="single" w:sz="7" w:space="0" w:color="FFFFFF"/>
+              <w:bottom w:val="single" w:sz="7" w:space="0" w:color="FFFFFF"/>
+              <w:right w:val="single" w:sz="7" w:space="0" w:color="FFFFFF"/>
+            </w:tcBorders>
+            <w:shd w:val="clear" w:color="auto" w:fill="50B4C8"/>
+          </w:tcPr>
+          <w:p>
+            <w:pPr>
+              <w:rPr>
+                <w:rFonts w:ascii="UT Sans Medium" w:hAnsi="UT Sans Medium"/>
+              </w:rPr>
+            </w:pPr>
+            <w:r>
+              <w:rPr>
+                <w:rFonts w:ascii="UT Sans Medium" w:hAnsi="UT Sans Medium"/>
+              </w:rPr>
+              <w:t>Electric Car</w:t>
+            </w:r>
+          </w:p>
+        </w:tc>
+        <w:tc>
+          <w:tcPr>
+            <w:tcW w:w="2485" w:type="dxa"/>
+            <w:tcBorders>
+              <w:top w:val="single" w:sz="20" w:space="0" w:color="FFFFFF"/>
+              <w:left w:val="single" w:sz="7" w:space="0" w:color="FFFFFF"/>
+              <w:bottom w:val="single" w:sz="7" w:space="0" w:color="FFFFFF"/>
+              <w:right w:val="single" w:sz="7" w:space="0" w:color="FFFFFF"/>
+            </w:tcBorders>
+            <w:shd w:val="clear" w:color="auto" w:fill="E9F2F5"/>
+          </w:tcPr>
+          <w:p>
+            <w:pPr>
+              <w:rPr>
+                <w:rFonts w:ascii="UT Sans Medium" w:hAnsi="UT Sans Medium"/>
+              </w:rPr>
+            </w:pPr>
+            <w:r>
+              <w:rPr>
+                <w:rFonts w:ascii="UT Sans Medium" w:hAnsi="UT Sans Medium"/>
+              </w:rPr>
+              <w:t>The Electric Car</w:t>
+            </w:r>
+          </w:p>
+        </w:tc>
+        <w:tc>
+          <w:tcPr>
+            <w:tcW w:w="2485" w:type="dxa"/>
+            <w:tcBorders>
+              <w:top w:val="single" w:sz="7" w:space="0" w:color="FFFFFF"/>
+              <w:left w:val="single" w:sz="7" w:space="0" w:color="FFFFFF"/>
+              <w:bottom w:val="single" w:sz="7" w:space="0" w:color="FFFFFF"/>
+              <w:right w:val="single" w:sz="7" w:space="0" w:color="FFFFFF"/>
+            </w:tcBorders>
+            <w:shd w:val="clear" w:color="auto" w:fill="E9F2F5"/>
+          </w:tcPr>
+          <w:p>
+            <w:pPr>
+              <w:ind w:left="3"/>
+              <w:rPr>
+                <w:rFonts w:ascii="UT Sans Medium" w:hAnsi="UT Sans Medium"/>
+              </w:rPr>
+            </w:pPr>
+            <w:r>
+              <w:rPr>
+                <w:rFonts w:ascii="UT Sans Medium" w:hAnsi="UT Sans Medium"/>
+              </w:rPr>
+              <w:t>Provide Transportation</w:t>
+            </w:r>
+          </w:p>
+        </w:tc>
+        <w:tc>
+          <w:tcPr>
+            <w:tcW w:w="2154" w:type="dxa"/>
+            <w:tcBorders>
+              <w:top w:val="single" w:sz="7" w:space="0" w:color="FFFFFF"/>
+              <w:left w:val="single" w:sz="7" w:space="0" w:color="FFFFFF"/>
+              <w:bottom w:val="single" w:sz="7" w:space="0" w:color="FFFFFF"/>
+              <w:right w:val="single" w:sz="7" w:space="0" w:color="FFFFFF"/>
+            </w:tcBorders>
+            <w:shd w:val="clear" w:color="auto" w:fill="E9F2F5"/>
+          </w:tcPr>
+          <w:p>
+            <w:pPr>
+              <w:ind w:left="3"/>
+              <w:rPr>
+                <w:rFonts w:ascii="UT Sans Medium" w:hAnsi="UT Sans Medium"/>
+              </w:rPr>
+            </w:pPr>
+            <w:r>
+              <w:rPr>
+                <w:rFonts w:ascii="UT Sans Medium" w:hAnsi="UT Sans Medium"/>
+              </w:rPr>
+              <w:t>Electricity</w:t>
+            </w:r>
+          </w:p>
+        </w:tc>
+      </w:tr>
+    </w:tbl>
     <w:p>
       <w:pPr>
         <w:rPr>
@@ -321,11 +601,19 @@
     </w:p>
     <w:p>
       <w:pPr>
+        <w:jc w:val="both"/>
         <w:rPr>
           <w:rFonts w:ascii="UT Sans Medium" w:hAnsi="UT Sans Medium"/>
           <w:lang w:val="en-GB"/>
         </w:rPr>
       </w:pPr>
+      <w:r>
+        <w:rPr>
+          <w:rFonts w:ascii="UT Sans Medium" w:hAnsi="UT Sans Medium"/>
+          <w:lang w:val="en-GB"/>
+        </w:rPr>
+        <w:t>The Form of the electric car system is the electric car itself and the function of this system is to provide transportation as a process and using electricity as an operand.</w:t>
+      </w:r>
       <w:r>
         <w:rPr>
           <w:rFonts w:ascii="UT Sans Medium" w:hAnsi="UT Sans Medium"/>
@@ -355,6 +643,357 @@
         <w:t>TASK 2: Identify the entities of the system, their form and function and the system boundary and context</w:t>
       </w:r>
     </w:p>
+    <w:tbl>
+      <w:tblPr>
+        <w:tblStyle w:val="TableGrid"/>
+        <w:tblpPr w:vertAnchor="text" w:horzAnchor="margin" w:tblpY="-48"/>
+        <w:tblOverlap w:val="never"/>
+        <w:tblW w:w="8983" w:type="dxa"/>
+        <w:tblInd w:w="0" w:type="dxa"/>
+        <w:tblCellMar>
+          <w:top w:w="48" w:type="dxa"/>
+          <w:left w:w="62" w:type="dxa"/>
+          <w:right w:w="82" w:type="dxa"/>
+        </w:tblCellMar>
+        <w:tblLook w:val="04A0" w:firstRow="1" w:lastRow="0" w:firstColumn="1" w:lastColumn="0" w:noHBand="0" w:noVBand="1"/>
+      </w:tblPr>
+      <w:tblGrid>
+        <w:gridCol w:w="1396"/>
+        <w:gridCol w:w="3262"/>
+        <w:gridCol w:w="2772"/>
+        <w:gridCol w:w="1553"/>
+      </w:tblGrid>
+      <w:tr>
+        <w:trPr>
+          <w:trHeight w:val="389"/>
+        </w:trPr>
+        <w:tc>
+          <w:tcPr>
+            <w:tcW w:w="1396" w:type="dxa"/>
+            <w:tcBorders>
+              <w:top w:val="single" w:sz="7" w:space="0" w:color="FFFFFF"/>
+              <w:left w:val="single" w:sz="7" w:space="0" w:color="FFFFFF"/>
+              <w:bottom w:val="single" w:sz="20" w:space="0" w:color="FFFFFF"/>
+              <w:right w:val="single" w:sz="7" w:space="0" w:color="FFFFFF"/>
+            </w:tcBorders>
+            <w:shd w:val="clear" w:color="auto" w:fill="50B4C8"/>
+          </w:tcPr>
+          <w:p>
+            <w:r>
+              <w:rPr>
+                <w:rFonts w:ascii="Times New Roman" w:eastAsia="Times New Roman" w:hAnsi="Times New Roman" w:cs="Times New Roman"/>
+                <w:color w:val="FFFFFF"/>
+                <w:sz w:val="23"/>
+              </w:rPr>
+              <w:t>System</w:t>
+            </w:r>
+          </w:p>
+        </w:tc>
+        <w:tc>
+          <w:tcPr>
+            <w:tcW w:w="3262" w:type="dxa"/>
+            <w:tcBorders>
+              <w:top w:val="single" w:sz="7" w:space="0" w:color="FFFFFF"/>
+              <w:left w:val="single" w:sz="7" w:space="0" w:color="FFFFFF"/>
+              <w:bottom w:val="single" w:sz="20" w:space="0" w:color="FFFFFF"/>
+              <w:right w:val="single" w:sz="7" w:space="0" w:color="FFFFFF"/>
+            </w:tcBorders>
+            <w:shd w:val="clear" w:color="auto" w:fill="50B4C8"/>
+          </w:tcPr>
+          <w:p>
+            <w:r>
+              <w:rPr>
+                <w:rFonts w:ascii="Times New Roman" w:eastAsia="Times New Roman" w:hAnsi="Times New Roman" w:cs="Times New Roman"/>
+                <w:color w:val="FFFFFF"/>
+                <w:sz w:val="23"/>
+              </w:rPr>
+              <w:t>Entity Function</w:t>
+            </w:r>
+          </w:p>
+        </w:tc>
+        <w:tc>
+          <w:tcPr>
+            <w:tcW w:w="2772" w:type="dxa"/>
+            <w:tcBorders>
+              <w:top w:val="single" w:sz="7" w:space="0" w:color="FFFFFF"/>
+              <w:left w:val="single" w:sz="7" w:space="0" w:color="FFFFFF"/>
+              <w:bottom w:val="single" w:sz="20" w:space="0" w:color="FFFFFF"/>
+              <w:right w:val="single" w:sz="7" w:space="0" w:color="FFFFFF"/>
+            </w:tcBorders>
+            <w:shd w:val="clear" w:color="auto" w:fill="50B4C8"/>
+          </w:tcPr>
+          <w:p>
+            <w:r>
+              <w:rPr>
+                <w:rFonts w:ascii="Times New Roman" w:eastAsia="Times New Roman" w:hAnsi="Times New Roman" w:cs="Times New Roman"/>
+                <w:color w:val="FFFFFF"/>
+                <w:sz w:val="23"/>
+              </w:rPr>
+              <w:t>Entity Form</w:t>
+            </w:r>
+          </w:p>
+        </w:tc>
+        <w:tc>
+          <w:tcPr>
+            <w:tcW w:w="1553" w:type="dxa"/>
+            <w:tcBorders>
+              <w:top w:val="single" w:sz="7" w:space="0" w:color="FFFFFF"/>
+              <w:left w:val="single" w:sz="7" w:space="0" w:color="FFFFFF"/>
+              <w:bottom w:val="single" w:sz="20" w:space="0" w:color="FFFFFF"/>
+              <w:right w:val="single" w:sz="7" w:space="0" w:color="FFFFFF"/>
+            </w:tcBorders>
+            <w:shd w:val="clear" w:color="auto" w:fill="50B4C8"/>
+          </w:tcPr>
+          <w:p>
+            <w:r>
+              <w:rPr>
+                <w:rFonts w:ascii="Times New Roman" w:eastAsia="Times New Roman" w:hAnsi="Times New Roman" w:cs="Times New Roman"/>
+                <w:color w:val="FFFFFF"/>
+                <w:sz w:val="23"/>
+              </w:rPr>
+              <w:t>Form</w:t>
+            </w:r>
+          </w:p>
+        </w:tc>
+      </w:tr>
+      <w:tr>
+        <w:trPr>
+          <w:trHeight w:val="1140"/>
+        </w:trPr>
+        <w:tc>
+          <w:tcPr>
+            <w:tcW w:w="1396" w:type="dxa"/>
+            <w:tcBorders>
+              <w:top w:val="single" w:sz="20" w:space="0" w:color="FFFFFF"/>
+              <w:left w:val="single" w:sz="7" w:space="0" w:color="FFFFFF"/>
+              <w:bottom w:val="single" w:sz="7" w:space="0" w:color="FFFFFF"/>
+              <w:right w:val="single" w:sz="7" w:space="0" w:color="FFFFFF"/>
+            </w:tcBorders>
+            <w:shd w:val="clear" w:color="auto" w:fill="50B4C8"/>
+          </w:tcPr>
+          <w:p>
+            <w:r>
+              <w:t>Electric Vehicle</w:t>
+            </w:r>
+          </w:p>
+        </w:tc>
+        <w:tc>
+          <w:tcPr>
+            <w:tcW w:w="3262" w:type="dxa"/>
+            <w:tcBorders>
+              <w:top w:val="single" w:sz="20" w:space="0" w:color="FFFFFF"/>
+              <w:left w:val="single" w:sz="7" w:space="0" w:color="FFFFFF"/>
+              <w:bottom w:val="single" w:sz="7" w:space="0" w:color="FFFFFF"/>
+              <w:right w:val="single" w:sz="7" w:space="0" w:color="FFFFFF"/>
+            </w:tcBorders>
+            <w:shd w:val="clear" w:color="auto" w:fill="D0E5EB"/>
+            <w:vAlign w:val="bottom"/>
+          </w:tcPr>
+          <w:p>
+            <w:r>
+              <w:t xml:space="preserve">Converts electrical energy </w:t>
+            </w:r>
+          </w:p>
+          <w:p>
+            <w:r>
+              <w:t>into mechanical energy</w:t>
+            </w:r>
+          </w:p>
+          <w:p/>
+          <w:p>
+            <w:r>
+              <w:t>Stores electrical energy</w:t>
+            </w:r>
+          </w:p>
+          <w:p/>
+          <w:p>
+            <w:r>
+              <w:t>Connects to an electricity source</w:t>
+            </w:r>
+          </w:p>
+          <w:p/>
+          <w:p>
+            <w:r>
+              <w:t>Transfers mechanical power</w:t>
+            </w:r>
+          </w:p>
+          <w:p>
+            <w:r>
+              <w:t xml:space="preserve"> </w:t>
+            </w:r>
+          </w:p>
+          <w:p>
+            <w:r>
+              <w:t>Steering</w:t>
+            </w:r>
+          </w:p>
+          <w:p/>
+          <w:p>
+            <w:r>
+              <w:t>Signal &amp; Energy transfer</w:t>
+            </w:r>
+          </w:p>
+          <w:p/>
+          <w:p>
+            <w:r>
+              <w:t>Storing</w:t>
+            </w:r>
+          </w:p>
+          <w:p/>
+          <w:p>
+            <w:r>
+              <w:t>Providing Structural resistance</w:t>
+            </w:r>
+          </w:p>
+          <w:p/>
+          <w:p>
+            <w:r>
+              <w:t>Providing Protection &amp; Aerodynamics</w:t>
+            </w:r>
+          </w:p>
+          <w:p/>
+          <w:p>
+            <w:pPr>
+              <w:rPr>
+                <w:lang w:val="ro-RO"/>
+              </w:rPr>
+            </w:pPr>
+            <w:r>
+              <w:rPr>
+                <w:lang w:val="ro-RO"/>
+              </w:rPr>
+              <w:t>Accommodates people</w:t>
+            </w:r>
+          </w:p>
+          <w:p>
+            <w:pPr>
+              <w:rPr>
+                <w:lang w:val="ro-RO"/>
+              </w:rPr>
+            </w:pPr>
+          </w:p>
+          <w:p>
+            <w:pPr>
+              <w:rPr>
+                <w:lang w:val="ro-RO"/>
+              </w:rPr>
+            </w:pPr>
+            <w:r>
+              <w:rPr>
+                <w:lang w:val="ro-RO"/>
+              </w:rPr>
+              <w:t>Provides Control to different systems</w:t>
+            </w:r>
+          </w:p>
+        </w:tc>
+        <w:tc>
+          <w:tcPr>
+            <w:tcW w:w="2772" w:type="dxa"/>
+            <w:tcBorders>
+              <w:top w:val="single" w:sz="20" w:space="0" w:color="FFFFFF"/>
+              <w:left w:val="single" w:sz="7" w:space="0" w:color="FFFFFF"/>
+              <w:bottom w:val="single" w:sz="7" w:space="0" w:color="FFFFFF"/>
+              <w:right w:val="single" w:sz="7" w:space="0" w:color="FFFFFF"/>
+            </w:tcBorders>
+            <w:shd w:val="clear" w:color="auto" w:fill="D0E5EB"/>
+          </w:tcPr>
+          <w:p>
+            <w:r>
+              <w:t>Electric Motor</w:t>
+            </w:r>
+          </w:p>
+          <w:p/>
+          <w:p/>
+          <w:p>
+            <w:r>
+              <w:t>Battery Pack</w:t>
+            </w:r>
+          </w:p>
+          <w:p/>
+          <w:p>
+            <w:r>
+              <w:t>Charging Connector</w:t>
+            </w:r>
+          </w:p>
+          <w:p/>
+          <w:p/>
+          <w:p>
+            <w:r>
+              <w:t>Transmission</w:t>
+            </w:r>
+          </w:p>
+          <w:p/>
+          <w:p>
+            <w:r>
+              <w:t>Steering system</w:t>
+            </w:r>
+          </w:p>
+          <w:p/>
+          <w:p>
+            <w:r>
+              <w:t>Wires</w:t>
+            </w:r>
+          </w:p>
+          <w:p/>
+          <w:p>
+            <w:r>
+              <w:t>Trunk</w:t>
+            </w:r>
+          </w:p>
+          <w:p/>
+          <w:p>
+            <w:r>
+              <w:t>Chassis</w:t>
+            </w:r>
+          </w:p>
+          <w:p/>
+          <w:p/>
+          <w:p>
+            <w:r>
+              <w:t>Body</w:t>
+            </w:r>
+          </w:p>
+          <w:p/>
+          <w:p/>
+          <w:p>
+            <w:r>
+              <w:t>Cabin</w:t>
+            </w:r>
+          </w:p>
+          <w:p/>
+          <w:p>
+            <w:r>
+              <w:t>Controls &amp; Display</w:t>
+            </w:r>
+          </w:p>
+        </w:tc>
+        <w:tc>
+          <w:tcPr>
+            <w:tcW w:w="1553" w:type="dxa"/>
+            <w:tcBorders>
+              <w:top w:val="single" w:sz="20" w:space="0" w:color="FFFFFF"/>
+              <w:left w:val="single" w:sz="7" w:space="0" w:color="FFFFFF"/>
+              <w:bottom w:val="single" w:sz="7" w:space="0" w:color="FFFFFF"/>
+              <w:right w:val="single" w:sz="7" w:space="0" w:color="FFFFFF"/>
+            </w:tcBorders>
+            <w:shd w:val="clear" w:color="auto" w:fill="D0E5EB"/>
+          </w:tcPr>
+          <w:p>
+            <w:r>
+              <w:t>The Electric Vehicle</w:t>
+            </w:r>
+          </w:p>
+          <w:p/>
+        </w:tc>
+      </w:tr>
+    </w:tbl>
+    <w:p>
+      <w:pPr>
+        <w:rPr>
+          <w:lang w:val="en-US"/>
+        </w:rPr>
+      </w:pPr>
+    </w:p>
     <w:p>
       <w:pPr>
         <w:pStyle w:val="Heading1"/>
@@ -411,19 +1050,3508 @@
     </w:p>
     <w:p>
       <w:pPr>
-        <w:rPr>
-          <w:lang w:val="en-GB"/>
-        </w:rPr>
-      </w:pPr>
-      <w:r>
-        <w:rPr>
-          <w:lang w:val="en-GB"/>
-        </w:rPr>
-        <w:br w:type="page"/>
+        <w:jc w:val="both"/>
+        <w:rPr>
+          <w:lang w:val="ro-RO"/>
+        </w:rPr>
+      </w:pPr>
+      <w:r>
+        <w:rPr>
+          <w:lang w:val="ro-RO"/>
+        </w:rPr>
+        <w:t xml:space="preserve">Interfaces define how system components communicate and work together, ensuring that the system </w:t>
+      </w:r>
+      <w:r>
+        <w:rPr>
+          <w:color w:val="FF0000"/>
+          <w:lang w:val="ro-RO"/>
+        </w:rPr>
+        <w:t xml:space="preserve">as a whole </w:t>
+      </w:r>
+      <w:r>
+        <w:rPr>
+          <w:lang w:val="ro-RO"/>
+        </w:rPr>
+        <w:t>works properly.</w:t>
       </w:r>
     </w:p>
     <w:p>
       <w:pPr>
+        <w:jc w:val="both"/>
+        <w:rPr>
+          <w:lang w:val="ro-RO"/>
+        </w:rPr>
+      </w:pPr>
+      <w:r>
+        <w:rPr>
+          <w:lang w:val="ro-RO"/>
+        </w:rPr>
+        <w:t>These interfaces are divided into two categories:</w:t>
+      </w:r>
+    </w:p>
+    <w:p>
+      <w:pPr>
+        <w:pStyle w:val="ListParagraph"/>
+        <w:numPr>
+          <w:ilvl w:val="0"/>
+          <w:numId w:val="1"/>
+        </w:numPr>
+        <w:jc w:val="both"/>
+        <w:rPr>
+          <w:lang w:val="ro-RO"/>
+        </w:rPr>
+      </w:pPr>
+      <w:r>
+        <w:rPr>
+          <w:lang w:val="ro-RO"/>
+        </w:rPr>
+        <w:t>FUNCTIONAL RELATIONSHIPS (DYNAMIC)</w:t>
+      </w:r>
+    </w:p>
+    <w:p>
+      <w:pPr>
+        <w:jc w:val="both"/>
+        <w:rPr>
+          <w:lang w:val="ro-RO"/>
+        </w:rPr>
+      </w:pPr>
+      <w:r>
+        <w:rPr>
+          <w:lang w:val="ro-RO"/>
+        </w:rPr>
+        <w:t xml:space="preserve">The </w:t>
+      </w:r>
+      <w:r>
+        <w:rPr>
+          <w:b/>
+          <w:bCs/>
+          <w:color w:val="FF0000"/>
+          <w:lang w:val="ro-RO"/>
+        </w:rPr>
+        <w:t xml:space="preserve">dynamic relationship </w:t>
+      </w:r>
+      <w:r>
+        <w:rPr>
+          <w:lang w:val="ro-RO"/>
+        </w:rPr>
+        <w:t>between components describe how entities flow through different parts of the system.</w:t>
+      </w:r>
+    </w:p>
+    <w:p>
+      <w:pPr>
+        <w:pStyle w:val="ListParagraph"/>
+        <w:numPr>
+          <w:ilvl w:val="0"/>
+          <w:numId w:val="2"/>
+        </w:numPr>
+        <w:jc w:val="both"/>
+        <w:rPr>
+          <w:lang w:val="ro-RO"/>
+        </w:rPr>
+      </w:pPr>
+      <w:r>
+        <w:rPr>
+          <w:lang w:val="ro-RO"/>
+        </w:rPr>
+        <w:t>Electricity</w:t>
+      </w:r>
+    </w:p>
+    <w:p>
+      <w:pPr>
+        <w:ind w:left="360"/>
+        <w:jc w:val="both"/>
+        <w:rPr>
+          <w:lang w:val="ro-RO"/>
+        </w:rPr>
+      </w:pPr>
+      <w:r>
+        <w:rPr>
+          <w:lang w:val="ro-RO"/>
+        </w:rPr>
+        <w:t xml:space="preserve">Electricity is the </w:t>
+      </w:r>
+      <w:r>
+        <w:rPr>
+          <w:color w:val="FF0000"/>
+          <w:lang w:val="ro-RO"/>
+        </w:rPr>
+        <w:t xml:space="preserve">only </w:t>
+      </w:r>
+      <w:r>
+        <w:rPr>
+          <w:lang w:val="ro-RO"/>
+        </w:rPr>
+        <w:t xml:space="preserve">operand present in the system and it is used by the car in order to function, almost all the components utilize this operand in different ways. For instance, the </w:t>
+      </w:r>
+      <w:r>
+        <w:rPr>
+          <w:color w:val="FF0000"/>
+          <w:lang w:val="ro-RO"/>
+        </w:rPr>
+        <w:t xml:space="preserve">electric motor </w:t>
+      </w:r>
+      <w:r>
+        <w:rPr>
+          <w:lang w:val="ro-RO"/>
+        </w:rPr>
+        <w:t xml:space="preserve">draws energy from the </w:t>
+      </w:r>
+      <w:r>
+        <w:rPr>
+          <w:color w:val="FF0000"/>
+          <w:lang w:val="ro-RO"/>
+        </w:rPr>
+        <w:t xml:space="preserve">battery </w:t>
+      </w:r>
+      <w:r>
+        <w:rPr>
+          <w:lang w:val="ro-RO"/>
+        </w:rPr>
+        <w:t xml:space="preserve">to power the car. This example shows the way in which energy is conducted through the wires. Another example can be the </w:t>
+      </w:r>
+      <w:r>
+        <w:rPr>
+          <w:color w:val="FF0000"/>
+          <w:lang w:val="ro-RO"/>
+        </w:rPr>
+        <w:t xml:space="preserve">charging station </w:t>
+      </w:r>
+      <w:r>
+        <w:rPr>
+          <w:lang w:val="ro-RO"/>
+        </w:rPr>
+        <w:t xml:space="preserve">and the </w:t>
+      </w:r>
+      <w:r>
+        <w:rPr>
+          <w:color w:val="FF0000"/>
+          <w:lang w:val="ro-RO"/>
+        </w:rPr>
+        <w:t xml:space="preserve">charging socket </w:t>
+      </w:r>
+      <w:r>
+        <w:rPr>
+          <w:lang w:val="ro-RO"/>
+        </w:rPr>
+        <w:t>of the car, when the electric car is plugged into a charging station, the car’s battery charges, so the electricity was moving through these components.</w:t>
+      </w:r>
+    </w:p>
+    <w:p>
+      <w:pPr>
+        <w:pStyle w:val="ListParagraph"/>
+        <w:numPr>
+          <w:ilvl w:val="0"/>
+          <w:numId w:val="2"/>
+        </w:numPr>
+        <w:jc w:val="both"/>
+        <w:rPr>
+          <w:lang w:val="ro-RO"/>
+        </w:rPr>
+      </w:pPr>
+      <w:r>
+        <w:rPr>
+          <w:lang w:val="ro-RO"/>
+        </w:rPr>
+        <w:t>Controls and display</w:t>
+      </w:r>
+    </w:p>
+    <w:p>
+      <w:pPr>
+        <w:ind w:left="360"/>
+        <w:jc w:val="both"/>
+        <w:rPr>
+          <w:lang w:val="en-US"/>
+        </w:rPr>
+      </w:pPr>
+      <w:r>
+        <w:t>The driver interacts with the car using controls such as buttons, levers, or a touch screen display, enabling them to control various functions of the car</w:t>
+      </w:r>
+      <w:r>
+        <w:rPr>
+          <w:lang w:val="en-US"/>
+        </w:rPr>
+        <w:t>.</w:t>
+      </w:r>
+    </w:p>
+    <w:p>
+      <w:pPr>
+        <w:pStyle w:val="ListParagraph"/>
+        <w:numPr>
+          <w:ilvl w:val="0"/>
+          <w:numId w:val="2"/>
+        </w:numPr>
+        <w:jc w:val="both"/>
+        <w:rPr>
+          <w:lang w:val="ro-RO"/>
+        </w:rPr>
+      </w:pPr>
+      <w:r>
+        <w:rPr>
+          <w:lang w:val="ro-RO"/>
+        </w:rPr>
+        <w:t>The rotation mechanism of the wheels</w:t>
+      </w:r>
+    </w:p>
+    <w:p>
+      <w:pPr>
+        <w:ind w:left="360"/>
+        <w:jc w:val="both"/>
+        <w:rPr>
+          <w:lang w:val="ro-RO"/>
+        </w:rPr>
+      </w:pPr>
+      <w:r>
+        <w:t xml:space="preserve">The driver controls the </w:t>
+      </w:r>
+      <w:r>
+        <w:rPr>
+          <w:color w:val="FF0000"/>
+        </w:rPr>
+        <w:t>steering wheel</w:t>
+      </w:r>
+      <w:r>
+        <w:t xml:space="preserve">, which dynamically influences the </w:t>
+      </w:r>
+      <w:r>
+        <w:rPr>
+          <w:color w:val="FF0000"/>
+          <w:lang w:val="en-US"/>
+        </w:rPr>
+        <w:t>steering</w:t>
+      </w:r>
+      <w:r>
+        <w:rPr>
+          <w:color w:val="FF0000"/>
+        </w:rPr>
+        <w:t xml:space="preserve"> of</w:t>
+      </w:r>
+      <w:r>
+        <w:rPr>
+          <w:b/>
+          <w:bCs/>
+          <w:color w:val="FF0000"/>
+        </w:rPr>
+        <w:t xml:space="preserve"> </w:t>
+      </w:r>
+      <w:r>
+        <w:rPr>
+          <w:color w:val="FF0000"/>
+        </w:rPr>
+        <w:t>the</w:t>
+      </w:r>
+      <w:r>
+        <w:rPr>
+          <w:b/>
+          <w:bCs/>
+          <w:color w:val="FF0000"/>
+        </w:rPr>
+        <w:t xml:space="preserve"> </w:t>
+      </w:r>
+      <w:r>
+        <w:rPr>
+          <w:color w:val="FF0000"/>
+        </w:rPr>
+        <w:t>wheels</w:t>
+      </w:r>
+      <w:r>
+        <w:t>, changing the car’s direction.</w:t>
+      </w:r>
+    </w:p>
+    <w:p>
+      <w:pPr>
+        <w:pStyle w:val="ListParagraph"/>
+        <w:numPr>
+          <w:ilvl w:val="0"/>
+          <w:numId w:val="1"/>
+        </w:numPr>
+        <w:jc w:val="both"/>
+        <w:rPr>
+          <w:lang w:val="ro-RO"/>
+        </w:rPr>
+      </w:pPr>
+      <w:r>
+        <w:rPr>
+          <w:lang w:val="ro-RO"/>
+        </w:rPr>
+        <w:t>FORMAL RELATIONSHIPS (STATIC) (=STRUCTURE)</w:t>
+      </w:r>
+    </w:p>
+    <w:p>
+      <w:pPr>
+        <w:jc w:val="both"/>
+        <w:rPr>
+          <w:lang w:val="en-US"/>
+        </w:rPr>
+      </w:pPr>
+      <w:r>
+        <w:t xml:space="preserve">The </w:t>
+      </w:r>
+      <w:r>
+        <w:rPr>
+          <w:b/>
+          <w:bCs/>
+          <w:color w:val="FF0000"/>
+        </w:rPr>
+        <w:t>static relationships</w:t>
+      </w:r>
+      <w:r>
+        <w:rPr>
+          <w:color w:val="FF0000"/>
+        </w:rPr>
+        <w:t xml:space="preserve"> </w:t>
+      </w:r>
+      <w:r>
+        <w:t>represent the physical and structural components of the system that remain unchanged during operation.</w:t>
+      </w:r>
+    </w:p>
+    <w:p>
+      <w:pPr>
+        <w:pStyle w:val="ListParagraph"/>
+        <w:numPr>
+          <w:ilvl w:val="0"/>
+          <w:numId w:val="3"/>
+        </w:numPr>
+        <w:jc w:val="both"/>
+        <w:rPr>
+          <w:lang w:val="ro-RO"/>
+        </w:rPr>
+      </w:pPr>
+      <w:r>
+        <w:rPr>
+          <w:lang w:val="ro-RO"/>
+        </w:rPr>
+        <w:t>Wires</w:t>
+      </w:r>
+    </w:p>
+    <w:p>
+      <w:pPr>
+        <w:ind w:left="360"/>
+        <w:jc w:val="both"/>
+        <w:rPr>
+          <w:lang w:val="en-US"/>
+        </w:rPr>
+      </w:pPr>
+      <w:r>
+        <w:t>Electricity flows through the wires to various components like the motor and display. The wires form a static structure, defining the paths for energy transmission.</w:t>
+      </w:r>
+    </w:p>
+    <w:p>
+      <w:pPr>
+        <w:pStyle w:val="ListParagraph"/>
+        <w:numPr>
+          <w:ilvl w:val="0"/>
+          <w:numId w:val="3"/>
+        </w:numPr>
+        <w:jc w:val="both"/>
+        <w:rPr>
+          <w:lang w:val="ro-RO"/>
+        </w:rPr>
+      </w:pPr>
+      <w:r>
+        <w:rPr>
+          <w:lang w:val="ro-RO"/>
+        </w:rPr>
+        <w:t>Trunk</w:t>
+      </w:r>
+    </w:p>
+    <w:p>
+      <w:pPr>
+        <w:ind w:left="360"/>
+        <w:jc w:val="both"/>
+        <w:rPr>
+          <w:lang w:val="ro-RO"/>
+        </w:rPr>
+      </w:pPr>
+      <w:r>
+        <w:t>The trunk is a static structural component used to store objects, remaining fixed in the car’s design</w:t>
+      </w:r>
+    </w:p>
+    <w:p>
+      <w:pPr>
+        <w:pStyle w:val="ListParagraph"/>
+        <w:numPr>
+          <w:ilvl w:val="0"/>
+          <w:numId w:val="3"/>
+        </w:numPr>
+        <w:jc w:val="both"/>
+        <w:rPr>
+          <w:lang w:val="ro-RO"/>
+        </w:rPr>
+      </w:pPr>
+      <w:r>
+        <w:rPr>
+          <w:lang w:val="ro-RO"/>
+        </w:rPr>
+        <w:lastRenderedPageBreak/>
+        <w:t>Structural entities</w:t>
+      </w:r>
+    </w:p>
+    <w:p>
+      <w:pPr>
+        <w:ind w:left="360"/>
+        <w:jc w:val="both"/>
+        <w:rPr>
+          <w:lang w:val="en-US"/>
+        </w:rPr>
+      </w:pPr>
+      <w:r>
+        <w:t xml:space="preserve">These include the </w:t>
+      </w:r>
+      <w:r>
+        <w:rPr>
+          <w:color w:val="FF0000"/>
+        </w:rPr>
+        <w:t xml:space="preserve">chassis </w:t>
+      </w:r>
+      <w:r>
+        <w:t xml:space="preserve">and the </w:t>
+      </w:r>
+      <w:r>
+        <w:rPr>
+          <w:color w:val="FF0000"/>
+        </w:rPr>
+        <w:t xml:space="preserve">body </w:t>
+      </w:r>
+      <w:r>
+        <w:t>of the car. The chassis provides the support framework for the car, while the body gives it shape.</w:t>
+      </w:r>
+    </w:p>
+    <w:p>
+      <w:pPr>
+        <w:pStyle w:val="ListParagraph"/>
+        <w:numPr>
+          <w:ilvl w:val="0"/>
+          <w:numId w:val="3"/>
+        </w:numPr>
+        <w:jc w:val="both"/>
+        <w:rPr>
+          <w:lang w:val="ro-RO"/>
+        </w:rPr>
+      </w:pPr>
+      <w:r>
+        <w:rPr>
+          <w:lang w:val="ro-RO"/>
+        </w:rPr>
+        <w:t>Steering wheel</w:t>
+      </w:r>
+    </w:p>
+    <w:p>
+      <w:pPr>
+        <w:ind w:left="360"/>
+        <w:jc w:val="both"/>
+        <w:rPr>
+          <w:lang w:val="ro-RO"/>
+        </w:rPr>
+      </w:pPr>
+      <w:r>
+        <w:rPr>
+          <w:lang w:val="ro-RO"/>
+        </w:rPr>
+        <w:t xml:space="preserve">The </w:t>
+      </w:r>
+      <w:r>
+        <w:rPr>
+          <w:color w:val="FF0000"/>
+          <w:lang w:val="ro-RO"/>
+        </w:rPr>
+        <w:t xml:space="preserve">steering wheel </w:t>
+      </w:r>
+      <w:r>
+        <w:rPr>
+          <w:lang w:val="ro-RO"/>
+        </w:rPr>
+        <w:t xml:space="preserve">is used by a person to change the </w:t>
+      </w:r>
+      <w:r>
+        <w:rPr>
+          <w:color w:val="FF0000"/>
+          <w:lang w:val="ro-RO"/>
+        </w:rPr>
+        <w:t xml:space="preserve">direction </w:t>
+      </w:r>
+      <w:r>
+        <w:rPr>
+          <w:lang w:val="ro-RO"/>
+        </w:rPr>
+        <w:t xml:space="preserve">of the car, </w:t>
+      </w:r>
+      <w:r>
+        <w:t>but its physical presence remains a static part of the car's structure.</w:t>
+      </w:r>
+    </w:p>
+    <w:p>
+      <w:pPr>
+        <w:pStyle w:val="ListParagraph"/>
+        <w:numPr>
+          <w:ilvl w:val="0"/>
+          <w:numId w:val="3"/>
+        </w:numPr>
+        <w:jc w:val="both"/>
+        <w:rPr>
+          <w:lang w:val="ro-RO"/>
+        </w:rPr>
+      </w:pPr>
+      <w:r>
+        <w:rPr>
+          <w:lang w:val="ro-RO"/>
+        </w:rPr>
+        <w:t>Cabin</w:t>
+      </w:r>
+    </w:p>
+    <w:p>
+      <w:pPr>
+        <w:ind w:left="360"/>
+        <w:jc w:val="both"/>
+        <w:rPr>
+          <w:lang w:val="en-US"/>
+        </w:rPr>
+      </w:pPr>
+      <w:r>
+        <w:rPr>
+          <w:lang w:val="ro-RO"/>
+        </w:rPr>
+        <w:t xml:space="preserve">It is the place where people are accommodated. </w:t>
+      </w:r>
+      <w:r>
+        <w:t xml:space="preserve">It remains </w:t>
+      </w:r>
+      <w:r>
+        <w:rPr>
+          <w:lang w:val="en-US"/>
+        </w:rPr>
+        <w:t xml:space="preserve">also </w:t>
+      </w:r>
+      <w:r>
+        <w:t>fixed in design</w:t>
+      </w:r>
+      <w:r>
+        <w:rPr>
+          <w:lang w:val="en-US"/>
+        </w:rPr>
+        <w:t>.</w:t>
+      </w:r>
+    </w:p>
+    <w:p>
+      <w:pPr>
+        <w:jc w:val="both"/>
+        <w:rPr>
+          <w:lang w:val="ro-RO"/>
+        </w:rPr>
+      </w:pPr>
+      <w:r>
+        <w:t>S</w:t>
+      </w:r>
+      <w:r>
+        <w:t>ketch with entities</w:t>
+      </w:r>
+      <w:r>
+        <w:t>:</w:t>
+      </w:r>
+    </w:p>
+    <w:p>
+      <w:pPr>
+        <w:jc w:val="both"/>
+        <w:rPr>
+          <w:lang w:val="ro-RO"/>
+        </w:rPr>
+      </w:pPr>
+      <w:r>
+        <w:rPr>
+          <w:noProof/>
+          <w:lang w:val="ro-RO"/>
+        </w:rPr>
+        <mc:AlternateContent>
+          <mc:Choice Requires="wps">
+            <w:drawing>
+              <wp:anchor distT="0" distB="0" distL="114300" distR="114300" simplePos="0" relativeHeight="251687936" behindDoc="1" locked="0" layoutInCell="1" allowOverlap="1" wp14:anchorId="5E7808CC" wp14:editId="3DF66E06">
+                <wp:simplePos x="0" y="0"/>
+                <wp:positionH relativeFrom="column">
+                  <wp:posOffset>4933950</wp:posOffset>
+                </wp:positionH>
+                <wp:positionV relativeFrom="paragraph">
+                  <wp:posOffset>3145473</wp:posOffset>
+                </wp:positionV>
+                <wp:extent cx="1108075" cy="727710"/>
+                <wp:effectExtent l="0" t="0" r="0" b="0"/>
+                <wp:wrapTight wrapText="bothSides">
+                  <wp:wrapPolygon edited="0">
+                    <wp:start x="0" y="0"/>
+                    <wp:lineTo x="0" y="20921"/>
+                    <wp:lineTo x="21167" y="20921"/>
+                    <wp:lineTo x="21167" y="0"/>
+                    <wp:lineTo x="0" y="0"/>
+                  </wp:wrapPolygon>
+                </wp:wrapTight>
+                <wp:docPr id="916066327" name="Rectangle 1"/>
+                <wp:cNvGraphicFramePr/>
+                <a:graphic xmlns:a="http://schemas.openxmlformats.org/drawingml/2006/main">
+                  <a:graphicData uri="http://schemas.microsoft.com/office/word/2010/wordprocessingShape">
+                    <wps:wsp>
+                      <wps:cNvSpPr/>
+                      <wps:spPr>
+                        <a:xfrm>
+                          <a:off x="0" y="0"/>
+                          <a:ext cx="1108075" cy="727710"/>
+                        </a:xfrm>
+                        <a:prstGeom prst="rect">
+                          <a:avLst/>
+                        </a:prstGeom>
+                        <a:ln>
+                          <a:noFill/>
+                        </a:ln>
+                      </wps:spPr>
+                      <wps:style>
+                        <a:lnRef idx="3">
+                          <a:schemeClr val="lt1"/>
+                        </a:lnRef>
+                        <a:fillRef idx="1">
+                          <a:schemeClr val="accent1"/>
+                        </a:fillRef>
+                        <a:effectRef idx="1">
+                          <a:schemeClr val="accent1"/>
+                        </a:effectRef>
+                        <a:fontRef idx="minor">
+                          <a:schemeClr val="lt1"/>
+                        </a:fontRef>
+                      </wps:style>
+                      <wps:txbx>
+                        <w:txbxContent>
+                          <w:p>
+                            <w:pPr>
+                              <w:rPr>
+                                <w:lang w:val="ro-RO"/>
+                              </w:rPr>
+                            </w:pPr>
+                            <w:r>
+                              <w:rPr>
+                                <w:lang w:val="ro-RO"/>
+                              </w:rPr>
+                              <w:t xml:space="preserve">         Etc...</w:t>
+                            </w:r>
+                          </w:p>
+                        </w:txbxContent>
+                      </wps:txbx>
+                      <wps:bodyPr rot="0" spcFirstLastPara="0" vertOverflow="overflow" horzOverflow="overflow" vert="horz" wrap="square" lIns="91440" tIns="45720" rIns="91440" bIns="45720" numCol="1" spcCol="0" rtlCol="0" fromWordArt="0" anchor="ctr" anchorCtr="0" forceAA="0" compatLnSpc="1">
+                        <a:prstTxWarp prst="textNoShape">
+                          <a:avLst/>
+                        </a:prstTxWarp>
+                        <a:noAutofit/>
+                      </wps:bodyPr>
+                    </wps:wsp>
+                  </a:graphicData>
+                </a:graphic>
+                <wp14:sizeRelV relativeFrom="margin">
+                  <wp14:pctHeight>0</wp14:pctHeight>
+                </wp14:sizeRelV>
+              </wp:anchor>
+            </w:drawing>
+          </mc:Choice>
+          <mc:Fallback>
+            <w:pict>
+              <v:rect w14:anchorId="5E7808CC" id="Rectangle 1" o:spid="_x0000_s1026" style="position:absolute;left:0;text-align:left;margin-left:388.5pt;margin-top:247.7pt;width:87.25pt;height:57.3pt;z-index:-251628544;visibility:visible;mso-wrap-style:square;mso-height-percent:0;mso-wrap-distance-left:9pt;mso-wrap-distance-top:0;mso-wrap-distance-right:9pt;mso-wrap-distance-bottom:0;mso-position-horizontal:absolute;mso-position-horizontal-relative:text;mso-position-vertical:absolute;mso-position-vertical-relative:text;mso-height-percent:0;mso-height-relative:margin;v-text-anchor:middle" o:gfxdata="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" fillcolor="#156082 [3204]" stroked="f" strokeweight="1.5pt">
+                <v:textbox>
+                  <w:txbxContent>
+                    <w:p>
+                      <w:pPr>
+                        <w:rPr>
+                          <w:lang w:val="ro-RO"/>
+                        </w:rPr>
+                      </w:pPr>
+                      <w:r>
+                        <w:rPr>
+                          <w:lang w:val="ro-RO"/>
+                        </w:rPr>
+                        <w:t xml:space="preserve">         Etc...</w:t>
+                      </w:r>
+                    </w:p>
+                  </w:txbxContent>
+                </v:textbox>
+                <w10:wrap type="tight"/>
+              </v:rect>
+            </w:pict>
+          </mc:Fallback>
+        </mc:AlternateContent>
+      </w:r>
+      <w:r>
+        <w:rPr>
+          <w:noProof/>
+          <w:lang w:val="ro-RO"/>
+        </w:rPr>
+        <mc:AlternateContent>
+          <mc:Choice Requires="wps">
+            <w:drawing>
+              <wp:anchor distT="0" distB="0" distL="114300" distR="114300" simplePos="0" relativeHeight="251686912" behindDoc="1" locked="0" layoutInCell="1" allowOverlap="1" wp14:anchorId="31E7B5F2" wp14:editId="213BCF9F">
+                <wp:simplePos x="0" y="0"/>
+                <wp:positionH relativeFrom="column">
+                  <wp:posOffset>3662680</wp:posOffset>
+                </wp:positionH>
+                <wp:positionV relativeFrom="paragraph">
+                  <wp:posOffset>3144520</wp:posOffset>
+                </wp:positionV>
+                <wp:extent cx="1108075" cy="727710"/>
+                <wp:effectExtent l="0" t="0" r="0" b="0"/>
+                <wp:wrapTight wrapText="bothSides">
+                  <wp:wrapPolygon edited="0">
+                    <wp:start x="0" y="0"/>
+                    <wp:lineTo x="0" y="20921"/>
+                    <wp:lineTo x="21167" y="20921"/>
+                    <wp:lineTo x="21167" y="0"/>
+                    <wp:lineTo x="0" y="0"/>
+                  </wp:wrapPolygon>
+                </wp:wrapTight>
+                <wp:docPr id="1833726250" name="Rectangle 1"/>
+                <wp:cNvGraphicFramePr/>
+                <a:graphic xmlns:a="http://schemas.openxmlformats.org/drawingml/2006/main">
+                  <a:graphicData uri="http://schemas.microsoft.com/office/word/2010/wordprocessingShape">
+                    <wps:wsp>
+                      <wps:cNvSpPr/>
+                      <wps:spPr>
+                        <a:xfrm>
+                          <a:off x="0" y="0"/>
+                          <a:ext cx="1108075" cy="727710"/>
+                        </a:xfrm>
+                        <a:prstGeom prst="rect">
+                          <a:avLst/>
+                        </a:prstGeom>
+                        <a:ln>
+                          <a:noFill/>
+                        </a:ln>
+                      </wps:spPr>
+                      <wps:style>
+                        <a:lnRef idx="3">
+                          <a:schemeClr val="lt1"/>
+                        </a:lnRef>
+                        <a:fillRef idx="1">
+                          <a:schemeClr val="accent1"/>
+                        </a:fillRef>
+                        <a:effectRef idx="1">
+                          <a:schemeClr val="accent1"/>
+                        </a:effectRef>
+                        <a:fontRef idx="minor">
+                          <a:schemeClr val="lt1"/>
+                        </a:fontRef>
+                      </wps:style>
+                      <wps:txbx>
+                        <w:txbxContent>
+                          <w:p>
+                            <w:pPr>
+                              <w:jc w:val="center"/>
+                              <w:rPr>
+                                <w:lang w:val="ro-RO"/>
+                              </w:rPr>
+                            </w:pPr>
+                            <w:r>
+                              <w:rPr>
+                                <w:lang w:val="ro-RO"/>
+                              </w:rPr>
+                              <w:t>Circuits</w:t>
+                            </w:r>
+                          </w:p>
+                        </w:txbxContent>
+                      </wps:txbx>
+                      <wps:bodyPr rot="0" spcFirstLastPara="0" vertOverflow="overflow" horzOverflow="overflow" vert="horz" wrap="square" lIns="91440" tIns="45720" rIns="91440" bIns="45720" numCol="1" spcCol="0" rtlCol="0" fromWordArt="0" anchor="ctr" anchorCtr="0" forceAA="0" compatLnSpc="1">
+                        <a:prstTxWarp prst="textNoShape">
+                          <a:avLst/>
+                        </a:prstTxWarp>
+                        <a:noAutofit/>
+                      </wps:bodyPr>
+                    </wps:wsp>
+                  </a:graphicData>
+                </a:graphic>
+                <wp14:sizeRelV relativeFrom="margin">
+                  <wp14:pctHeight>0</wp14:pctHeight>
+                </wp14:sizeRelV>
+              </wp:anchor>
+            </w:drawing>
+          </mc:Choice>
+          <mc:Fallback>
+            <w:pict>
+              <v:rect w14:anchorId="31E7B5F2" id="_x0000_s1027" style="position:absolute;left:0;text-align:left;margin-left:288.4pt;margin-top:247.6pt;width:87.25pt;height:57.3pt;z-index:-251629568;visibility:visible;mso-wrap-style:square;mso-height-percent:0;mso-wrap-distance-left:9pt;mso-wrap-distance-top:0;mso-wrap-distance-right:9pt;mso-wrap-distance-bottom:0;mso-position-horizontal:absolute;mso-position-horizontal-relative:text;mso-position-vertical:absolute;mso-position-vertical-relative:text;mso-height-percent:0;mso-height-relative:margin;v-text-anchor:middle" o:gfxdata="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" fillcolor="#156082 [3204]" stroked="f" strokeweight="1.5pt">
+                <v:textbox>
+                  <w:txbxContent>
+                    <w:p>
+                      <w:pPr>
+                        <w:jc w:val="center"/>
+                        <w:rPr>
+                          <w:lang w:val="ro-RO"/>
+                        </w:rPr>
+                      </w:pPr>
+                      <w:r>
+                        <w:rPr>
+                          <w:lang w:val="ro-RO"/>
+                        </w:rPr>
+                        <w:t>Circuits</w:t>
+                      </w:r>
+                    </w:p>
+                  </w:txbxContent>
+                </v:textbox>
+                <w10:wrap type="tight"/>
+              </v:rect>
+            </w:pict>
+          </mc:Fallback>
+        </mc:AlternateContent>
+      </w:r>
+      <w:r>
+        <w:rPr>
+          <w:noProof/>
+          <w:lang w:val="ro-RO"/>
+        </w:rPr>
+        <mc:AlternateContent>
+          <mc:Choice Requires="wps">
+            <w:drawing>
+              <wp:anchor distT="0" distB="0" distL="114300" distR="114300" simplePos="0" relativeHeight="251685888" behindDoc="1" locked="0" layoutInCell="1" allowOverlap="1" wp14:anchorId="0E98BDEA" wp14:editId="14BA617F">
+                <wp:simplePos x="0" y="0"/>
+                <wp:positionH relativeFrom="column">
+                  <wp:posOffset>2367280</wp:posOffset>
+                </wp:positionH>
+                <wp:positionV relativeFrom="paragraph">
+                  <wp:posOffset>3141980</wp:posOffset>
+                </wp:positionV>
+                <wp:extent cx="1108075" cy="727710"/>
+                <wp:effectExtent l="0" t="0" r="0" b="0"/>
+                <wp:wrapTight wrapText="bothSides">
+                  <wp:wrapPolygon edited="0">
+                    <wp:start x="0" y="0"/>
+                    <wp:lineTo x="0" y="20921"/>
+                    <wp:lineTo x="21167" y="20921"/>
+                    <wp:lineTo x="21167" y="0"/>
+                    <wp:lineTo x="0" y="0"/>
+                  </wp:wrapPolygon>
+                </wp:wrapTight>
+                <wp:docPr id="1778332366" name="Rectangle 1"/>
+                <wp:cNvGraphicFramePr/>
+                <a:graphic xmlns:a="http://schemas.openxmlformats.org/drawingml/2006/main">
+                  <a:graphicData uri="http://schemas.microsoft.com/office/word/2010/wordprocessingShape">
+                    <wps:wsp>
+                      <wps:cNvSpPr/>
+                      <wps:spPr>
+                        <a:xfrm>
+                          <a:off x="0" y="0"/>
+                          <a:ext cx="1108075" cy="727710"/>
+                        </a:xfrm>
+                        <a:prstGeom prst="rect">
+                          <a:avLst/>
+                        </a:prstGeom>
+                        <a:ln>
+                          <a:noFill/>
+                        </a:ln>
+                      </wps:spPr>
+                      <wps:style>
+                        <a:lnRef idx="3">
+                          <a:schemeClr val="lt1"/>
+                        </a:lnRef>
+                        <a:fillRef idx="1">
+                          <a:schemeClr val="accent1"/>
+                        </a:fillRef>
+                        <a:effectRef idx="1">
+                          <a:schemeClr val="accent1"/>
+                        </a:effectRef>
+                        <a:fontRef idx="minor">
+                          <a:schemeClr val="lt1"/>
+                        </a:fontRef>
+                      </wps:style>
+                      <wps:txbx>
+                        <w:txbxContent>
+                          <w:p>
+                            <w:pPr>
+                              <w:jc w:val="center"/>
+                              <w:rPr>
+                                <w:lang w:val="ro-RO"/>
+                              </w:rPr>
+                            </w:pPr>
+                            <w:r>
+                              <w:rPr>
+                                <w:lang w:val="ro-RO"/>
+                              </w:rPr>
+                              <w:t>Sensors</w:t>
+                            </w:r>
+                          </w:p>
+                        </w:txbxContent>
+                      </wps:txbx>
+                      <wps:bodyPr rot="0" spcFirstLastPara="0" vertOverflow="overflow" horzOverflow="overflow" vert="horz" wrap="square" lIns="91440" tIns="45720" rIns="91440" bIns="45720" numCol="1" spcCol="0" rtlCol="0" fromWordArt="0" anchor="ctr" anchorCtr="0" forceAA="0" compatLnSpc="1">
+                        <a:prstTxWarp prst="textNoShape">
+                          <a:avLst/>
+                        </a:prstTxWarp>
+                        <a:noAutofit/>
+                      </wps:bodyPr>
+                    </wps:wsp>
+                  </a:graphicData>
+                </a:graphic>
+                <wp14:sizeRelV relativeFrom="margin">
+                  <wp14:pctHeight>0</wp14:pctHeight>
+                </wp14:sizeRelV>
+              </wp:anchor>
+            </w:drawing>
+          </mc:Choice>
+          <mc:Fallback>
+            <w:pict>
+              <v:rect w14:anchorId="0E98BDEA" id="_x0000_s1028" style="position:absolute;left:0;text-align:left;margin-left:186.4pt;margin-top:247.4pt;width:87.25pt;height:57.3pt;z-index:-251630592;visibility:visible;mso-wrap-style:square;mso-height-percent:0;mso-wrap-distance-left:9pt;mso-wrap-distance-top:0;mso-wrap-distance-right:9pt;mso-wrap-distance-bottom:0;mso-position-horizontal:absolute;mso-position-horizontal-relative:text;mso-position-vertical:absolute;mso-position-vertical-relative:text;mso-height-percent:0;mso-height-relative:margin;v-text-anchor:middle" o:gfxdata="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" fillcolor="#156082 [3204]" stroked="f" strokeweight="1.5pt">
+                <v:textbox>
+                  <w:txbxContent>
+                    <w:p>
+                      <w:pPr>
+                        <w:jc w:val="center"/>
+                        <w:rPr>
+                          <w:lang w:val="ro-RO"/>
+                        </w:rPr>
+                      </w:pPr>
+                      <w:r>
+                        <w:rPr>
+                          <w:lang w:val="ro-RO"/>
+                        </w:rPr>
+                        <w:t>Sensors</w:t>
+                      </w:r>
+                    </w:p>
+                  </w:txbxContent>
+                </v:textbox>
+                <w10:wrap type="tight"/>
+              </v:rect>
+            </w:pict>
+          </mc:Fallback>
+        </mc:AlternateContent>
+      </w:r>
+      <w:r>
+        <w:rPr>
+          <w:noProof/>
+          <w:lang w:val="ro-RO"/>
+        </w:rPr>
+        <mc:AlternateContent>
+          <mc:Choice Requires="wps">
+            <w:drawing>
+              <wp:anchor distT="0" distB="0" distL="114300" distR="114300" simplePos="0" relativeHeight="251684864" behindDoc="1" locked="0" layoutInCell="1" allowOverlap="1" wp14:anchorId="4D3B1469" wp14:editId="6E8AE0B9">
+                <wp:simplePos x="0" y="0"/>
+                <wp:positionH relativeFrom="column">
+                  <wp:posOffset>1066800</wp:posOffset>
+                </wp:positionH>
+                <wp:positionV relativeFrom="paragraph">
+                  <wp:posOffset>3145155</wp:posOffset>
+                </wp:positionV>
+                <wp:extent cx="1108075" cy="727710"/>
+                <wp:effectExtent l="0" t="0" r="0" b="0"/>
+                <wp:wrapTight wrapText="bothSides">
+                  <wp:wrapPolygon edited="0">
+                    <wp:start x="0" y="0"/>
+                    <wp:lineTo x="0" y="20921"/>
+                    <wp:lineTo x="21167" y="20921"/>
+                    <wp:lineTo x="21167" y="0"/>
+                    <wp:lineTo x="0" y="0"/>
+                  </wp:wrapPolygon>
+                </wp:wrapTight>
+                <wp:docPr id="1181349518" name="Rectangle 1"/>
+                <wp:cNvGraphicFramePr/>
+                <a:graphic xmlns:a="http://schemas.openxmlformats.org/drawingml/2006/main">
+                  <a:graphicData uri="http://schemas.microsoft.com/office/word/2010/wordprocessingShape">
+                    <wps:wsp>
+                      <wps:cNvSpPr/>
+                      <wps:spPr>
+                        <a:xfrm>
+                          <a:off x="0" y="0"/>
+                          <a:ext cx="1108075" cy="727710"/>
+                        </a:xfrm>
+                        <a:prstGeom prst="rect">
+                          <a:avLst/>
+                        </a:prstGeom>
+                        <a:ln>
+                          <a:noFill/>
+                        </a:ln>
+                      </wps:spPr>
+                      <wps:style>
+                        <a:lnRef idx="3">
+                          <a:schemeClr val="lt1"/>
+                        </a:lnRef>
+                        <a:fillRef idx="1">
+                          <a:schemeClr val="accent1"/>
+                        </a:fillRef>
+                        <a:effectRef idx="1">
+                          <a:schemeClr val="accent1"/>
+                        </a:effectRef>
+                        <a:fontRef idx="minor">
+                          <a:schemeClr val="lt1"/>
+                        </a:fontRef>
+                      </wps:style>
+                      <wps:txbx>
+                        <w:txbxContent>
+                          <w:p>
+                            <w:pPr>
+                              <w:jc w:val="center"/>
+                              <w:rPr>
+                                <w:lang w:val="en-US"/>
+                              </w:rPr>
+                            </w:pPr>
+                            <w:r>
+                              <w:t>Electricity</w:t>
+                            </w:r>
+                          </w:p>
+                        </w:txbxContent>
+                      </wps:txbx>
+                      <wps:bodyPr rot="0" spcFirstLastPara="0" vertOverflow="overflow" horzOverflow="overflow" vert="horz" wrap="square" lIns="91440" tIns="45720" rIns="91440" bIns="45720" numCol="1" spcCol="0" rtlCol="0" fromWordArt="0" anchor="ctr" anchorCtr="0" forceAA="0" compatLnSpc="1">
+                        <a:prstTxWarp prst="textNoShape">
+                          <a:avLst/>
+                        </a:prstTxWarp>
+                        <a:noAutofit/>
+                      </wps:bodyPr>
+                    </wps:wsp>
+                  </a:graphicData>
+                </a:graphic>
+                <wp14:sizeRelV relativeFrom="margin">
+                  <wp14:pctHeight>0</wp14:pctHeight>
+                </wp14:sizeRelV>
+              </wp:anchor>
+            </w:drawing>
+          </mc:Choice>
+          <mc:Fallback>
+            <w:pict>
+              <v:rect w14:anchorId="4D3B1469" id="_x0000_s1029" style="position:absolute;left:0;text-align:left;margin-left:84pt;margin-top:247.65pt;width:87.25pt;height:57.3pt;z-index:-251631616;visibility:visible;mso-wrap-style:square;mso-height-percent:0;mso-wrap-distance-left:9pt;mso-wrap-distance-top:0;mso-wrap-distance-right:9pt;mso-wrap-distance-bottom:0;mso-position-horizontal:absolute;mso-position-horizontal-relative:text;mso-position-vertical:absolute;mso-position-vertical-relative:text;mso-height-percent:0;mso-height-relative:margin;v-text-anchor:middle" o:gfxdata="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" fillcolor="#156082 [3204]" stroked="f" strokeweight="1.5pt">
+                <v:textbox>
+                  <w:txbxContent>
+                    <w:p>
+                      <w:pPr>
+                        <w:jc w:val="center"/>
+                        <w:rPr>
+                          <w:lang w:val="en-US"/>
+                        </w:rPr>
+                      </w:pPr>
+                      <w:r>
+                        <w:t>Electricity</w:t>
+                      </w:r>
+                    </w:p>
+                  </w:txbxContent>
+                </v:textbox>
+                <w10:wrap type="tight"/>
+              </v:rect>
+            </w:pict>
+          </mc:Fallback>
+        </mc:AlternateContent>
+      </w:r>
+      <w:r>
+        <w:rPr>
+          <w:noProof/>
+          <w:lang w:val="ro-RO"/>
+        </w:rPr>
+        <mc:AlternateContent>
+          <mc:Choice Requires="wps">
+            <w:drawing>
+              <wp:anchor distT="0" distB="0" distL="114300" distR="114300" simplePos="0" relativeHeight="251683840" behindDoc="1" locked="0" layoutInCell="1" allowOverlap="1" wp14:anchorId="60DC1E94" wp14:editId="778DF9E4">
+                <wp:simplePos x="0" y="0"/>
+                <wp:positionH relativeFrom="column">
+                  <wp:posOffset>-314325</wp:posOffset>
+                </wp:positionH>
+                <wp:positionV relativeFrom="paragraph">
+                  <wp:posOffset>3131820</wp:posOffset>
+                </wp:positionV>
+                <wp:extent cx="1108075" cy="727710"/>
+                <wp:effectExtent l="0" t="0" r="0" b="0"/>
+                <wp:wrapTight wrapText="bothSides">
+                  <wp:wrapPolygon edited="0">
+                    <wp:start x="0" y="0"/>
+                    <wp:lineTo x="0" y="20921"/>
+                    <wp:lineTo x="21167" y="20921"/>
+                    <wp:lineTo x="21167" y="0"/>
+                    <wp:lineTo x="0" y="0"/>
+                  </wp:wrapPolygon>
+                </wp:wrapTight>
+                <wp:docPr id="1125239434" name="Rectangle 1"/>
+                <wp:cNvGraphicFramePr/>
+                <a:graphic xmlns:a="http://schemas.openxmlformats.org/drawingml/2006/main">
+                  <a:graphicData uri="http://schemas.microsoft.com/office/word/2010/wordprocessingShape">
+                    <wps:wsp>
+                      <wps:cNvSpPr/>
+                      <wps:spPr>
+                        <a:xfrm>
+                          <a:off x="0" y="0"/>
+                          <a:ext cx="1108075" cy="727710"/>
+                        </a:xfrm>
+                        <a:prstGeom prst="rect">
+                          <a:avLst/>
+                        </a:prstGeom>
+                        <a:ln>
+                          <a:noFill/>
+                        </a:ln>
+                      </wps:spPr>
+                      <wps:style>
+                        <a:lnRef idx="3">
+                          <a:schemeClr val="lt1"/>
+                        </a:lnRef>
+                        <a:fillRef idx="1">
+                          <a:schemeClr val="accent1"/>
+                        </a:fillRef>
+                        <a:effectRef idx="1">
+                          <a:schemeClr val="accent1"/>
+                        </a:effectRef>
+                        <a:fontRef idx="minor">
+                          <a:schemeClr val="lt1"/>
+                        </a:fontRef>
+                      </wps:style>
+                      <wps:txbx>
+                        <w:txbxContent>
+                          <w:p>
+                            <w:pPr>
+                              <w:jc w:val="center"/>
+                              <w:rPr>
+                                <w:sz w:val="22"/>
+                                <w:szCs w:val="22"/>
+                                <w:lang w:val="ro-RO"/>
+                              </w:rPr>
+                            </w:pPr>
+                            <w:r>
+                              <w:rPr>
+                                <w:sz w:val="22"/>
+                                <w:szCs w:val="22"/>
+                                <w:lang w:val="ro-RO"/>
+                              </w:rPr>
+                              <w:t>Wires</w:t>
+                            </w:r>
+                          </w:p>
+                        </w:txbxContent>
+                      </wps:txbx>
+                      <wps:bodyPr rot="0" spcFirstLastPara="0" vertOverflow="overflow" horzOverflow="overflow" vert="horz" wrap="square" lIns="91440" tIns="45720" rIns="91440" bIns="45720" numCol="1" spcCol="0" rtlCol="0" fromWordArt="0" anchor="ctr" anchorCtr="0" forceAA="0" compatLnSpc="1">
+                        <a:prstTxWarp prst="textNoShape">
+                          <a:avLst/>
+                        </a:prstTxWarp>
+                        <a:noAutofit/>
+                      </wps:bodyPr>
+                    </wps:wsp>
+                  </a:graphicData>
+                </a:graphic>
+                <wp14:sizeRelV relativeFrom="margin">
+                  <wp14:pctHeight>0</wp14:pctHeight>
+                </wp14:sizeRelV>
+              </wp:anchor>
+            </w:drawing>
+          </mc:Choice>
+          <mc:Fallback>
+            <w:pict>
+              <v:rect w14:anchorId="60DC1E94" id="_x0000_s1030" style="position:absolute;left:0;text-align:left;margin-left:-24.75pt;margin-top:246.6pt;width:87.25pt;height:57.3pt;z-index:-251632640;visibility:visible;mso-wrap-style:square;mso-height-percent:0;mso-wrap-distance-left:9pt;mso-wrap-distance-top:0;mso-wrap-distance-right:9pt;mso-wrap-distance-bottom:0;mso-position-horizontal:absolute;mso-position-horizontal-relative:text;mso-position-vertical:absolute;mso-position-vertical-relative:text;mso-height-percent:0;mso-height-relative:margin;v-text-anchor:middle" o:gfxdata="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" fillcolor="#156082 [3204]" stroked="f" strokeweight="1.5pt">
+                <v:textbox>
+                  <w:txbxContent>
+                    <w:p>
+                      <w:pPr>
+                        <w:jc w:val="center"/>
+                        <w:rPr>
+                          <w:sz w:val="22"/>
+                          <w:szCs w:val="22"/>
+                          <w:lang w:val="ro-RO"/>
+                        </w:rPr>
+                      </w:pPr>
+                      <w:r>
+                        <w:rPr>
+                          <w:sz w:val="22"/>
+                          <w:szCs w:val="22"/>
+                          <w:lang w:val="ro-RO"/>
+                        </w:rPr>
+                        <w:t>Wires</w:t>
+                      </w:r>
+                    </w:p>
+                  </w:txbxContent>
+                </v:textbox>
+                <w10:wrap type="tight"/>
+              </v:rect>
+            </w:pict>
+          </mc:Fallback>
+        </mc:AlternateContent>
+      </w:r>
+      <w:r>
+        <w:rPr>
+          <w:noProof/>
+          <w:lang w:val="ro-RO"/>
+        </w:rPr>
+        <mc:AlternateContent>
+          <mc:Choice Requires="wps">
+            <w:drawing>
+              <wp:anchor distT="0" distB="0" distL="114300" distR="114300" simplePos="0" relativeHeight="251688960" behindDoc="0" locked="0" layoutInCell="1" allowOverlap="1" wp14:anchorId="1CB88FC6" wp14:editId="6F7060A4">
+                <wp:simplePos x="0" y="0"/>
+                <wp:positionH relativeFrom="margin">
+                  <wp:align>center</wp:align>
+                </wp:positionH>
+                <wp:positionV relativeFrom="paragraph">
+                  <wp:posOffset>3017520</wp:posOffset>
+                </wp:positionV>
+                <wp:extent cx="5257800" cy="13447"/>
+                <wp:effectExtent l="0" t="0" r="19050" b="24765"/>
+                <wp:wrapNone/>
+                <wp:docPr id="709680518" name="Straight Connector 2"/>
+                <wp:cNvGraphicFramePr/>
+                <a:graphic xmlns:a="http://schemas.openxmlformats.org/drawingml/2006/main">
+                  <a:graphicData uri="http://schemas.microsoft.com/office/word/2010/wordprocessingShape">
+                    <wps:wsp>
+                      <wps:cNvCnPr/>
+                      <wps:spPr>
+                        <a:xfrm flipH="1" flipV="1">
+                          <a:off x="0" y="0"/>
+                          <a:ext cx="5257800" cy="13447"/>
+                        </a:xfrm>
+                        <a:prstGeom prst="line">
+                          <a:avLst/>
+                        </a:prstGeom>
+                        <a:ln>
+                          <a:solidFill>
+                            <a:schemeClr val="tx2">
+                              <a:lumMod val="75000"/>
+                              <a:lumOff val="25000"/>
+                            </a:schemeClr>
+                          </a:solidFill>
+                        </a:ln>
+                      </wps:spPr>
+                      <wps:style>
+                        <a:lnRef idx="3">
+                          <a:schemeClr val="accent4"/>
+                        </a:lnRef>
+                        <a:fillRef idx="0">
+                          <a:schemeClr val="accent4"/>
+                        </a:fillRef>
+                        <a:effectRef idx="2">
+                          <a:schemeClr val="accent4"/>
+                        </a:effectRef>
+                        <a:fontRef idx="minor">
+                          <a:schemeClr val="tx1"/>
+                        </a:fontRef>
+                      </wps:style>
+                      <wps:bodyPr/>
+                    </wps:wsp>
+                  </a:graphicData>
+                </a:graphic>
+                <wp14:sizeRelH relativeFrom="margin">
+                  <wp14:pctWidth>0</wp14:pctWidth>
+                </wp14:sizeRelH>
+                <wp14:sizeRelV relativeFrom="margin">
+                  <wp14:pctHeight>0</wp14:pctHeight>
+                </wp14:sizeRelV>
+              </wp:anchor>
+            </w:drawing>
+          </mc:Choice>
+          <mc:Fallback>
+            <w:pict>
+              <v:line w14:anchorId="40369656" id="Straight Connector 2" o:spid="_x0000_s1026" style="position:absolute;flip:x y;z-index:251688960;visibility:visible;mso-wrap-style:square;mso-width-percent:0;mso-height-percent:0;mso-wrap-distance-left:9pt;mso-wrap-distance-top:0;mso-wrap-distance-right:9pt;mso-wrap-distance-bottom:0;mso-position-horizontal:center;mso-position-horizontal-relative:margin;mso-position-vertical:absolute;mso-position-vertical-relative:text;mso-width-percent:0;mso-height-percent:0;mso-width-relative:margin;mso-height-relative:margin" from="0,237.6pt" to="414pt,238.65pt" o:gfxdata="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" strokecolor="#215e99 [2431]" strokeweight="1.5pt">
+                <v:stroke joinstyle="miter"/>
+                <w10:wrap anchorx="margin"/>
+              </v:line>
+            </w:pict>
+          </mc:Fallback>
+        </mc:AlternateContent>
+      </w:r>
+      <w:r>
+        <w:rPr>
+          <w:noProof/>
+          <w:lang w:val="ro-RO"/>
+        </w:rPr>
+        <mc:AlternateContent>
+          <mc:Choice Requires="wps">
+            <w:drawing>
+              <wp:anchor distT="0" distB="0" distL="114300" distR="114300" simplePos="0" relativeHeight="251678720" behindDoc="0" locked="0" layoutInCell="1" allowOverlap="1" wp14:anchorId="453858E2" wp14:editId="1DB69FC2">
+                <wp:simplePos x="0" y="0"/>
+                <wp:positionH relativeFrom="column">
+                  <wp:posOffset>2919095</wp:posOffset>
+                </wp:positionH>
+                <wp:positionV relativeFrom="paragraph">
+                  <wp:posOffset>2821940</wp:posOffset>
+                </wp:positionV>
+                <wp:extent cx="3175" cy="311785"/>
+                <wp:effectExtent l="0" t="0" r="34925" b="31115"/>
+                <wp:wrapNone/>
+                <wp:docPr id="183155631" name="Straight Connector 2"/>
+                <wp:cNvGraphicFramePr/>
+                <a:graphic xmlns:a="http://schemas.openxmlformats.org/drawingml/2006/main">
+                  <a:graphicData uri="http://schemas.microsoft.com/office/word/2010/wordprocessingShape">
+                    <wps:wsp>
+                      <wps:cNvCnPr/>
+                      <wps:spPr>
+                        <a:xfrm>
+                          <a:off x="0" y="0"/>
+                          <a:ext cx="3175" cy="311785"/>
+                        </a:xfrm>
+                        <a:prstGeom prst="line">
+                          <a:avLst/>
+                        </a:prstGeom>
+                        <a:ln>
+                          <a:solidFill>
+                            <a:schemeClr val="tx2">
+                              <a:lumMod val="75000"/>
+                              <a:lumOff val="25000"/>
+                            </a:schemeClr>
+                          </a:solidFill>
+                        </a:ln>
+                      </wps:spPr>
+                      <wps:style>
+                        <a:lnRef idx="3">
+                          <a:schemeClr val="accent4"/>
+                        </a:lnRef>
+                        <a:fillRef idx="0">
+                          <a:schemeClr val="accent4"/>
+                        </a:fillRef>
+                        <a:effectRef idx="2">
+                          <a:schemeClr val="accent4"/>
+                        </a:effectRef>
+                        <a:fontRef idx="minor">
+                          <a:schemeClr val="tx1"/>
+                        </a:fontRef>
+                      </wps:style>
+                      <wps:bodyPr/>
+                    </wps:wsp>
+                  </a:graphicData>
+                </a:graphic>
+                <wp14:sizeRelH relativeFrom="margin">
+                  <wp14:pctWidth>0</wp14:pctWidth>
+                </wp14:sizeRelH>
+                <wp14:sizeRelV relativeFrom="margin">
+                  <wp14:pctHeight>0</wp14:pctHeight>
+                </wp14:sizeRelV>
+              </wp:anchor>
+            </w:drawing>
+          </mc:Choice>
+          <mc:Fallback>
+            <w:pict>
+              <v:line w14:anchorId="7985BDDD" id="Straight Connector 2" o:spid="_x0000_s1026" style="position:absolute;z-index:251678720;visibility:visible;mso-wrap-style:square;mso-width-percent:0;mso-height-percent:0;mso-wrap-distance-left:9pt;mso-wrap-distance-top:0;mso-wrap-distance-right:9pt;mso-wrap-distance-bottom:0;mso-position-horizontal:absolute;mso-position-horizontal-relative:text;mso-position-vertical:absolute;mso-position-vertical-relative:text;mso-width-percent:0;mso-height-percent:0;mso-width-relative:margin;mso-height-relative:margin" from="229.85pt,222.2pt" to="230.1pt,246.75pt" o:gfxdata="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" strokecolor="#215e99 [2431]" strokeweight="1.5pt">
+                <v:stroke joinstyle="miter"/>
+              </v:line>
+            </w:pict>
+          </mc:Fallback>
+        </mc:AlternateContent>
+      </w:r>
+      <w:r>
+        <w:rPr>
+          <w:noProof/>
+          <w:lang w:val="ro-RO"/>
+        </w:rPr>
+        <mc:AlternateContent>
+          <mc:Choice Requires="wps">
+            <w:drawing>
+              <wp:anchor distT="0" distB="0" distL="114300" distR="114300" simplePos="0" relativeHeight="251679744" behindDoc="0" locked="0" layoutInCell="1" allowOverlap="1" wp14:anchorId="021B9E29" wp14:editId="788F45B6">
+                <wp:simplePos x="0" y="0"/>
+                <wp:positionH relativeFrom="column">
+                  <wp:posOffset>1610360</wp:posOffset>
+                </wp:positionH>
+                <wp:positionV relativeFrom="paragraph">
+                  <wp:posOffset>3029585</wp:posOffset>
+                </wp:positionV>
+                <wp:extent cx="3175" cy="104775"/>
+                <wp:effectExtent l="0" t="0" r="34925" b="28575"/>
+                <wp:wrapNone/>
+                <wp:docPr id="710211709" name="Straight Connector 2"/>
+                <wp:cNvGraphicFramePr/>
+                <a:graphic xmlns:a="http://schemas.openxmlformats.org/drawingml/2006/main">
+                  <a:graphicData uri="http://schemas.microsoft.com/office/word/2010/wordprocessingShape">
+                    <wps:wsp>
+                      <wps:cNvCnPr/>
+                      <wps:spPr>
+                        <a:xfrm>
+                          <a:off x="0" y="0"/>
+                          <a:ext cx="3175" cy="104775"/>
+                        </a:xfrm>
+                        <a:prstGeom prst="line">
+                          <a:avLst/>
+                        </a:prstGeom>
+                        <a:ln>
+                          <a:solidFill>
+                            <a:schemeClr val="tx2">
+                              <a:lumMod val="75000"/>
+                              <a:lumOff val="25000"/>
+                            </a:schemeClr>
+                          </a:solidFill>
+                        </a:ln>
+                      </wps:spPr>
+                      <wps:style>
+                        <a:lnRef idx="3">
+                          <a:schemeClr val="accent4"/>
+                        </a:lnRef>
+                        <a:fillRef idx="0">
+                          <a:schemeClr val="accent4"/>
+                        </a:fillRef>
+                        <a:effectRef idx="2">
+                          <a:schemeClr val="accent4"/>
+                        </a:effectRef>
+                        <a:fontRef idx="minor">
+                          <a:schemeClr val="tx1"/>
+                        </a:fontRef>
+                      </wps:style>
+                      <wps:bodyPr/>
+                    </wps:wsp>
+                  </a:graphicData>
+                </a:graphic>
+                <wp14:sizeRelH relativeFrom="margin">
+                  <wp14:pctWidth>0</wp14:pctWidth>
+                </wp14:sizeRelH>
+                <wp14:sizeRelV relativeFrom="margin">
+                  <wp14:pctHeight>0</wp14:pctHeight>
+                </wp14:sizeRelV>
+              </wp:anchor>
+            </w:drawing>
+          </mc:Choice>
+          <mc:Fallback>
+            <w:pict>
+              <v:line w14:anchorId="7CC07BB5" id="Straight Connector 2" o:spid="_x0000_s1026" style="position:absolute;z-index:251679744;visibility:visible;mso-wrap-style:square;mso-width-percent:0;mso-height-percent:0;mso-wrap-distance-left:9pt;mso-wrap-distance-top:0;mso-wrap-distance-right:9pt;mso-wrap-distance-bottom:0;mso-position-horizontal:absolute;mso-position-horizontal-relative:text;mso-position-vertical:absolute;mso-position-vertical-relative:text;mso-width-percent:0;mso-height-percent:0;mso-width-relative:margin;mso-height-relative:margin" from="126.8pt,238.55pt" to="127.05pt,246.8pt" o:gfxdata="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" strokecolor="#215e99 [2431]" strokeweight="1.5pt">
+                <v:stroke joinstyle="miter"/>
+              </v:line>
+            </w:pict>
+          </mc:Fallback>
+        </mc:AlternateContent>
+      </w:r>
+      <w:r>
+        <w:rPr>
+          <w:noProof/>
+          <w:lang w:val="ro-RO"/>
+        </w:rPr>
+        <mc:AlternateContent>
+          <mc:Choice Requires="wps">
+            <w:drawing>
+              <wp:anchor distT="0" distB="0" distL="114300" distR="114300" simplePos="0" relativeHeight="251680768" behindDoc="0" locked="0" layoutInCell="1" allowOverlap="1" wp14:anchorId="2B724783" wp14:editId="5A2E48AD">
+                <wp:simplePos x="0" y="0"/>
+                <wp:positionH relativeFrom="column">
+                  <wp:posOffset>4187825</wp:posOffset>
+                </wp:positionH>
+                <wp:positionV relativeFrom="paragraph">
+                  <wp:posOffset>3027680</wp:posOffset>
+                </wp:positionV>
+                <wp:extent cx="0" cy="93345"/>
+                <wp:effectExtent l="0" t="0" r="38100" b="20955"/>
+                <wp:wrapNone/>
+                <wp:docPr id="2040085810" name="Straight Connector 2"/>
+                <wp:cNvGraphicFramePr/>
+                <a:graphic xmlns:a="http://schemas.openxmlformats.org/drawingml/2006/main">
+                  <a:graphicData uri="http://schemas.microsoft.com/office/word/2010/wordprocessingShape">
+                    <wps:wsp>
+                      <wps:cNvCnPr/>
+                      <wps:spPr>
+                        <a:xfrm>
+                          <a:off x="0" y="0"/>
+                          <a:ext cx="0" cy="93345"/>
+                        </a:xfrm>
+                        <a:prstGeom prst="line">
+                          <a:avLst/>
+                        </a:prstGeom>
+                        <a:ln>
+                          <a:solidFill>
+                            <a:schemeClr val="tx2">
+                              <a:lumMod val="75000"/>
+                              <a:lumOff val="25000"/>
+                            </a:schemeClr>
+                          </a:solidFill>
+                        </a:ln>
+                      </wps:spPr>
+                      <wps:style>
+                        <a:lnRef idx="3">
+                          <a:schemeClr val="accent4"/>
+                        </a:lnRef>
+                        <a:fillRef idx="0">
+                          <a:schemeClr val="accent4"/>
+                        </a:fillRef>
+                        <a:effectRef idx="2">
+                          <a:schemeClr val="accent4"/>
+                        </a:effectRef>
+                        <a:fontRef idx="minor">
+                          <a:schemeClr val="tx1"/>
+                        </a:fontRef>
+                      </wps:style>
+                      <wps:bodyPr/>
+                    </wps:wsp>
+                  </a:graphicData>
+                </a:graphic>
+                <wp14:sizeRelH relativeFrom="margin">
+                  <wp14:pctWidth>0</wp14:pctWidth>
+                </wp14:sizeRelH>
+                <wp14:sizeRelV relativeFrom="margin">
+                  <wp14:pctHeight>0</wp14:pctHeight>
+                </wp14:sizeRelV>
+              </wp:anchor>
+            </w:drawing>
+          </mc:Choice>
+          <mc:Fallback>
+            <w:pict>
+              <v:line w14:anchorId="6156EF4A" id="Straight Connector 2" o:spid="_x0000_s1026" style="position:absolute;z-index:251680768;visibility:visible;mso-wrap-style:square;mso-width-percent:0;mso-height-percent:0;mso-wrap-distance-left:9pt;mso-wrap-distance-top:0;mso-wrap-distance-right:9pt;mso-wrap-distance-bottom:0;mso-position-horizontal:absolute;mso-position-horizontal-relative:text;mso-position-vertical:absolute;mso-position-vertical-relative:text;mso-width-percent:0;mso-height-percent:0;mso-width-relative:margin;mso-height-relative:margin" from="329.75pt,238.4pt" to="329.75pt,245.75pt" o:gfxdata="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" strokecolor="#215e99 [2431]" strokeweight="1.5pt">
+                <v:stroke joinstyle="miter"/>
+              </v:line>
+            </w:pict>
+          </mc:Fallback>
+        </mc:AlternateContent>
+      </w:r>
+      <w:r>
+        <w:rPr>
+          <w:noProof/>
+          <w:lang w:val="ro-RO"/>
+        </w:rPr>
+        <mc:AlternateContent>
+          <mc:Choice Requires="wps">
+            <w:drawing>
+              <wp:anchor distT="0" distB="0" distL="114300" distR="114300" simplePos="0" relativeHeight="251681792" behindDoc="0" locked="0" layoutInCell="1" allowOverlap="1" wp14:anchorId="3CA6F7C1" wp14:editId="6C7B77F5">
+                <wp:simplePos x="0" y="0"/>
+                <wp:positionH relativeFrom="column">
+                  <wp:posOffset>234950</wp:posOffset>
+                </wp:positionH>
+                <wp:positionV relativeFrom="paragraph">
+                  <wp:posOffset>3014345</wp:posOffset>
+                </wp:positionV>
+                <wp:extent cx="3175" cy="104775"/>
+                <wp:effectExtent l="0" t="0" r="34925" b="28575"/>
+                <wp:wrapNone/>
+                <wp:docPr id="658618916" name="Straight Connector 2"/>
+                <wp:cNvGraphicFramePr/>
+                <a:graphic xmlns:a="http://schemas.openxmlformats.org/drawingml/2006/main">
+                  <a:graphicData uri="http://schemas.microsoft.com/office/word/2010/wordprocessingShape">
+                    <wps:wsp>
+                      <wps:cNvCnPr/>
+                      <wps:spPr>
+                        <a:xfrm>
+                          <a:off x="0" y="0"/>
+                          <a:ext cx="3175" cy="104775"/>
+                        </a:xfrm>
+                        <a:prstGeom prst="line">
+                          <a:avLst/>
+                        </a:prstGeom>
+                        <a:ln>
+                          <a:solidFill>
+                            <a:schemeClr val="tx2">
+                              <a:lumMod val="75000"/>
+                              <a:lumOff val="25000"/>
+                            </a:schemeClr>
+                          </a:solidFill>
+                        </a:ln>
+                      </wps:spPr>
+                      <wps:style>
+                        <a:lnRef idx="3">
+                          <a:schemeClr val="accent4"/>
+                        </a:lnRef>
+                        <a:fillRef idx="0">
+                          <a:schemeClr val="accent4"/>
+                        </a:fillRef>
+                        <a:effectRef idx="2">
+                          <a:schemeClr val="accent4"/>
+                        </a:effectRef>
+                        <a:fontRef idx="minor">
+                          <a:schemeClr val="tx1"/>
+                        </a:fontRef>
+                      </wps:style>
+                      <wps:bodyPr/>
+                    </wps:wsp>
+                  </a:graphicData>
+                </a:graphic>
+                <wp14:sizeRelH relativeFrom="margin">
+                  <wp14:pctWidth>0</wp14:pctWidth>
+                </wp14:sizeRelH>
+                <wp14:sizeRelV relativeFrom="margin">
+                  <wp14:pctHeight>0</wp14:pctHeight>
+                </wp14:sizeRelV>
+              </wp:anchor>
+            </w:drawing>
+          </mc:Choice>
+          <mc:Fallback>
+            <w:pict>
+              <v:line w14:anchorId="286DC3F8" id="Straight Connector 2" o:spid="_x0000_s1026" style="position:absolute;z-index:251681792;visibility:visible;mso-wrap-style:square;mso-width-percent:0;mso-height-percent:0;mso-wrap-distance-left:9pt;mso-wrap-distance-top:0;mso-wrap-distance-right:9pt;mso-wrap-distance-bottom:0;mso-position-horizontal:absolute;mso-position-horizontal-relative:text;mso-position-vertical:absolute;mso-position-vertical-relative:text;mso-width-percent:0;mso-height-percent:0;mso-width-relative:margin;mso-height-relative:margin" from="18.5pt,237.35pt" to="18.75pt,245.6pt" o:gfxdata="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" strokecolor="#215e99 [2431]" strokeweight="1.5pt">
+                <v:stroke joinstyle="miter"/>
+              </v:line>
+            </w:pict>
+          </mc:Fallback>
+        </mc:AlternateContent>
+      </w:r>
+      <w:r>
+        <w:rPr>
+          <w:noProof/>
+          <w:lang w:val="ro-RO"/>
+        </w:rPr>
+        <mc:AlternateContent>
+          <mc:Choice Requires="wps">
+            <w:drawing>
+              <wp:anchor distT="0" distB="0" distL="114300" distR="114300" simplePos="0" relativeHeight="251682816" behindDoc="0" locked="0" layoutInCell="1" allowOverlap="1" wp14:anchorId="57B5F1D5" wp14:editId="7A0B4D92">
+                <wp:simplePos x="0" y="0"/>
+                <wp:positionH relativeFrom="column">
+                  <wp:posOffset>5488305</wp:posOffset>
+                </wp:positionH>
+                <wp:positionV relativeFrom="paragraph">
+                  <wp:posOffset>3025775</wp:posOffset>
+                </wp:positionV>
+                <wp:extent cx="3175" cy="104775"/>
+                <wp:effectExtent l="0" t="0" r="34925" b="28575"/>
+                <wp:wrapNone/>
+                <wp:docPr id="1330681886" name="Straight Connector 2"/>
+                <wp:cNvGraphicFramePr/>
+                <a:graphic xmlns:a="http://schemas.openxmlformats.org/drawingml/2006/main">
+                  <a:graphicData uri="http://schemas.microsoft.com/office/word/2010/wordprocessingShape">
+                    <wps:wsp>
+                      <wps:cNvCnPr/>
+                      <wps:spPr>
+                        <a:xfrm>
+                          <a:off x="0" y="0"/>
+                          <a:ext cx="3175" cy="104775"/>
+                        </a:xfrm>
+                        <a:prstGeom prst="line">
+                          <a:avLst/>
+                        </a:prstGeom>
+                        <a:ln>
+                          <a:solidFill>
+                            <a:schemeClr val="tx2">
+                              <a:lumMod val="75000"/>
+                              <a:lumOff val="25000"/>
+                            </a:schemeClr>
+                          </a:solidFill>
+                        </a:ln>
+                      </wps:spPr>
+                      <wps:style>
+                        <a:lnRef idx="3">
+                          <a:schemeClr val="accent4"/>
+                        </a:lnRef>
+                        <a:fillRef idx="0">
+                          <a:schemeClr val="accent4"/>
+                        </a:fillRef>
+                        <a:effectRef idx="2">
+                          <a:schemeClr val="accent4"/>
+                        </a:effectRef>
+                        <a:fontRef idx="minor">
+                          <a:schemeClr val="tx1"/>
+                        </a:fontRef>
+                      </wps:style>
+                      <wps:bodyPr/>
+                    </wps:wsp>
+                  </a:graphicData>
+                </a:graphic>
+                <wp14:sizeRelH relativeFrom="margin">
+                  <wp14:pctWidth>0</wp14:pctWidth>
+                </wp14:sizeRelH>
+                <wp14:sizeRelV relativeFrom="margin">
+                  <wp14:pctHeight>0</wp14:pctHeight>
+                </wp14:sizeRelV>
+              </wp:anchor>
+            </w:drawing>
+          </mc:Choice>
+          <mc:Fallback>
+            <w:pict>
+              <v:line w14:anchorId="1A559819" id="Straight Connector 2" o:spid="_x0000_s1026" style="position:absolute;z-index:251682816;visibility:visible;mso-wrap-style:square;mso-width-percent:0;mso-height-percent:0;mso-wrap-distance-left:9pt;mso-wrap-distance-top:0;mso-wrap-distance-right:9pt;mso-wrap-distance-bottom:0;mso-position-horizontal:absolute;mso-position-horizontal-relative:text;mso-position-vertical:absolute;mso-position-vertical-relative:text;mso-width-percent:0;mso-height-percent:0;mso-width-relative:margin;mso-height-relative:margin" from="432.15pt,238.25pt" to="432.4pt,246.5pt" o:gfxdata="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" strokecolor="#215e99 [2431]" strokeweight="1.5pt">
+                <v:stroke joinstyle="miter"/>
+              </v:line>
+            </w:pict>
+          </mc:Fallback>
+        </mc:AlternateContent>
+      </w:r>
+      <w:r>
+        <w:rPr>
+          <w:noProof/>
+          <w:lang w:val="ro-RO"/>
+        </w:rPr>
+        <mc:AlternateContent>
+          <mc:Choice Requires="wps">
+            <w:drawing>
+              <wp:anchor distT="0" distB="0" distL="114300" distR="114300" simplePos="0" relativeHeight="251668480" behindDoc="0" locked="0" layoutInCell="1" allowOverlap="1" wp14:anchorId="1EABC809" wp14:editId="3F25CD9F">
+                <wp:simplePos x="0" y="0"/>
+                <wp:positionH relativeFrom="margin">
+                  <wp:posOffset>206188</wp:posOffset>
+                </wp:positionH>
+                <wp:positionV relativeFrom="paragraph">
+                  <wp:posOffset>1966333</wp:posOffset>
+                </wp:positionV>
+                <wp:extent cx="5257800" cy="13447"/>
+                <wp:effectExtent l="0" t="0" r="19050" b="24765"/>
+                <wp:wrapNone/>
+                <wp:docPr id="1814857646" name="Straight Connector 2"/>
+                <wp:cNvGraphicFramePr/>
+                <a:graphic xmlns:a="http://schemas.openxmlformats.org/drawingml/2006/main">
+                  <a:graphicData uri="http://schemas.microsoft.com/office/word/2010/wordprocessingShape">
+                    <wps:wsp>
+                      <wps:cNvCnPr/>
+                      <wps:spPr>
+                        <a:xfrm flipH="1" flipV="1">
+                          <a:off x="0" y="0"/>
+                          <a:ext cx="5257800" cy="13447"/>
+                        </a:xfrm>
+                        <a:prstGeom prst="line">
+                          <a:avLst/>
+                        </a:prstGeom>
+                        <a:ln>
+                          <a:solidFill>
+                            <a:schemeClr val="tx2">
+                              <a:lumMod val="75000"/>
+                              <a:lumOff val="25000"/>
+                            </a:schemeClr>
+                          </a:solidFill>
+                        </a:ln>
+                      </wps:spPr>
+                      <wps:style>
+                        <a:lnRef idx="3">
+                          <a:schemeClr val="accent4"/>
+                        </a:lnRef>
+                        <a:fillRef idx="0">
+                          <a:schemeClr val="accent4"/>
+                        </a:fillRef>
+                        <a:effectRef idx="2">
+                          <a:schemeClr val="accent4"/>
+                        </a:effectRef>
+                        <a:fontRef idx="minor">
+                          <a:schemeClr val="tx1"/>
+                        </a:fontRef>
+                      </wps:style>
+                      <wps:bodyPr/>
+                    </wps:wsp>
+                  </a:graphicData>
+                </a:graphic>
+                <wp14:sizeRelH relativeFrom="margin">
+                  <wp14:pctWidth>0</wp14:pctWidth>
+                </wp14:sizeRelH>
+                <wp14:sizeRelV relativeFrom="margin">
+                  <wp14:pctHeight>0</wp14:pctHeight>
+                </wp14:sizeRelV>
+              </wp:anchor>
+            </w:drawing>
+          </mc:Choice>
+          <mc:Fallback>
+            <w:pict>
+              <v:line w14:anchorId="1F642FEF" id="Straight Connector 2" o:spid="_x0000_s1026" style="position:absolute;flip:x y;z-index:251668480;visibility:visible;mso-wrap-style:square;mso-width-percent:0;mso-height-percent:0;mso-wrap-distance-left:9pt;mso-wrap-distance-top:0;mso-wrap-distance-right:9pt;mso-wrap-distance-bottom:0;mso-position-horizontal:absolute;mso-position-horizontal-relative:margin;mso-position-vertical:absolute;mso-position-vertical-relative:text;mso-width-percent:0;mso-height-percent:0;mso-width-relative:margin;mso-height-relative:margin" from="16.25pt,154.85pt" to="430.25pt,155.9pt" o:gfxdata="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" strokecolor="#215e99 [2431]" strokeweight="1.5pt">
+                <v:stroke joinstyle="miter"/>
+                <w10:wrap anchorx="margin"/>
+              </v:line>
+            </w:pict>
+          </mc:Fallback>
+        </mc:AlternateContent>
+      </w:r>
+      <w:r>
+        <w:rPr>
+          <w:noProof/>
+          <w:lang w:val="ro-RO"/>
+        </w:rPr>
+        <mc:AlternateContent>
+          <mc:Choice Requires="wps">
+            <w:drawing>
+              <wp:anchor distT="0" distB="0" distL="114300" distR="114300" simplePos="0" relativeHeight="251672576" behindDoc="0" locked="0" layoutInCell="1" allowOverlap="1" wp14:anchorId="284E2A20" wp14:editId="59B2CD8A">
+                <wp:simplePos x="0" y="0"/>
+                <wp:positionH relativeFrom="column">
+                  <wp:posOffset>5464848</wp:posOffset>
+                </wp:positionH>
+                <wp:positionV relativeFrom="paragraph">
+                  <wp:posOffset>1980042</wp:posOffset>
+                </wp:positionV>
+                <wp:extent cx="3629" cy="105229"/>
+                <wp:effectExtent l="0" t="0" r="34925" b="28575"/>
+                <wp:wrapNone/>
+                <wp:docPr id="1384612559" name="Straight Connector 2"/>
+                <wp:cNvGraphicFramePr/>
+                <a:graphic xmlns:a="http://schemas.openxmlformats.org/drawingml/2006/main">
+                  <a:graphicData uri="http://schemas.microsoft.com/office/word/2010/wordprocessingShape">
+                    <wps:wsp>
+                      <wps:cNvCnPr/>
+                      <wps:spPr>
+                        <a:xfrm>
+                          <a:off x="0" y="0"/>
+                          <a:ext cx="3629" cy="105229"/>
+                        </a:xfrm>
+                        <a:prstGeom prst="line">
+                          <a:avLst/>
+                        </a:prstGeom>
+                        <a:ln>
+                          <a:solidFill>
+                            <a:schemeClr val="tx2">
+                              <a:lumMod val="75000"/>
+                              <a:lumOff val="25000"/>
+                            </a:schemeClr>
+                          </a:solidFill>
+                        </a:ln>
+                      </wps:spPr>
+                      <wps:style>
+                        <a:lnRef idx="3">
+                          <a:schemeClr val="accent4"/>
+                        </a:lnRef>
+                        <a:fillRef idx="0">
+                          <a:schemeClr val="accent4"/>
+                        </a:fillRef>
+                        <a:effectRef idx="2">
+                          <a:schemeClr val="accent4"/>
+                        </a:effectRef>
+                        <a:fontRef idx="minor">
+                          <a:schemeClr val="tx1"/>
+                        </a:fontRef>
+                      </wps:style>
+                      <wps:bodyPr/>
+                    </wps:wsp>
+                  </a:graphicData>
+                </a:graphic>
+                <wp14:sizeRelH relativeFrom="margin">
+                  <wp14:pctWidth>0</wp14:pctWidth>
+                </wp14:sizeRelH>
+                <wp14:sizeRelV relativeFrom="margin">
+                  <wp14:pctHeight>0</wp14:pctHeight>
+                </wp14:sizeRelV>
+              </wp:anchor>
+            </w:drawing>
+          </mc:Choice>
+          <mc:Fallback>
+            <w:pict>
+              <v:line w14:anchorId="224B4DD7" id="Straight Connector 2" o:spid="_x0000_s1026" style="position:absolute;z-index:251672576;visibility:visible;mso-wrap-style:square;mso-width-percent:0;mso-height-percent:0;mso-wrap-distance-left:9pt;mso-wrap-distance-top:0;mso-wrap-distance-right:9pt;mso-wrap-distance-bottom:0;mso-position-horizontal:absolute;mso-position-horizontal-relative:text;mso-position-vertical:absolute;mso-position-vertical-relative:text;mso-width-percent:0;mso-height-percent:0;mso-width-relative:margin;mso-height-relative:margin" from="430.3pt,155.9pt" to="430.6pt,164.2pt" o:gfxdata="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" strokecolor="#215e99 [2431]" strokeweight="1.5pt">
+                <v:stroke joinstyle="miter"/>
+              </v:line>
+            </w:pict>
+          </mc:Fallback>
+        </mc:AlternateContent>
+      </w:r>
+      <w:r>
+        <w:rPr>
+          <w:noProof/>
+          <w:lang w:val="ro-RO"/>
+        </w:rPr>
+        <mc:AlternateContent>
+          <mc:Choice Requires="wps">
+            <w:drawing>
+              <wp:anchor distT="0" distB="0" distL="114300" distR="114300" simplePos="0" relativeHeight="251670528" behindDoc="0" locked="0" layoutInCell="1" allowOverlap="1" wp14:anchorId="3B83FEA6" wp14:editId="51CD0623">
+                <wp:simplePos x="0" y="0"/>
+                <wp:positionH relativeFrom="column">
+                  <wp:posOffset>4164816</wp:posOffset>
+                </wp:positionH>
+                <wp:positionV relativeFrom="paragraph">
+                  <wp:posOffset>1981947</wp:posOffset>
+                </wp:positionV>
+                <wp:extent cx="0" cy="93345"/>
+                <wp:effectExtent l="0" t="0" r="38100" b="20955"/>
+                <wp:wrapNone/>
+                <wp:docPr id="1067838519" name="Straight Connector 2"/>
+                <wp:cNvGraphicFramePr/>
+                <a:graphic xmlns:a="http://schemas.openxmlformats.org/drawingml/2006/main">
+                  <a:graphicData uri="http://schemas.microsoft.com/office/word/2010/wordprocessingShape">
+                    <wps:wsp>
+                      <wps:cNvCnPr/>
+                      <wps:spPr>
+                        <a:xfrm>
+                          <a:off x="0" y="0"/>
+                          <a:ext cx="0" cy="93345"/>
+                        </a:xfrm>
+                        <a:prstGeom prst="line">
+                          <a:avLst/>
+                        </a:prstGeom>
+                        <a:ln>
+                          <a:solidFill>
+                            <a:schemeClr val="tx2">
+                              <a:lumMod val="75000"/>
+                              <a:lumOff val="25000"/>
+                            </a:schemeClr>
+                          </a:solidFill>
+                        </a:ln>
+                      </wps:spPr>
+                      <wps:style>
+                        <a:lnRef idx="3">
+                          <a:schemeClr val="accent4"/>
+                        </a:lnRef>
+                        <a:fillRef idx="0">
+                          <a:schemeClr val="accent4"/>
+                        </a:fillRef>
+                        <a:effectRef idx="2">
+                          <a:schemeClr val="accent4"/>
+                        </a:effectRef>
+                        <a:fontRef idx="minor">
+                          <a:schemeClr val="tx1"/>
+                        </a:fontRef>
+                      </wps:style>
+                      <wps:bodyPr/>
+                    </wps:wsp>
+                  </a:graphicData>
+                </a:graphic>
+                <wp14:sizeRelH relativeFrom="margin">
+                  <wp14:pctWidth>0</wp14:pctWidth>
+                </wp14:sizeRelH>
+                <wp14:sizeRelV relativeFrom="margin">
+                  <wp14:pctHeight>0</wp14:pctHeight>
+                </wp14:sizeRelV>
+              </wp:anchor>
+            </w:drawing>
+          </mc:Choice>
+          <mc:Fallback>
+            <w:pict>
+              <v:line w14:anchorId="51A22217" id="Straight Connector 2" o:spid="_x0000_s1026" style="position:absolute;z-index:251670528;visibility:visible;mso-wrap-style:square;mso-width-percent:0;mso-height-percent:0;mso-wrap-distance-left:9pt;mso-wrap-distance-top:0;mso-wrap-distance-right:9pt;mso-wrap-distance-bottom:0;mso-position-horizontal:absolute;mso-position-horizontal-relative:text;mso-position-vertical:absolute;mso-position-vertical-relative:text;mso-width-percent:0;mso-height-percent:0;mso-width-relative:margin;mso-height-relative:margin" from="327.95pt,156.05pt" to="327.95pt,163.4pt" o:gfxdata="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" strokecolor="#215e99 [2431]" strokeweight="1.5pt">
+                <v:stroke joinstyle="miter"/>
+              </v:line>
+            </w:pict>
+          </mc:Fallback>
+        </mc:AlternateContent>
+      </w:r>
+      <w:r>
+        <w:rPr>
+          <w:noProof/>
+          <w:lang w:val="ro-RO"/>
+        </w:rPr>
+        <mc:AlternateContent>
+          <mc:Choice Requires="wps">
+            <w:drawing>
+              <wp:anchor distT="0" distB="0" distL="114300" distR="114300" simplePos="0" relativeHeight="251675648" behindDoc="1" locked="0" layoutInCell="1" allowOverlap="1" wp14:anchorId="417152C4" wp14:editId="3381122E">
+                <wp:simplePos x="0" y="0"/>
+                <wp:positionH relativeFrom="column">
+                  <wp:posOffset>2343785</wp:posOffset>
+                </wp:positionH>
+                <wp:positionV relativeFrom="paragraph">
+                  <wp:posOffset>2086610</wp:posOffset>
+                </wp:positionV>
+                <wp:extent cx="1108075" cy="727710"/>
+                <wp:effectExtent l="0" t="0" r="0" b="0"/>
+                <wp:wrapTight wrapText="bothSides">
+                  <wp:wrapPolygon edited="0">
+                    <wp:start x="0" y="0"/>
+                    <wp:lineTo x="0" y="20921"/>
+                    <wp:lineTo x="21167" y="20921"/>
+                    <wp:lineTo x="21167" y="0"/>
+                    <wp:lineTo x="0" y="0"/>
+                  </wp:wrapPolygon>
+                </wp:wrapTight>
+                <wp:docPr id="1892101530" name="Rectangle 1"/>
+                <wp:cNvGraphicFramePr/>
+                <a:graphic xmlns:a="http://schemas.openxmlformats.org/drawingml/2006/main">
+                  <a:graphicData uri="http://schemas.microsoft.com/office/word/2010/wordprocessingShape">
+                    <wps:wsp>
+                      <wps:cNvSpPr/>
+                      <wps:spPr>
+                        <a:xfrm>
+                          <a:off x="0" y="0"/>
+                          <a:ext cx="1108075" cy="727710"/>
+                        </a:xfrm>
+                        <a:prstGeom prst="rect">
+                          <a:avLst/>
+                        </a:prstGeom>
+                        <a:ln>
+                          <a:noFill/>
+                        </a:ln>
+                      </wps:spPr>
+                      <wps:style>
+                        <a:lnRef idx="3">
+                          <a:schemeClr val="lt1"/>
+                        </a:lnRef>
+                        <a:fillRef idx="1">
+                          <a:schemeClr val="accent1"/>
+                        </a:fillRef>
+                        <a:effectRef idx="1">
+                          <a:schemeClr val="accent1"/>
+                        </a:effectRef>
+                        <a:fontRef idx="minor">
+                          <a:schemeClr val="lt1"/>
+                        </a:fontRef>
+                      </wps:style>
+                      <wps:txbx>
+                        <w:txbxContent>
+                          <w:p>
+                            <w:pPr>
+                              <w:jc w:val="center"/>
+                              <w:rPr>
+                                <w:lang w:val="en-US"/>
+                              </w:rPr>
+                            </w:pPr>
+                            <w:r>
+                              <w:t>Infotainment</w:t>
+                            </w:r>
+                          </w:p>
+                        </w:txbxContent>
+                      </wps:txbx>
+                      <wps:bodyPr rot="0" spcFirstLastPara="0" vertOverflow="overflow" horzOverflow="overflow" vert="horz" wrap="square" lIns="91440" tIns="45720" rIns="91440" bIns="45720" numCol="1" spcCol="0" rtlCol="0" fromWordArt="0" anchor="ctr" anchorCtr="0" forceAA="0" compatLnSpc="1">
+                        <a:prstTxWarp prst="textNoShape">
+                          <a:avLst/>
+                        </a:prstTxWarp>
+                        <a:noAutofit/>
+                      </wps:bodyPr>
+                    </wps:wsp>
+                  </a:graphicData>
+                </a:graphic>
+                <wp14:sizeRelV relativeFrom="margin">
+                  <wp14:pctHeight>0</wp14:pctHeight>
+                </wp14:sizeRelV>
+              </wp:anchor>
+            </w:drawing>
+          </mc:Choice>
+          <mc:Fallback>
+            <w:pict>
+              <v:rect w14:anchorId="417152C4" id="_x0000_s1031" style="position:absolute;left:0;text-align:left;margin-left:184.55pt;margin-top:164.3pt;width:87.25pt;height:57.3pt;z-index:-251640832;visibility:visible;mso-wrap-style:square;mso-height-percent:0;mso-wrap-distance-left:9pt;mso-wrap-distance-top:0;mso-wrap-distance-right:9pt;mso-wrap-distance-bottom:0;mso-position-horizontal:absolute;mso-position-horizontal-relative:text;mso-position-vertical:absolute;mso-position-vertical-relative:text;mso-height-percent:0;mso-height-relative:margin;v-text-anchor:middle" o:gfxdata="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" fillcolor="#156082 [3204]" stroked="f" strokeweight="1.5pt">
+                <v:textbox>
+                  <w:txbxContent>
+                    <w:p>
+                      <w:pPr>
+                        <w:jc w:val="center"/>
+                        <w:rPr>
+                          <w:lang w:val="en-US"/>
+                        </w:rPr>
+                      </w:pPr>
+                      <w:r>
+                        <w:t>Infotainment</w:t>
+                      </w:r>
+                    </w:p>
+                  </w:txbxContent>
+                </v:textbox>
+                <w10:wrap type="tight"/>
+              </v:rect>
+            </w:pict>
+          </mc:Fallback>
+        </mc:AlternateContent>
+      </w:r>
+      <w:r>
+        <w:rPr>
+          <w:noProof/>
+          <w:lang w:val="ro-RO"/>
+        </w:rPr>
+        <mc:AlternateContent>
+          <mc:Choice Requires="wps">
+            <w:drawing>
+              <wp:anchor distT="0" distB="0" distL="114300" distR="114300" simplePos="0" relativeHeight="251674624" behindDoc="1" locked="0" layoutInCell="1" allowOverlap="1" wp14:anchorId="79A3348A" wp14:editId="05239D6E">
+                <wp:simplePos x="0" y="0"/>
+                <wp:positionH relativeFrom="column">
+                  <wp:posOffset>1043305</wp:posOffset>
+                </wp:positionH>
+                <wp:positionV relativeFrom="paragraph">
+                  <wp:posOffset>2089785</wp:posOffset>
+                </wp:positionV>
+                <wp:extent cx="1108075" cy="727710"/>
+                <wp:effectExtent l="0" t="0" r="0" b="0"/>
+                <wp:wrapTight wrapText="bothSides">
+                  <wp:wrapPolygon edited="0">
+                    <wp:start x="0" y="0"/>
+                    <wp:lineTo x="0" y="20921"/>
+                    <wp:lineTo x="21167" y="20921"/>
+                    <wp:lineTo x="21167" y="0"/>
+                    <wp:lineTo x="0" y="0"/>
+                  </wp:wrapPolygon>
+                </wp:wrapTight>
+                <wp:docPr id="375203086" name="Rectangle 1"/>
+                <wp:cNvGraphicFramePr/>
+                <a:graphic xmlns:a="http://schemas.openxmlformats.org/drawingml/2006/main">
+                  <a:graphicData uri="http://schemas.microsoft.com/office/word/2010/wordprocessingShape">
+                    <wps:wsp>
+                      <wps:cNvSpPr/>
+                      <wps:spPr>
+                        <a:xfrm>
+                          <a:off x="0" y="0"/>
+                          <a:ext cx="1108075" cy="727710"/>
+                        </a:xfrm>
+                        <a:prstGeom prst="rect">
+                          <a:avLst/>
+                        </a:prstGeom>
+                        <a:ln>
+                          <a:noFill/>
+                        </a:ln>
+                      </wps:spPr>
+                      <wps:style>
+                        <a:lnRef idx="3">
+                          <a:schemeClr val="lt1"/>
+                        </a:lnRef>
+                        <a:fillRef idx="1">
+                          <a:schemeClr val="accent1"/>
+                        </a:fillRef>
+                        <a:effectRef idx="1">
+                          <a:schemeClr val="accent1"/>
+                        </a:effectRef>
+                        <a:fontRef idx="minor">
+                          <a:schemeClr val="lt1"/>
+                        </a:fontRef>
+                      </wps:style>
+                      <wps:txbx>
+                        <w:txbxContent>
+                          <w:p>
+                            <w:pPr>
+                              <w:jc w:val="center"/>
+                            </w:pPr>
+                            <w:r>
+                              <w:t>Air conditioning system</w:t>
+                            </w:r>
+                          </w:p>
+                        </w:txbxContent>
+                      </wps:txbx>
+                      <wps:bodyPr rot="0" spcFirstLastPara="0" vertOverflow="overflow" horzOverflow="overflow" vert="horz" wrap="square" lIns="91440" tIns="45720" rIns="91440" bIns="45720" numCol="1" spcCol="0" rtlCol="0" fromWordArt="0" anchor="ctr" anchorCtr="0" forceAA="0" compatLnSpc="1">
+                        <a:prstTxWarp prst="textNoShape">
+                          <a:avLst/>
+                        </a:prstTxWarp>
+                        <a:noAutofit/>
+                      </wps:bodyPr>
+                    </wps:wsp>
+                  </a:graphicData>
+                </a:graphic>
+                <wp14:sizeRelV relativeFrom="margin">
+                  <wp14:pctHeight>0</wp14:pctHeight>
+                </wp14:sizeRelV>
+              </wp:anchor>
+            </w:drawing>
+          </mc:Choice>
+          <mc:Fallback>
+            <w:pict>
+              <v:rect w14:anchorId="79A3348A" id="_x0000_s1032" style="position:absolute;left:0;text-align:left;margin-left:82.15pt;margin-top:164.55pt;width:87.25pt;height:57.3pt;z-index:-251641856;visibility:visible;mso-wrap-style:square;mso-height-percent:0;mso-wrap-distance-left:9pt;mso-wrap-distance-top:0;mso-wrap-distance-right:9pt;mso-wrap-distance-bottom:0;mso-position-horizontal:absolute;mso-position-horizontal-relative:text;mso-position-vertical:absolute;mso-position-vertical-relative:text;mso-height-percent:0;mso-height-relative:margin;v-text-anchor:middle" o:gfxdata="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" fillcolor="#156082 [3204]" stroked="f" strokeweight="1.5pt">
+                <v:textbox>
+                  <w:txbxContent>
+                    <w:p>
+                      <w:pPr>
+                        <w:jc w:val="center"/>
+                      </w:pPr>
+                      <w:r>
+                        <w:t>Air conditioning system</w:t>
+                      </w:r>
+                    </w:p>
+                  </w:txbxContent>
+                </v:textbox>
+                <w10:wrap type="tight"/>
+              </v:rect>
+            </w:pict>
+          </mc:Fallback>
+        </mc:AlternateContent>
+      </w:r>
+      <w:r>
+        <w:rPr>
+          <w:noProof/>
+          <w:lang w:val="ro-RO"/>
+        </w:rPr>
+        <mc:AlternateContent>
+          <mc:Choice Requires="wps">
+            <w:drawing>
+              <wp:anchor distT="0" distB="0" distL="114300" distR="114300" simplePos="0" relativeHeight="251669504" behindDoc="0" locked="0" layoutInCell="1" allowOverlap="1" wp14:anchorId="425B2BD9" wp14:editId="3EAE0816">
+                <wp:simplePos x="0" y="0"/>
+                <wp:positionH relativeFrom="column">
+                  <wp:posOffset>1586939</wp:posOffset>
+                </wp:positionH>
+                <wp:positionV relativeFrom="paragraph">
+                  <wp:posOffset>1984114</wp:posOffset>
+                </wp:positionV>
+                <wp:extent cx="3629" cy="105229"/>
+                <wp:effectExtent l="0" t="0" r="34925" b="28575"/>
+                <wp:wrapNone/>
+                <wp:docPr id="1994078016" name="Straight Connector 2"/>
+                <wp:cNvGraphicFramePr/>
+                <a:graphic xmlns:a="http://schemas.openxmlformats.org/drawingml/2006/main">
+                  <a:graphicData uri="http://schemas.microsoft.com/office/word/2010/wordprocessingShape">
+                    <wps:wsp>
+                      <wps:cNvCnPr/>
+                      <wps:spPr>
+                        <a:xfrm>
+                          <a:off x="0" y="0"/>
+                          <a:ext cx="3629" cy="105229"/>
+                        </a:xfrm>
+                        <a:prstGeom prst="line">
+                          <a:avLst/>
+                        </a:prstGeom>
+                        <a:ln>
+                          <a:solidFill>
+                            <a:schemeClr val="tx2">
+                              <a:lumMod val="75000"/>
+                              <a:lumOff val="25000"/>
+                            </a:schemeClr>
+                          </a:solidFill>
+                        </a:ln>
+                      </wps:spPr>
+                      <wps:style>
+                        <a:lnRef idx="3">
+                          <a:schemeClr val="accent4"/>
+                        </a:lnRef>
+                        <a:fillRef idx="0">
+                          <a:schemeClr val="accent4"/>
+                        </a:fillRef>
+                        <a:effectRef idx="2">
+                          <a:schemeClr val="accent4"/>
+                        </a:effectRef>
+                        <a:fontRef idx="minor">
+                          <a:schemeClr val="tx1"/>
+                        </a:fontRef>
+                      </wps:style>
+                      <wps:bodyPr/>
+                    </wps:wsp>
+                  </a:graphicData>
+                </a:graphic>
+                <wp14:sizeRelH relativeFrom="margin">
+                  <wp14:pctWidth>0</wp14:pctWidth>
+                </wp14:sizeRelH>
+                <wp14:sizeRelV relativeFrom="margin">
+                  <wp14:pctHeight>0</wp14:pctHeight>
+                </wp14:sizeRelV>
+              </wp:anchor>
+            </w:drawing>
+          </mc:Choice>
+          <mc:Fallback>
+            <w:pict>
+              <v:line w14:anchorId="3A3DB7B4" id="Straight Connector 2" o:spid="_x0000_s1026" style="position:absolute;z-index:251669504;visibility:visible;mso-wrap-style:square;mso-width-percent:0;mso-height-percent:0;mso-wrap-distance-left:9pt;mso-wrap-distance-top:0;mso-wrap-distance-right:9pt;mso-wrap-distance-bottom:0;mso-position-horizontal:absolute;mso-position-horizontal-relative:text;mso-position-vertical:absolute;mso-position-vertical-relative:text;mso-width-percent:0;mso-height-percent:0;mso-width-relative:margin;mso-height-relative:margin" from="124.95pt,156.25pt" to="125.25pt,164.55pt" o:gfxdata="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" strokecolor="#215e99 [2431]" strokeweight="1.5pt">
+                <v:stroke joinstyle="miter"/>
+              </v:line>
+            </w:pict>
+          </mc:Fallback>
+        </mc:AlternateContent>
+      </w:r>
+      <w:r>
+        <w:rPr>
+          <w:noProof/>
+          <w:lang w:val="ro-RO"/>
+        </w:rPr>
+        <mc:AlternateContent>
+          <mc:Choice Requires="wps">
+            <w:drawing>
+              <wp:anchor distT="0" distB="0" distL="114300" distR="114300" simplePos="0" relativeHeight="251673600" behindDoc="1" locked="0" layoutInCell="1" allowOverlap="1" wp14:anchorId="35790F2E" wp14:editId="004833BA">
+                <wp:simplePos x="0" y="0"/>
+                <wp:positionH relativeFrom="column">
+                  <wp:posOffset>-337820</wp:posOffset>
+                </wp:positionH>
+                <wp:positionV relativeFrom="paragraph">
+                  <wp:posOffset>2076637</wp:posOffset>
+                </wp:positionV>
+                <wp:extent cx="1108075" cy="727710"/>
+                <wp:effectExtent l="0" t="0" r="0" b="0"/>
+                <wp:wrapTight wrapText="bothSides">
+                  <wp:wrapPolygon edited="0">
+                    <wp:start x="0" y="0"/>
+                    <wp:lineTo x="0" y="20921"/>
+                    <wp:lineTo x="21167" y="20921"/>
+                    <wp:lineTo x="21167" y="0"/>
+                    <wp:lineTo x="0" y="0"/>
+                  </wp:wrapPolygon>
+                </wp:wrapTight>
+                <wp:docPr id="775160925" name="Rectangle 1"/>
+                <wp:cNvGraphicFramePr/>
+                <a:graphic xmlns:a="http://schemas.openxmlformats.org/drawingml/2006/main">
+                  <a:graphicData uri="http://schemas.microsoft.com/office/word/2010/wordprocessingShape">
+                    <wps:wsp>
+                      <wps:cNvSpPr/>
+                      <wps:spPr>
+                        <a:xfrm>
+                          <a:off x="0" y="0"/>
+                          <a:ext cx="1108075" cy="727710"/>
+                        </a:xfrm>
+                        <a:prstGeom prst="rect">
+                          <a:avLst/>
+                        </a:prstGeom>
+                        <a:ln>
+                          <a:noFill/>
+                        </a:ln>
+                      </wps:spPr>
+                      <wps:style>
+                        <a:lnRef idx="3">
+                          <a:schemeClr val="lt1"/>
+                        </a:lnRef>
+                        <a:fillRef idx="1">
+                          <a:schemeClr val="accent1"/>
+                        </a:fillRef>
+                        <a:effectRef idx="1">
+                          <a:schemeClr val="accent1"/>
+                        </a:effectRef>
+                        <a:fontRef idx="minor">
+                          <a:schemeClr val="lt1"/>
+                        </a:fontRef>
+                      </wps:style>
+                      <wps:txbx>
+                        <w:txbxContent>
+                          <w:p>
+                            <w:pPr>
+                              <w:jc w:val="center"/>
+                              <w:rPr>
+                                <w:sz w:val="22"/>
+                                <w:szCs w:val="22"/>
+                              </w:rPr>
+                            </w:pPr>
+                            <w:r>
+                              <w:rPr>
+                                <w:sz w:val="22"/>
+                                <w:szCs w:val="22"/>
+                              </w:rPr>
+                              <w:t>S</w:t>
+                            </w:r>
+                            <w:r>
+                              <w:rPr>
+                                <w:sz w:val="22"/>
+                                <w:szCs w:val="22"/>
+                              </w:rPr>
+                              <w:t>oundproofing system</w:t>
+                            </w:r>
+                          </w:p>
+                        </w:txbxContent>
+                      </wps:txbx>
+                      <wps:bodyPr rot="0" spcFirstLastPara="0" vertOverflow="overflow" horzOverflow="overflow" vert="horz" wrap="square" lIns="91440" tIns="45720" rIns="91440" bIns="45720" numCol="1" spcCol="0" rtlCol="0" fromWordArt="0" anchor="ctr" anchorCtr="0" forceAA="0" compatLnSpc="1">
+                        <a:prstTxWarp prst="textNoShape">
+                          <a:avLst/>
+                        </a:prstTxWarp>
+                        <a:noAutofit/>
+                      </wps:bodyPr>
+                    </wps:wsp>
+                  </a:graphicData>
+                </a:graphic>
+                <wp14:sizeRelV relativeFrom="margin">
+                  <wp14:pctHeight>0</wp14:pctHeight>
+                </wp14:sizeRelV>
+              </wp:anchor>
+            </w:drawing>
+          </mc:Choice>
+          <mc:Fallback>
+            <w:pict>
+              <v:rect w14:anchorId="35790F2E" id="_x0000_s1033" style="position:absolute;left:0;text-align:left;margin-left:-26.6pt;margin-top:163.5pt;width:87.25pt;height:57.3pt;z-index:-251642880;visibility:visible;mso-wrap-style:square;mso-height-percent:0;mso-wrap-distance-left:9pt;mso-wrap-distance-top:0;mso-wrap-distance-right:9pt;mso-wrap-distance-bottom:0;mso-position-horizontal:absolute;mso-position-horizontal-relative:text;mso-position-vertical:absolute;mso-position-vertical-relative:text;mso-height-percent:0;mso-height-relative:margin;v-text-anchor:middle" o:gfxdata="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" fillcolor="#156082 [3204]" stroked="f" strokeweight="1.5pt">
+                <v:textbox>
+                  <w:txbxContent>
+                    <w:p>
+                      <w:pPr>
+                        <w:jc w:val="center"/>
+                        <w:rPr>
+                          <w:sz w:val="22"/>
+                          <w:szCs w:val="22"/>
+                        </w:rPr>
+                      </w:pPr>
+                      <w:r>
+                        <w:rPr>
+                          <w:sz w:val="22"/>
+                          <w:szCs w:val="22"/>
+                        </w:rPr>
+                        <w:t>S</w:t>
+                      </w:r>
+                      <w:r>
+                        <w:rPr>
+                          <w:sz w:val="22"/>
+                          <w:szCs w:val="22"/>
+                        </w:rPr>
+                        <w:t>oundproofing system</w:t>
+                      </w:r>
+                    </w:p>
+                  </w:txbxContent>
+                </v:textbox>
+                <w10:wrap type="tight"/>
+              </v:rect>
+            </w:pict>
+          </mc:Fallback>
+        </mc:AlternateContent>
+      </w:r>
+      <w:r>
+        <w:rPr>
+          <w:noProof/>
+          <w:lang w:val="ro-RO"/>
+        </w:rPr>
+        <mc:AlternateContent>
+          <mc:Choice Requires="wps">
+            <w:drawing>
+              <wp:anchor distT="0" distB="0" distL="114300" distR="114300" simplePos="0" relativeHeight="251677696" behindDoc="1" locked="0" layoutInCell="1" allowOverlap="1" wp14:anchorId="6CF51C24" wp14:editId="12458C6A">
+                <wp:simplePos x="0" y="0"/>
+                <wp:positionH relativeFrom="column">
+                  <wp:posOffset>4911687</wp:posOffset>
+                </wp:positionH>
+                <wp:positionV relativeFrom="paragraph">
+                  <wp:posOffset>2088627</wp:posOffset>
+                </wp:positionV>
+                <wp:extent cx="1108075" cy="727710"/>
+                <wp:effectExtent l="0" t="0" r="0" b="0"/>
+                <wp:wrapTight wrapText="bothSides">
+                  <wp:wrapPolygon edited="0">
+                    <wp:start x="0" y="0"/>
+                    <wp:lineTo x="0" y="20921"/>
+                    <wp:lineTo x="21167" y="20921"/>
+                    <wp:lineTo x="21167" y="0"/>
+                    <wp:lineTo x="0" y="0"/>
+                  </wp:wrapPolygon>
+                </wp:wrapTight>
+                <wp:docPr id="76313427" name="Rectangle 1"/>
+                <wp:cNvGraphicFramePr/>
+                <a:graphic xmlns:a="http://schemas.openxmlformats.org/drawingml/2006/main">
+                  <a:graphicData uri="http://schemas.microsoft.com/office/word/2010/wordprocessingShape">
+                    <wps:wsp>
+                      <wps:cNvSpPr/>
+                      <wps:spPr>
+                        <a:xfrm>
+                          <a:off x="0" y="0"/>
+                          <a:ext cx="1108075" cy="727710"/>
+                        </a:xfrm>
+                        <a:prstGeom prst="rect">
+                          <a:avLst/>
+                        </a:prstGeom>
+                        <a:ln>
+                          <a:noFill/>
+                        </a:ln>
+                      </wps:spPr>
+                      <wps:style>
+                        <a:lnRef idx="3">
+                          <a:schemeClr val="lt1"/>
+                        </a:lnRef>
+                        <a:fillRef idx="1">
+                          <a:schemeClr val="accent1"/>
+                        </a:fillRef>
+                        <a:effectRef idx="1">
+                          <a:schemeClr val="accent1"/>
+                        </a:effectRef>
+                        <a:fontRef idx="minor">
+                          <a:schemeClr val="lt1"/>
+                        </a:fontRef>
+                      </wps:style>
+                      <wps:txbx>
+                        <w:txbxContent>
+                          <w:p>
+                            <w:pPr>
+                              <w:jc w:val="center"/>
+                              <w:rPr>
+                                <w:lang w:val="ro-RO"/>
+                              </w:rPr>
+                            </w:pPr>
+                            <w:r>
+                              <w:rPr>
+                                <w:lang w:val="ro-RO"/>
+                              </w:rPr>
+                              <w:t>Etc...</w:t>
+                            </w:r>
+                          </w:p>
+                        </w:txbxContent>
+                      </wps:txbx>
+                      <wps:bodyPr rot="0" spcFirstLastPara="0" vertOverflow="overflow" horzOverflow="overflow" vert="horz" wrap="square" lIns="91440" tIns="45720" rIns="91440" bIns="45720" numCol="1" spcCol="0" rtlCol="0" fromWordArt="0" anchor="ctr" anchorCtr="0" forceAA="0" compatLnSpc="1">
+                        <a:prstTxWarp prst="textNoShape">
+                          <a:avLst/>
+                        </a:prstTxWarp>
+                        <a:noAutofit/>
+                      </wps:bodyPr>
+                    </wps:wsp>
+                  </a:graphicData>
+                </a:graphic>
+                <wp14:sizeRelV relativeFrom="margin">
+                  <wp14:pctHeight>0</wp14:pctHeight>
+                </wp14:sizeRelV>
+              </wp:anchor>
+            </w:drawing>
+          </mc:Choice>
+          <mc:Fallback>
+            <w:pict>
+              <v:rect w14:anchorId="6CF51C24" id="_x0000_s1034" style="position:absolute;left:0;text-align:left;margin-left:386.75pt;margin-top:164.45pt;width:87.25pt;height:57.3pt;z-index:-251638784;visibility:visible;mso-wrap-style:square;mso-height-percent:0;mso-wrap-distance-left:9pt;mso-wrap-distance-top:0;mso-wrap-distance-right:9pt;mso-wrap-distance-bottom:0;mso-position-horizontal:absolute;mso-position-horizontal-relative:text;mso-position-vertical:absolute;mso-position-vertical-relative:text;mso-height-percent:0;mso-height-relative:margin;v-text-anchor:middle" o:gfxdata="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" fillcolor="#156082 [3204]" stroked="f" strokeweight="1.5pt">
+                <v:textbox>
+                  <w:txbxContent>
+                    <w:p>
+                      <w:pPr>
+                        <w:jc w:val="center"/>
+                        <w:rPr>
+                          <w:lang w:val="ro-RO"/>
+                        </w:rPr>
+                      </w:pPr>
+                      <w:r>
+                        <w:rPr>
+                          <w:lang w:val="ro-RO"/>
+                        </w:rPr>
+                        <w:t>Etc...</w:t>
+                      </w:r>
+                    </w:p>
+                  </w:txbxContent>
+                </v:textbox>
+                <w10:wrap type="tight"/>
+              </v:rect>
+            </w:pict>
+          </mc:Fallback>
+        </mc:AlternateContent>
+      </w:r>
+      <w:r>
+        <w:rPr>
+          <w:noProof/>
+          <w:lang w:val="ro-RO"/>
+        </w:rPr>
+        <mc:AlternateContent>
+          <mc:Choice Requires="wps">
+            <w:drawing>
+              <wp:anchor distT="0" distB="0" distL="114300" distR="114300" simplePos="0" relativeHeight="251676672" behindDoc="1" locked="0" layoutInCell="1" allowOverlap="1" wp14:anchorId="11287FA0" wp14:editId="59B4CAAE">
+                <wp:simplePos x="0" y="0"/>
+                <wp:positionH relativeFrom="column">
+                  <wp:posOffset>3639185</wp:posOffset>
+                </wp:positionH>
+                <wp:positionV relativeFrom="paragraph">
+                  <wp:posOffset>2089150</wp:posOffset>
+                </wp:positionV>
+                <wp:extent cx="1108075" cy="727710"/>
+                <wp:effectExtent l="0" t="0" r="0" b="0"/>
+                <wp:wrapTight wrapText="bothSides">
+                  <wp:wrapPolygon edited="0">
+                    <wp:start x="0" y="0"/>
+                    <wp:lineTo x="0" y="20921"/>
+                    <wp:lineTo x="21167" y="20921"/>
+                    <wp:lineTo x="21167" y="0"/>
+                    <wp:lineTo x="0" y="0"/>
+                  </wp:wrapPolygon>
+                </wp:wrapTight>
+                <wp:docPr id="298051842" name="Rectangle 1"/>
+                <wp:cNvGraphicFramePr/>
+                <a:graphic xmlns:a="http://schemas.openxmlformats.org/drawingml/2006/main">
+                  <a:graphicData uri="http://schemas.microsoft.com/office/word/2010/wordprocessingShape">
+                    <wps:wsp>
+                      <wps:cNvSpPr/>
+                      <wps:spPr>
+                        <a:xfrm>
+                          <a:off x="0" y="0"/>
+                          <a:ext cx="1108075" cy="727710"/>
+                        </a:xfrm>
+                        <a:prstGeom prst="rect">
+                          <a:avLst/>
+                        </a:prstGeom>
+                        <a:ln>
+                          <a:noFill/>
+                        </a:ln>
+                      </wps:spPr>
+                      <wps:style>
+                        <a:lnRef idx="3">
+                          <a:schemeClr val="lt1"/>
+                        </a:lnRef>
+                        <a:fillRef idx="1">
+                          <a:schemeClr val="accent1"/>
+                        </a:fillRef>
+                        <a:effectRef idx="1">
+                          <a:schemeClr val="accent1"/>
+                        </a:effectRef>
+                        <a:fontRef idx="minor">
+                          <a:schemeClr val="lt1"/>
+                        </a:fontRef>
+                      </wps:style>
+                      <wps:txbx>
+                        <w:txbxContent>
+                          <w:p>
+                            <w:pPr>
+                              <w:jc w:val="center"/>
+                              <w:rPr>
+                                <w:lang w:val="en-US"/>
+                              </w:rPr>
+                            </w:pPr>
+                            <w:r>
+                              <w:rPr>
+                                <w:lang w:val="en-US"/>
+                              </w:rPr>
+                              <w:t>Energy transfer system</w:t>
+                            </w:r>
+                          </w:p>
+                        </w:txbxContent>
+                      </wps:txbx>
+                      <wps:bodyPr rot="0" spcFirstLastPara="0" vertOverflow="overflow" horzOverflow="overflow" vert="horz" wrap="square" lIns="91440" tIns="45720" rIns="91440" bIns="45720" numCol="1" spcCol="0" rtlCol="0" fromWordArt="0" anchor="ctr" anchorCtr="0" forceAA="0" compatLnSpc="1">
+                        <a:prstTxWarp prst="textNoShape">
+                          <a:avLst/>
+                        </a:prstTxWarp>
+                        <a:noAutofit/>
+                      </wps:bodyPr>
+                    </wps:wsp>
+                  </a:graphicData>
+                </a:graphic>
+                <wp14:sizeRelV relativeFrom="margin">
+                  <wp14:pctHeight>0</wp14:pctHeight>
+                </wp14:sizeRelV>
+              </wp:anchor>
+            </w:drawing>
+          </mc:Choice>
+          <mc:Fallback>
+            <w:pict>
+              <v:rect w14:anchorId="11287FA0" id="_x0000_s1035" style="position:absolute;left:0;text-align:left;margin-left:286.55pt;margin-top:164.5pt;width:87.25pt;height:57.3pt;z-index:-251639808;visibility:visible;mso-wrap-style:square;mso-height-percent:0;mso-wrap-distance-left:9pt;mso-wrap-distance-top:0;mso-wrap-distance-right:9pt;mso-wrap-distance-bottom:0;mso-position-horizontal:absolute;mso-position-horizontal-relative:text;mso-position-vertical:absolute;mso-position-vertical-relative:text;mso-height-percent:0;mso-height-relative:margin;v-text-anchor:middle" o:gfxdata="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" fillcolor="#156082 [3204]" stroked="f" strokeweight="1.5pt">
+                <v:textbox>
+                  <w:txbxContent>
+                    <w:p>
+                      <w:pPr>
+                        <w:jc w:val="center"/>
+                        <w:rPr>
+                          <w:lang w:val="en-US"/>
+                        </w:rPr>
+                      </w:pPr>
+                      <w:r>
+                        <w:rPr>
+                          <w:lang w:val="en-US"/>
+                        </w:rPr>
+                        <w:t>Energy transfer system</w:t>
+                      </w:r>
+                    </w:p>
+                  </w:txbxContent>
+                </v:textbox>
+                <w10:wrap type="tight"/>
+              </v:rect>
+            </w:pict>
+          </mc:Fallback>
+        </mc:AlternateContent>
+      </w:r>
+      <w:r>
+        <w:rPr>
+          <w:noProof/>
+          <w:lang w:val="ro-RO"/>
+        </w:rPr>
+        <mc:AlternateContent>
+          <mc:Choice Requires="wps">
+            <w:drawing>
+              <wp:anchor distT="0" distB="0" distL="114300" distR="114300" simplePos="0" relativeHeight="251671552" behindDoc="0" locked="0" layoutInCell="1" allowOverlap="1" wp14:anchorId="07D05FD6" wp14:editId="5FF95A6D">
+                <wp:simplePos x="0" y="0"/>
+                <wp:positionH relativeFrom="column">
+                  <wp:posOffset>211667</wp:posOffset>
+                </wp:positionH>
+                <wp:positionV relativeFrom="paragraph">
+                  <wp:posOffset>1968500</wp:posOffset>
+                </wp:positionV>
+                <wp:extent cx="3629" cy="105229"/>
+                <wp:effectExtent l="0" t="0" r="34925" b="28575"/>
+                <wp:wrapNone/>
+                <wp:docPr id="1337720769" name="Straight Connector 2"/>
+                <wp:cNvGraphicFramePr/>
+                <a:graphic xmlns:a="http://schemas.openxmlformats.org/drawingml/2006/main">
+                  <a:graphicData uri="http://schemas.microsoft.com/office/word/2010/wordprocessingShape">
+                    <wps:wsp>
+                      <wps:cNvCnPr/>
+                      <wps:spPr>
+                        <a:xfrm>
+                          <a:off x="0" y="0"/>
+                          <a:ext cx="3629" cy="105229"/>
+                        </a:xfrm>
+                        <a:prstGeom prst="line">
+                          <a:avLst/>
+                        </a:prstGeom>
+                        <a:ln>
+                          <a:solidFill>
+                            <a:schemeClr val="tx2">
+                              <a:lumMod val="75000"/>
+                              <a:lumOff val="25000"/>
+                            </a:schemeClr>
+                          </a:solidFill>
+                        </a:ln>
+                      </wps:spPr>
+                      <wps:style>
+                        <a:lnRef idx="3">
+                          <a:schemeClr val="accent4"/>
+                        </a:lnRef>
+                        <a:fillRef idx="0">
+                          <a:schemeClr val="accent4"/>
+                        </a:fillRef>
+                        <a:effectRef idx="2">
+                          <a:schemeClr val="accent4"/>
+                        </a:effectRef>
+                        <a:fontRef idx="minor">
+                          <a:schemeClr val="tx1"/>
+                        </a:fontRef>
+                      </wps:style>
+                      <wps:bodyPr/>
+                    </wps:wsp>
+                  </a:graphicData>
+                </a:graphic>
+                <wp14:sizeRelH relativeFrom="margin">
+                  <wp14:pctWidth>0</wp14:pctWidth>
+                </wp14:sizeRelH>
+                <wp14:sizeRelV relativeFrom="margin">
+                  <wp14:pctHeight>0</wp14:pctHeight>
+                </wp14:sizeRelV>
+              </wp:anchor>
+            </w:drawing>
+          </mc:Choice>
+          <mc:Fallback>
+            <w:pict>
+              <v:line w14:anchorId="7BD7E191" id="Straight Connector 2" o:spid="_x0000_s1026" style="position:absolute;z-index:251671552;visibility:visible;mso-wrap-style:square;mso-width-percent:0;mso-height-percent:0;mso-wrap-distance-left:9pt;mso-wrap-distance-top:0;mso-wrap-distance-right:9pt;mso-wrap-distance-bottom:0;mso-position-horizontal:absolute;mso-position-horizontal-relative:text;mso-position-vertical:absolute;mso-position-vertical-relative:text;mso-width-percent:0;mso-height-percent:0;mso-width-relative:margin;mso-height-relative:margin" from="16.65pt,155pt" to="16.95pt,163.3pt" o:gfxdata="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" strokecolor="#215e99 [2431]" strokeweight="1.5pt">
+                <v:stroke joinstyle="miter"/>
+              </v:line>
+            </w:pict>
+          </mc:Fallback>
+        </mc:AlternateContent>
+      </w:r>
+      <w:r>
+        <w:rPr>
+          <w:noProof/>
+          <w:lang w:val="ro-RO"/>
+        </w:rPr>
+        <mc:AlternateContent>
+          <mc:Choice Requires="wps">
+            <w:drawing>
+              <wp:anchor distT="0" distB="0" distL="114300" distR="114300" simplePos="0" relativeHeight="251667456" behindDoc="0" locked="0" layoutInCell="1" allowOverlap="1" wp14:anchorId="7C0EDE96" wp14:editId="617E1C46">
+                <wp:simplePos x="0" y="0"/>
+                <wp:positionH relativeFrom="column">
+                  <wp:posOffset>2895600</wp:posOffset>
+                </wp:positionH>
+                <wp:positionV relativeFrom="paragraph">
+                  <wp:posOffset>1776366</wp:posOffset>
+                </wp:positionV>
+                <wp:extent cx="3629" cy="312057"/>
+                <wp:effectExtent l="0" t="0" r="34925" b="31115"/>
+                <wp:wrapNone/>
+                <wp:docPr id="1206808119" name="Straight Connector 2"/>
+                <wp:cNvGraphicFramePr/>
+                <a:graphic xmlns:a="http://schemas.openxmlformats.org/drawingml/2006/main">
+                  <a:graphicData uri="http://schemas.microsoft.com/office/word/2010/wordprocessingShape">
+                    <wps:wsp>
+                      <wps:cNvCnPr/>
+                      <wps:spPr>
+                        <a:xfrm>
+                          <a:off x="0" y="0"/>
+                          <a:ext cx="3629" cy="312057"/>
+                        </a:xfrm>
+                        <a:prstGeom prst="line">
+                          <a:avLst/>
+                        </a:prstGeom>
+                        <a:ln>
+                          <a:solidFill>
+                            <a:schemeClr val="tx2">
+                              <a:lumMod val="75000"/>
+                              <a:lumOff val="25000"/>
+                            </a:schemeClr>
+                          </a:solidFill>
+                        </a:ln>
+                      </wps:spPr>
+                      <wps:style>
+                        <a:lnRef idx="3">
+                          <a:schemeClr val="accent4"/>
+                        </a:lnRef>
+                        <a:fillRef idx="0">
+                          <a:schemeClr val="accent4"/>
+                        </a:fillRef>
+                        <a:effectRef idx="2">
+                          <a:schemeClr val="accent4"/>
+                        </a:effectRef>
+                        <a:fontRef idx="minor">
+                          <a:schemeClr val="tx1"/>
+                        </a:fontRef>
+                      </wps:style>
+                      <wps:bodyPr/>
+                    </wps:wsp>
+                  </a:graphicData>
+                </a:graphic>
+                <wp14:sizeRelH relativeFrom="margin">
+                  <wp14:pctWidth>0</wp14:pctWidth>
+                </wp14:sizeRelH>
+                <wp14:sizeRelV relativeFrom="margin">
+                  <wp14:pctHeight>0</wp14:pctHeight>
+                </wp14:sizeRelV>
+              </wp:anchor>
+            </w:drawing>
+          </mc:Choice>
+          <mc:Fallback>
+            <w:pict>
+              <v:line w14:anchorId="6AAFF5A0" id="Straight Connector 2" o:spid="_x0000_s1026" style="position:absolute;z-index:251667456;visibility:visible;mso-wrap-style:square;mso-width-percent:0;mso-height-percent:0;mso-wrap-distance-left:9pt;mso-wrap-distance-top:0;mso-wrap-distance-right:9pt;mso-wrap-distance-bottom:0;mso-position-horizontal:absolute;mso-position-horizontal-relative:text;mso-position-vertical:absolute;mso-position-vertical-relative:text;mso-width-percent:0;mso-height-percent:0;mso-width-relative:margin;mso-height-relative:margin" from="228pt,139.85pt" to="228.3pt,164.4pt" o:gfxdata="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" strokecolor="#215e99 [2431]" strokeweight="1.5pt">
+                <v:stroke joinstyle="miter"/>
+              </v:line>
+            </w:pict>
+          </mc:Fallback>
+        </mc:AlternateContent>
+      </w:r>
+      <w:r>
+        <w:rPr>
+          <w:noProof/>
+          <w:lang w:val="ro-RO"/>
+        </w:rPr>
+        <mc:AlternateContent>
+          <mc:Choice Requires="wps">
+            <w:drawing>
+              <wp:anchor distT="0" distB="0" distL="114300" distR="114300" simplePos="0" relativeHeight="251666432" behindDoc="0" locked="0" layoutInCell="1" allowOverlap="1" wp14:anchorId="3E0F85F7" wp14:editId="74933B14">
+                <wp:simplePos x="0" y="0"/>
+                <wp:positionH relativeFrom="column">
+                  <wp:posOffset>4665980</wp:posOffset>
+                </wp:positionH>
+                <wp:positionV relativeFrom="paragraph">
+                  <wp:posOffset>999490</wp:posOffset>
+                </wp:positionV>
+                <wp:extent cx="0" cy="93345"/>
+                <wp:effectExtent l="0" t="0" r="38100" b="20955"/>
+                <wp:wrapNone/>
+                <wp:docPr id="555112017" name="Straight Connector 2"/>
+                <wp:cNvGraphicFramePr/>
+                <a:graphic xmlns:a="http://schemas.openxmlformats.org/drawingml/2006/main">
+                  <a:graphicData uri="http://schemas.microsoft.com/office/word/2010/wordprocessingShape">
+                    <wps:wsp>
+                      <wps:cNvCnPr/>
+                      <wps:spPr>
+                        <a:xfrm>
+                          <a:off x="0" y="0"/>
+                          <a:ext cx="0" cy="93345"/>
+                        </a:xfrm>
+                        <a:prstGeom prst="line">
+                          <a:avLst/>
+                        </a:prstGeom>
+                        <a:ln>
+                          <a:solidFill>
+                            <a:schemeClr val="tx2">
+                              <a:lumMod val="75000"/>
+                              <a:lumOff val="25000"/>
+                            </a:schemeClr>
+                          </a:solidFill>
+                        </a:ln>
+                      </wps:spPr>
+                      <wps:style>
+                        <a:lnRef idx="3">
+                          <a:schemeClr val="accent4"/>
+                        </a:lnRef>
+                        <a:fillRef idx="0">
+                          <a:schemeClr val="accent4"/>
+                        </a:fillRef>
+                        <a:effectRef idx="2">
+                          <a:schemeClr val="accent4"/>
+                        </a:effectRef>
+                        <a:fontRef idx="minor">
+                          <a:schemeClr val="tx1"/>
+                        </a:fontRef>
+                      </wps:style>
+                      <wps:bodyPr/>
+                    </wps:wsp>
+                  </a:graphicData>
+                </a:graphic>
+                <wp14:sizeRelH relativeFrom="margin">
+                  <wp14:pctWidth>0</wp14:pctWidth>
+                </wp14:sizeRelH>
+                <wp14:sizeRelV relativeFrom="margin">
+                  <wp14:pctHeight>0</wp14:pctHeight>
+                </wp14:sizeRelV>
+              </wp:anchor>
+            </w:drawing>
+          </mc:Choice>
+          <mc:Fallback>
+            <w:pict>
+              <v:line w14:anchorId="3A925658" id="Straight Connector 2" o:spid="_x0000_s1026" style="position:absolute;z-index:251666432;visibility:visible;mso-wrap-style:square;mso-width-percent:0;mso-height-percent:0;mso-wrap-distance-left:9pt;mso-wrap-distance-top:0;mso-wrap-distance-right:9pt;mso-wrap-distance-bottom:0;mso-position-horizontal:absolute;mso-position-horizontal-relative:text;mso-position-vertical:absolute;mso-position-vertical-relative:text;mso-width-percent:0;mso-height-percent:0;mso-width-relative:margin;mso-height-relative:margin" from="367.4pt,78.7pt" to="367.4pt,86.05pt" o:gfxdata="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" strokecolor="#215e99 [2431]" strokeweight="1.5pt">
+                <v:stroke joinstyle="miter"/>
+              </v:line>
+            </w:pict>
+          </mc:Fallback>
+        </mc:AlternateContent>
+      </w:r>
+      <w:r>
+        <w:rPr>
+          <w:noProof/>
+          <w:lang w:val="ro-RO"/>
+        </w:rPr>
+        <mc:AlternateContent>
+          <mc:Choice Requires="wps">
+            <w:drawing>
+              <wp:anchor distT="0" distB="0" distL="114300" distR="114300" simplePos="0" relativeHeight="251662336" behindDoc="1" locked="0" layoutInCell="1" allowOverlap="1" wp14:anchorId="4F4E731D" wp14:editId="0FA2FB53">
+                <wp:simplePos x="0" y="0"/>
+                <wp:positionH relativeFrom="column">
+                  <wp:posOffset>4104005</wp:posOffset>
+                </wp:positionH>
+                <wp:positionV relativeFrom="paragraph">
+                  <wp:posOffset>1086485</wp:posOffset>
+                </wp:positionV>
+                <wp:extent cx="1108075" cy="727710"/>
+                <wp:effectExtent l="0" t="0" r="0" b="0"/>
+                <wp:wrapTight wrapText="bothSides">
+                  <wp:wrapPolygon edited="0">
+                    <wp:start x="0" y="0"/>
+                    <wp:lineTo x="0" y="20921"/>
+                    <wp:lineTo x="21167" y="20921"/>
+                    <wp:lineTo x="21167" y="0"/>
+                    <wp:lineTo x="0" y="0"/>
+                  </wp:wrapPolygon>
+                </wp:wrapTight>
+                <wp:docPr id="638968390" name="Rectangle 1"/>
+                <wp:cNvGraphicFramePr/>
+                <a:graphic xmlns:a="http://schemas.openxmlformats.org/drawingml/2006/main">
+                  <a:graphicData uri="http://schemas.microsoft.com/office/word/2010/wordprocessingShape">
+                    <wps:wsp>
+                      <wps:cNvSpPr/>
+                      <wps:spPr>
+                        <a:xfrm>
+                          <a:off x="0" y="0"/>
+                          <a:ext cx="1108075" cy="727710"/>
+                        </a:xfrm>
+                        <a:prstGeom prst="rect">
+                          <a:avLst/>
+                        </a:prstGeom>
+                        <a:ln>
+                          <a:noFill/>
+                        </a:ln>
+                      </wps:spPr>
+                      <wps:style>
+                        <a:lnRef idx="3">
+                          <a:schemeClr val="lt1"/>
+                        </a:lnRef>
+                        <a:fillRef idx="1">
+                          <a:schemeClr val="accent1"/>
+                        </a:fillRef>
+                        <a:effectRef idx="1">
+                          <a:schemeClr val="accent1"/>
+                        </a:effectRef>
+                        <a:fontRef idx="minor">
+                          <a:schemeClr val="lt1"/>
+                        </a:fontRef>
+                      </wps:style>
+                      <wps:txbx>
+                        <w:txbxContent>
+                          <w:p>
+                            <w:pPr>
+                              <w:jc w:val="center"/>
+                            </w:pPr>
+                            <w:r>
+                              <w:t>Engine</w:t>
+                            </w:r>
+                          </w:p>
+                        </w:txbxContent>
+                      </wps:txbx>
+                      <wps:bodyPr rot="0" spcFirstLastPara="0" vertOverflow="overflow" horzOverflow="overflow" vert="horz" wrap="square" lIns="91440" tIns="45720" rIns="91440" bIns="45720" numCol="1" spcCol="0" rtlCol="0" fromWordArt="0" anchor="ctr" anchorCtr="0" forceAA="0" compatLnSpc="1">
+                        <a:prstTxWarp prst="textNoShape">
+                          <a:avLst/>
+                        </a:prstTxWarp>
+                        <a:noAutofit/>
+                      </wps:bodyPr>
+                    </wps:wsp>
+                  </a:graphicData>
+                </a:graphic>
+                <wp14:sizeRelV relativeFrom="margin">
+                  <wp14:pctHeight>0</wp14:pctHeight>
+                </wp14:sizeRelV>
+              </wp:anchor>
+            </w:drawing>
+          </mc:Choice>
+          <mc:Fallback>
+            <w:pict>
+              <v:rect w14:anchorId="4F4E731D" id="_x0000_s1036" style="position:absolute;left:0;text-align:left;margin-left:323.15pt;margin-top:85.55pt;width:87.25pt;height:57.3pt;z-index:-251654144;visibility:visible;mso-wrap-style:square;mso-height-percent:0;mso-wrap-distance-left:9pt;mso-wrap-distance-top:0;mso-wrap-distance-right:9pt;mso-wrap-distance-bottom:0;mso-position-horizontal:absolute;mso-position-horizontal-relative:text;mso-position-vertical:absolute;mso-position-vertical-relative:text;mso-height-percent:0;mso-height-relative:margin;v-text-anchor:middle" o:gfxdata="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" fillcolor="#156082 [3204]" stroked="f" strokeweight="1.5pt">
+                <v:textbox>
+                  <w:txbxContent>
+                    <w:p>
+                      <w:pPr>
+                        <w:jc w:val="center"/>
+                      </w:pPr>
+                      <w:r>
+                        <w:t>Engine</w:t>
+                      </w:r>
+                    </w:p>
+                  </w:txbxContent>
+                </v:textbox>
+                <w10:wrap type="tight"/>
+              </v:rect>
+            </w:pict>
+          </mc:Fallback>
+        </mc:AlternateContent>
+      </w:r>
+      <w:r>
+        <w:rPr>
+          <w:noProof/>
+          <w:lang w:val="ro-RO"/>
+        </w:rPr>
+        <mc:AlternateContent>
+          <mc:Choice Requires="wps">
+            <w:drawing>
+              <wp:anchor distT="0" distB="0" distL="114300" distR="114300" simplePos="0" relativeHeight="251664384" behindDoc="0" locked="0" layoutInCell="1" allowOverlap="1" wp14:anchorId="7A90662E" wp14:editId="10ACFA69">
+                <wp:simplePos x="0" y="0"/>
+                <wp:positionH relativeFrom="column">
+                  <wp:posOffset>1199321</wp:posOffset>
+                </wp:positionH>
+                <wp:positionV relativeFrom="paragraph">
+                  <wp:posOffset>1007110</wp:posOffset>
+                </wp:positionV>
+                <wp:extent cx="3472069" cy="9939"/>
+                <wp:effectExtent l="0" t="0" r="14605" b="28575"/>
+                <wp:wrapNone/>
+                <wp:docPr id="905371436" name="Straight Connector 2"/>
+                <wp:cNvGraphicFramePr/>
+                <a:graphic xmlns:a="http://schemas.openxmlformats.org/drawingml/2006/main">
+                  <a:graphicData uri="http://schemas.microsoft.com/office/word/2010/wordprocessingShape">
+                    <wps:wsp>
+                      <wps:cNvCnPr/>
+                      <wps:spPr>
+                        <a:xfrm flipH="1">
+                          <a:off x="0" y="0"/>
+                          <a:ext cx="3472069" cy="9939"/>
+                        </a:xfrm>
+                        <a:prstGeom prst="line">
+                          <a:avLst/>
+                        </a:prstGeom>
+                        <a:ln>
+                          <a:solidFill>
+                            <a:schemeClr val="tx2">
+                              <a:lumMod val="75000"/>
+                              <a:lumOff val="25000"/>
+                            </a:schemeClr>
+                          </a:solidFill>
+                        </a:ln>
+                      </wps:spPr>
+                      <wps:style>
+                        <a:lnRef idx="3">
+                          <a:schemeClr val="accent4"/>
+                        </a:lnRef>
+                        <a:fillRef idx="0">
+                          <a:schemeClr val="accent4"/>
+                        </a:fillRef>
+                        <a:effectRef idx="2">
+                          <a:schemeClr val="accent4"/>
+                        </a:effectRef>
+                        <a:fontRef idx="minor">
+                          <a:schemeClr val="tx1"/>
+                        </a:fontRef>
+                      </wps:style>
+                      <wps:bodyPr/>
+                    </wps:wsp>
+                  </a:graphicData>
+                </a:graphic>
+                <wp14:sizeRelH relativeFrom="margin">
+                  <wp14:pctWidth>0</wp14:pctWidth>
+                </wp14:sizeRelH>
+                <wp14:sizeRelV relativeFrom="margin">
+                  <wp14:pctHeight>0</wp14:pctHeight>
+                </wp14:sizeRelV>
+              </wp:anchor>
+            </w:drawing>
+          </mc:Choice>
+          <mc:Fallback>
+            <w:pict>
+              <v:line w14:anchorId="7946395B" id="Straight Connector 2" o:spid="_x0000_s1026" style="position:absolute;flip:x;z-index:251664384;visibility:visible;mso-wrap-style:square;mso-width-percent:0;mso-height-percent:0;mso-wrap-distance-left:9pt;mso-wrap-distance-top:0;mso-wrap-distance-right:9pt;mso-wrap-distance-bottom:0;mso-position-horizontal:absolute;mso-position-horizontal-relative:text;mso-position-vertical:absolute;mso-position-vertical-relative:text;mso-width-percent:0;mso-height-percent:0;mso-width-relative:margin;mso-height-relative:margin" from="94.45pt,79.3pt" to="367.85pt,80.1pt" o:gfxdata="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" strokecolor="#215e99 [2431]" strokeweight="1.5pt">
+                <v:stroke joinstyle="miter"/>
+              </v:line>
+            </w:pict>
+          </mc:Fallback>
+        </mc:AlternateContent>
+      </w:r>
+      <w:r>
+        <w:rPr>
+          <w:noProof/>
+          <w:lang w:val="ro-RO"/>
+        </w:rPr>
+        <mc:AlternateContent>
+          <mc:Choice Requires="wps">
+            <w:drawing>
+              <wp:anchor distT="0" distB="0" distL="114300" distR="114300" simplePos="0" relativeHeight="251663360" behindDoc="1" locked="0" layoutInCell="1" allowOverlap="1" wp14:anchorId="570F3FD2" wp14:editId="7F104589">
+                <wp:simplePos x="0" y="0"/>
+                <wp:positionH relativeFrom="column">
+                  <wp:posOffset>675005</wp:posOffset>
+                </wp:positionH>
+                <wp:positionV relativeFrom="paragraph">
+                  <wp:posOffset>1092200</wp:posOffset>
+                </wp:positionV>
+                <wp:extent cx="1108075" cy="727710"/>
+                <wp:effectExtent l="0" t="0" r="0" b="0"/>
+                <wp:wrapTight wrapText="bothSides">
+                  <wp:wrapPolygon edited="0">
+                    <wp:start x="0" y="0"/>
+                    <wp:lineTo x="0" y="20921"/>
+                    <wp:lineTo x="21167" y="20921"/>
+                    <wp:lineTo x="21167" y="0"/>
+                    <wp:lineTo x="0" y="0"/>
+                  </wp:wrapPolygon>
+                </wp:wrapTight>
+                <wp:docPr id="1109219020" name="Rectangle 1"/>
+                <wp:cNvGraphicFramePr/>
+                <a:graphic xmlns:a="http://schemas.openxmlformats.org/drawingml/2006/main">
+                  <a:graphicData uri="http://schemas.microsoft.com/office/word/2010/wordprocessingShape">
+                    <wps:wsp>
+                      <wps:cNvSpPr/>
+                      <wps:spPr>
+                        <a:xfrm>
+                          <a:off x="0" y="0"/>
+                          <a:ext cx="1108075" cy="727710"/>
+                        </a:xfrm>
+                        <a:prstGeom prst="rect">
+                          <a:avLst/>
+                        </a:prstGeom>
+                        <a:ln>
+                          <a:noFill/>
+                        </a:ln>
+                      </wps:spPr>
+                      <wps:style>
+                        <a:lnRef idx="3">
+                          <a:schemeClr val="lt1"/>
+                        </a:lnRef>
+                        <a:fillRef idx="1">
+                          <a:schemeClr val="accent1"/>
+                        </a:fillRef>
+                        <a:effectRef idx="1">
+                          <a:schemeClr val="accent1"/>
+                        </a:effectRef>
+                        <a:fontRef idx="minor">
+                          <a:schemeClr val="lt1"/>
+                        </a:fontRef>
+                      </wps:style>
+                      <wps:txbx>
+                        <w:txbxContent>
+                          <w:p>
+                            <w:pPr>
+                              <w:jc w:val="center"/>
+                              <w:rPr>
+                                <w:lang w:val="ro-RO"/>
+                              </w:rPr>
+                            </w:pPr>
+                            <w:r>
+                              <w:rPr>
+                                <w:lang w:val="ro-RO"/>
+                              </w:rPr>
+                              <w:t>Outer body</w:t>
+                            </w:r>
+                          </w:p>
+                        </w:txbxContent>
+                      </wps:txbx>
+                      <wps:bodyPr rot="0" spcFirstLastPara="0" vertOverflow="overflow" horzOverflow="overflow" vert="horz" wrap="square" lIns="91440" tIns="45720" rIns="91440" bIns="45720" numCol="1" spcCol="0" rtlCol="0" fromWordArt="0" anchor="ctr" anchorCtr="0" forceAA="0" compatLnSpc="1">
+                        <a:prstTxWarp prst="textNoShape">
+                          <a:avLst/>
+                        </a:prstTxWarp>
+                        <a:noAutofit/>
+                      </wps:bodyPr>
+                    </wps:wsp>
+                  </a:graphicData>
+                </a:graphic>
+                <wp14:sizeRelH relativeFrom="margin">
+                  <wp14:pctWidth>0</wp14:pctWidth>
+                </wp14:sizeRelH>
+                <wp14:sizeRelV relativeFrom="margin">
+                  <wp14:pctHeight>0</wp14:pctHeight>
+                </wp14:sizeRelV>
+              </wp:anchor>
+            </w:drawing>
+          </mc:Choice>
+          <mc:Fallback>
+            <w:pict>
+              <v:rect w14:anchorId="570F3FD2" id="_x0000_s1037" style="position:absolute;left:0;text-align:left;margin-left:53.15pt;margin-top:86pt;width:87.25pt;height:57.3pt;z-index:-251653120;visibility:visible;mso-wrap-style:square;mso-width-percent:0;mso-height-percent:0;mso-wrap-distance-left:9pt;mso-wrap-distance-top:0;mso-wrap-distance-right:9pt;mso-wrap-distance-bottom:0;mso-position-horizontal:absolute;mso-position-horizontal-relative:text;mso-position-vertical:absolute;mso-position-vertical-relative:text;mso-width-percent:0;mso-height-percent:0;mso-width-relative:margin;mso-height-relative:margin;v-text-anchor:middle" o:gfxdata="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" fillcolor="#156082 [3204]" stroked="f" strokeweight="1.5pt">
+                <v:textbox>
+                  <w:txbxContent>
+                    <w:p>
+                      <w:pPr>
+                        <w:jc w:val="center"/>
+                        <w:rPr>
+                          <w:lang w:val="ro-RO"/>
+                        </w:rPr>
+                      </w:pPr>
+                      <w:r>
+                        <w:rPr>
+                          <w:lang w:val="ro-RO"/>
+                        </w:rPr>
+                        <w:t>Outer body</w:t>
+                      </w:r>
+                    </w:p>
+                  </w:txbxContent>
+                </v:textbox>
+                <w10:wrap type="tight"/>
+              </v:rect>
+            </w:pict>
+          </mc:Fallback>
+        </mc:AlternateContent>
+      </w:r>
+      <w:r>
+        <w:rPr>
+          <w:noProof/>
+          <w:lang w:val="ro-RO"/>
+        </w:rPr>
+        <mc:AlternateContent>
+          <mc:Choice Requires="wps">
+            <w:drawing>
+              <wp:anchor distT="0" distB="0" distL="114300" distR="114300" simplePos="0" relativeHeight="251665408" behindDoc="0" locked="0" layoutInCell="1" allowOverlap="1" wp14:anchorId="2E488857" wp14:editId="2FA336EA">
+                <wp:simplePos x="0" y="0"/>
+                <wp:positionH relativeFrom="column">
+                  <wp:posOffset>1207851</wp:posOffset>
+                </wp:positionH>
+                <wp:positionV relativeFrom="paragraph">
+                  <wp:posOffset>1016703</wp:posOffset>
+                </wp:positionV>
+                <wp:extent cx="0" cy="93518"/>
+                <wp:effectExtent l="0" t="0" r="38100" b="20955"/>
+                <wp:wrapNone/>
+                <wp:docPr id="1811790583" name="Straight Connector 2"/>
+                <wp:cNvGraphicFramePr/>
+                <a:graphic xmlns:a="http://schemas.openxmlformats.org/drawingml/2006/main">
+                  <a:graphicData uri="http://schemas.microsoft.com/office/word/2010/wordprocessingShape">
+                    <wps:wsp>
+                      <wps:cNvCnPr/>
+                      <wps:spPr>
+                        <a:xfrm>
+                          <a:off x="0" y="0"/>
+                          <a:ext cx="0" cy="93518"/>
+                        </a:xfrm>
+                        <a:prstGeom prst="line">
+                          <a:avLst/>
+                        </a:prstGeom>
+                        <a:ln>
+                          <a:solidFill>
+                            <a:schemeClr val="tx2">
+                              <a:lumMod val="75000"/>
+                              <a:lumOff val="25000"/>
+                            </a:schemeClr>
+                          </a:solidFill>
+                        </a:ln>
+                      </wps:spPr>
+                      <wps:style>
+                        <a:lnRef idx="3">
+                          <a:schemeClr val="accent4"/>
+                        </a:lnRef>
+                        <a:fillRef idx="0">
+                          <a:schemeClr val="accent4"/>
+                        </a:fillRef>
+                        <a:effectRef idx="2">
+                          <a:schemeClr val="accent4"/>
+                        </a:effectRef>
+                        <a:fontRef idx="minor">
+                          <a:schemeClr val="tx1"/>
+                        </a:fontRef>
+                      </wps:style>
+                      <wps:bodyPr/>
+                    </wps:wsp>
+                  </a:graphicData>
+                </a:graphic>
+                <wp14:sizeRelH relativeFrom="margin">
+                  <wp14:pctWidth>0</wp14:pctWidth>
+                </wp14:sizeRelH>
+                <wp14:sizeRelV relativeFrom="margin">
+                  <wp14:pctHeight>0</wp14:pctHeight>
+                </wp14:sizeRelV>
+              </wp:anchor>
+            </w:drawing>
+          </mc:Choice>
+          <mc:Fallback>
+            <w:pict>
+              <v:line w14:anchorId="26DD27B4" id="Straight Connector 2" o:spid="_x0000_s1026" style="position:absolute;z-index:251665408;visibility:visible;mso-wrap-style:square;mso-width-percent:0;mso-height-percent:0;mso-wrap-distance-left:9pt;mso-wrap-distance-top:0;mso-wrap-distance-right:9pt;mso-wrap-distance-bottom:0;mso-position-horizontal:absolute;mso-position-horizontal-relative:text;mso-position-vertical:absolute;mso-position-vertical-relative:text;mso-width-percent:0;mso-height-percent:0;mso-width-relative:margin;mso-height-relative:margin" from="95.1pt,80.05pt" to="95.1pt,87.4pt" o:gfxdata="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" strokecolor="#215e99 [2431]" strokeweight="1.5pt">
+                <v:stroke joinstyle="miter"/>
+              </v:line>
+            </w:pict>
+          </mc:Fallback>
+        </mc:AlternateContent>
+      </w:r>
+      <w:r>
+        <w:rPr>
+          <w:noProof/>
+          <w:lang w:val="ro-RO"/>
+        </w:rPr>
+        <mc:AlternateContent>
+          <mc:Choice Requires="wps">
+            <w:drawing>
+              <wp:anchor distT="0" distB="0" distL="114300" distR="114300" simplePos="0" relativeHeight="251661312" behindDoc="1" locked="0" layoutInCell="1" allowOverlap="1" wp14:anchorId="237E8986" wp14:editId="486E9D57">
+                <wp:simplePos x="0" y="0"/>
+                <wp:positionH relativeFrom="column">
+                  <wp:posOffset>2349409</wp:posOffset>
+                </wp:positionH>
+                <wp:positionV relativeFrom="paragraph">
+                  <wp:posOffset>1081133</wp:posOffset>
+                </wp:positionV>
+                <wp:extent cx="1108075" cy="727710"/>
+                <wp:effectExtent l="0" t="0" r="0" b="0"/>
+                <wp:wrapTight wrapText="bothSides">
+                  <wp:wrapPolygon edited="0">
+                    <wp:start x="0" y="0"/>
+                    <wp:lineTo x="0" y="20921"/>
+                    <wp:lineTo x="21167" y="20921"/>
+                    <wp:lineTo x="21167" y="0"/>
+                    <wp:lineTo x="0" y="0"/>
+                  </wp:wrapPolygon>
+                </wp:wrapTight>
+                <wp:docPr id="1232870851" name="Rectangle 1"/>
+                <wp:cNvGraphicFramePr/>
+                <a:graphic xmlns:a="http://schemas.openxmlformats.org/drawingml/2006/main">
+                  <a:graphicData uri="http://schemas.microsoft.com/office/word/2010/wordprocessingShape">
+                    <wps:wsp>
+                      <wps:cNvSpPr/>
+                      <wps:spPr>
+                        <a:xfrm>
+                          <a:off x="0" y="0"/>
+                          <a:ext cx="1108075" cy="727710"/>
+                        </a:xfrm>
+                        <a:prstGeom prst="rect">
+                          <a:avLst/>
+                        </a:prstGeom>
+                        <a:ln>
+                          <a:noFill/>
+                        </a:ln>
+                      </wps:spPr>
+                      <wps:style>
+                        <a:lnRef idx="3">
+                          <a:schemeClr val="lt1"/>
+                        </a:lnRef>
+                        <a:fillRef idx="1">
+                          <a:schemeClr val="accent1"/>
+                        </a:fillRef>
+                        <a:effectRef idx="1">
+                          <a:schemeClr val="accent1"/>
+                        </a:effectRef>
+                        <a:fontRef idx="minor">
+                          <a:schemeClr val="lt1"/>
+                        </a:fontRef>
+                      </wps:style>
+                      <wps:txbx>
+                        <w:txbxContent>
+                          <w:p>
+                            <w:pPr>
+                              <w:jc w:val="center"/>
+                            </w:pPr>
+                            <w:r>
+                              <w:t>Cabin</w:t>
+                            </w:r>
+                          </w:p>
+                        </w:txbxContent>
+                      </wps:txbx>
+                      <wps:bodyPr rot="0" spcFirstLastPara="0" vertOverflow="overflow" horzOverflow="overflow" vert="horz" wrap="square" lIns="91440" tIns="45720" rIns="91440" bIns="45720" numCol="1" spcCol="0" rtlCol="0" fromWordArt="0" anchor="ctr" anchorCtr="0" forceAA="0" compatLnSpc="1">
+                        <a:prstTxWarp prst="textNoShape">
+                          <a:avLst/>
+                        </a:prstTxWarp>
+                        <a:noAutofit/>
+                      </wps:bodyPr>
+                    </wps:wsp>
+                  </a:graphicData>
+                </a:graphic>
+                <wp14:sizeRelV relativeFrom="margin">
+                  <wp14:pctHeight>0</wp14:pctHeight>
+                </wp14:sizeRelV>
+              </wp:anchor>
+            </w:drawing>
+          </mc:Choice>
+          <mc:Fallback>
+            <w:pict>
+              <v:rect w14:anchorId="237E8986" id="_x0000_s1038" style="position:absolute;left:0;text-align:left;margin-left:185pt;margin-top:85.15pt;width:87.25pt;height:57.3pt;z-index:-251655168;visibility:visible;mso-wrap-style:square;mso-height-percent:0;mso-wrap-distance-left:9pt;mso-wrap-distance-top:0;mso-wrap-distance-right:9pt;mso-wrap-distance-bottom:0;mso-position-horizontal:absolute;mso-position-horizontal-relative:text;mso-position-vertical:absolute;mso-position-vertical-relative:text;mso-height-percent:0;mso-height-relative:margin;v-text-anchor:middle" o:gfxdata="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" fillcolor="#156082 [3204]" stroked="f" strokeweight="1.5pt">
+                <v:textbox>
+                  <w:txbxContent>
+                    <w:p>
+                      <w:pPr>
+                        <w:jc w:val="center"/>
+                      </w:pPr>
+                      <w:r>
+                        <w:t>Cabin</w:t>
+                      </w:r>
+                    </w:p>
+                  </w:txbxContent>
+                </v:textbox>
+                <w10:wrap type="tight"/>
+              </v:rect>
+            </w:pict>
+          </mc:Fallback>
+        </mc:AlternateContent>
+      </w:r>
+      <w:r>
+        <w:rPr>
+          <w:noProof/>
+          <w:lang w:val="ro-RO"/>
+        </w:rPr>
+        <mc:AlternateContent>
+          <mc:Choice Requires="wps">
+            <w:drawing>
+              <wp:anchor distT="0" distB="0" distL="114300" distR="114300" simplePos="0" relativeHeight="251660288" behindDoc="0" locked="0" layoutInCell="1" allowOverlap="1" wp14:anchorId="5696ED45" wp14:editId="771941A9">
+                <wp:simplePos x="0" y="0"/>
+                <wp:positionH relativeFrom="column">
+                  <wp:posOffset>2903220</wp:posOffset>
+                </wp:positionH>
+                <wp:positionV relativeFrom="paragraph">
+                  <wp:posOffset>924560</wp:posOffset>
+                </wp:positionV>
+                <wp:extent cx="3175" cy="273050"/>
+                <wp:effectExtent l="0" t="0" r="34925" b="31750"/>
+                <wp:wrapNone/>
+                <wp:docPr id="2079632297" name="Straight Connector 2"/>
+                <wp:cNvGraphicFramePr/>
+                <a:graphic xmlns:a="http://schemas.openxmlformats.org/drawingml/2006/main">
+                  <a:graphicData uri="http://schemas.microsoft.com/office/word/2010/wordprocessingShape">
+                    <wps:wsp>
+                      <wps:cNvCnPr/>
+                      <wps:spPr>
+                        <a:xfrm>
+                          <a:off x="0" y="0"/>
+                          <a:ext cx="3175" cy="273050"/>
+                        </a:xfrm>
+                        <a:prstGeom prst="line">
+                          <a:avLst/>
+                        </a:prstGeom>
+                        <a:ln>
+                          <a:solidFill>
+                            <a:schemeClr val="tx2">
+                              <a:lumMod val="75000"/>
+                              <a:lumOff val="25000"/>
+                            </a:schemeClr>
+                          </a:solidFill>
+                        </a:ln>
+                      </wps:spPr>
+                      <wps:style>
+                        <a:lnRef idx="3">
+                          <a:schemeClr val="accent4"/>
+                        </a:lnRef>
+                        <a:fillRef idx="0">
+                          <a:schemeClr val="accent4"/>
+                        </a:fillRef>
+                        <a:effectRef idx="2">
+                          <a:schemeClr val="accent4"/>
+                        </a:effectRef>
+                        <a:fontRef idx="minor">
+                          <a:schemeClr val="tx1"/>
+                        </a:fontRef>
+                      </wps:style>
+                      <wps:bodyPr/>
+                    </wps:wsp>
+                  </a:graphicData>
+                </a:graphic>
+                <wp14:sizeRelH relativeFrom="margin">
+                  <wp14:pctWidth>0</wp14:pctWidth>
+                </wp14:sizeRelH>
+                <wp14:sizeRelV relativeFrom="margin">
+                  <wp14:pctHeight>0</wp14:pctHeight>
+                </wp14:sizeRelV>
+              </wp:anchor>
+            </w:drawing>
+          </mc:Choice>
+          <mc:Fallback>
+            <w:pict>
+              <v:line w14:anchorId="3610EBCC" id="Straight Connector 2" o:spid="_x0000_s1026" style="position:absolute;z-index:251660288;visibility:visible;mso-wrap-style:square;mso-width-percent:0;mso-height-percent:0;mso-wrap-distance-left:9pt;mso-wrap-distance-top:0;mso-wrap-distance-right:9pt;mso-wrap-distance-bottom:0;mso-position-horizontal:absolute;mso-position-horizontal-relative:text;mso-position-vertical:absolute;mso-position-vertical-relative:text;mso-width-percent:0;mso-height-percent:0;mso-width-relative:margin;mso-height-relative:margin" from="228.6pt,72.8pt" to="228.85pt,94.3pt" o:gfxdata="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" strokecolor="#215e99 [2431]" strokeweight="1.5pt">
+                <v:stroke joinstyle="miter"/>
+              </v:line>
+            </w:pict>
+          </mc:Fallback>
+        </mc:AlternateContent>
+      </w:r>
+      <w:r>
+        <w:rPr>
+          <w:noProof/>
+          <w:lang w:val="ro-RO"/>
+        </w:rPr>
+        <mc:AlternateContent>
+          <mc:Choice Requires="wps">
+            <w:drawing>
+              <wp:anchor distT="0" distB="0" distL="114300" distR="114300" simplePos="0" relativeHeight="251659264" behindDoc="1" locked="0" layoutInCell="1" allowOverlap="1" wp14:anchorId="1EF8E92E" wp14:editId="4E165C0E">
+                <wp:simplePos x="0" y="0"/>
+                <wp:positionH relativeFrom="column">
+                  <wp:posOffset>2336800</wp:posOffset>
+                </wp:positionH>
+                <wp:positionV relativeFrom="paragraph">
+                  <wp:posOffset>219710</wp:posOffset>
+                </wp:positionV>
+                <wp:extent cx="1108075" cy="727710"/>
+                <wp:effectExtent l="0" t="0" r="15875" b="15240"/>
+                <wp:wrapTight wrapText="bothSides">
+                  <wp:wrapPolygon edited="0">
+                    <wp:start x="0" y="0"/>
+                    <wp:lineTo x="0" y="21487"/>
+                    <wp:lineTo x="21538" y="21487"/>
+                    <wp:lineTo x="21538" y="0"/>
+                    <wp:lineTo x="0" y="0"/>
+                  </wp:wrapPolygon>
+                </wp:wrapTight>
+                <wp:docPr id="1728420549" name="Rectangle 1"/>
+                <wp:cNvGraphicFramePr/>
+                <a:graphic xmlns:a="http://schemas.openxmlformats.org/drawingml/2006/main">
+                  <a:graphicData uri="http://schemas.microsoft.com/office/word/2010/wordprocessingShape">
+                    <wps:wsp>
+                      <wps:cNvSpPr/>
+                      <wps:spPr>
+                        <a:xfrm>
+                          <a:off x="0" y="0"/>
+                          <a:ext cx="1108075" cy="727710"/>
+                        </a:xfrm>
+                        <a:prstGeom prst="rect">
+                          <a:avLst/>
+                        </a:prstGeom>
+                        <a:ln/>
+                      </wps:spPr>
+                      <wps:style>
+                        <a:lnRef idx="3">
+                          <a:schemeClr val="lt1"/>
+                        </a:lnRef>
+                        <a:fillRef idx="1">
+                          <a:schemeClr val="accent1"/>
+                        </a:fillRef>
+                        <a:effectRef idx="1">
+                          <a:schemeClr val="accent1"/>
+                        </a:effectRef>
+                        <a:fontRef idx="minor">
+                          <a:schemeClr val="lt1"/>
+                        </a:fontRef>
+                      </wps:style>
+                      <wps:txbx>
+                        <w:txbxContent>
+                          <w:p>
+                            <w:pPr>
+                              <w:jc w:val="center"/>
+                            </w:pPr>
+                            <w:r>
+                              <w:t>The electric vehicle system</w:t>
+                            </w:r>
+                          </w:p>
+                        </w:txbxContent>
+                      </wps:txbx>
+                      <wps:bodyPr rot="0" spcFirstLastPara="0" vertOverflow="overflow" horzOverflow="overflow" vert="horz" wrap="square" lIns="91440" tIns="45720" rIns="91440" bIns="45720" numCol="1" spcCol="0" rtlCol="0" fromWordArt="0" anchor="ctr" anchorCtr="0" forceAA="0" compatLnSpc="1">
+                        <a:prstTxWarp prst="textNoShape">
+                          <a:avLst/>
+                        </a:prstTxWarp>
+                        <a:noAutofit/>
+                      </wps:bodyPr>
+                    </wps:wsp>
+                  </a:graphicData>
+                </a:graphic>
+                <wp14:sizeRelV relativeFrom="margin">
+                  <wp14:pctHeight>0</wp14:pctHeight>
+                </wp14:sizeRelV>
+              </wp:anchor>
+            </w:drawing>
+          </mc:Choice>
+          <mc:Fallback>
+            <w:pict>
+              <v:rect w14:anchorId="1EF8E92E" id="_x0000_s1039" style="position:absolute;left:0;text-align:left;margin-left:184pt;margin-top:17.3pt;width:87.25pt;height:57.3pt;z-index:-251657216;visibility:visible;mso-wrap-style:square;mso-height-percent:0;mso-wrap-distance-left:9pt;mso-wrap-distance-top:0;mso-wrap-distance-right:9pt;mso-wrap-distance-bottom:0;mso-position-horizontal:absolute;mso-position-horizontal-relative:text;mso-position-vertical:absolute;mso-position-vertical-relative:text;mso-height-percent:0;mso-height-relative:margin;v-text-anchor:middle" o:gfxdata="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" fillcolor="#156082 [3204]" strokecolor="white [3201]" strokeweight="1.5pt">
+                <v:textbox>
+                  <w:txbxContent>
+                    <w:p>
+                      <w:pPr>
+                        <w:jc w:val="center"/>
+                      </w:pPr>
+                      <w:r>
+                        <w:t>The electric vehicle system</w:t>
+                      </w:r>
+                    </w:p>
+                  </w:txbxContent>
+                </v:textbox>
+                <w10:wrap type="tight"/>
+              </v:rect>
+            </w:pict>
+          </mc:Fallback>
+        </mc:AlternateContent>
+      </w:r>
+    </w:p>
+    <w:p>
+      <w:pPr>
+        <w:rPr>
+          <w:lang w:val="en-GB"/>
+        </w:rPr>
+      </w:pPr>
+      <w:r>
+        <w:rPr>
+          <w:lang w:val="en-GB"/>
+        </w:rPr>
+        <w:br w:type="page"/>
+      </w:r>
+    </w:p>
+    <w:p>
+      <w:pPr>
         <w:pStyle w:val="Heading1"/>
         <w:rPr>
           <w:rFonts w:ascii="UT Sans Medium" w:hAnsi="UT Sans Medium"/>
@@ -439,8 +4567,10 @@
         <w:t>Task 4: Predicting Emergence</w:t>
       </w:r>
     </w:p>
+    <w:p/>
+    <w:p/>
     <w:sectPr>
-      <w:headerReference w:type="default" r:id="rId6"/>
+      <w:headerReference w:type="default" r:id="rId7"/>
       <w:pgSz w:w="11906" w:h="16838"/>
       <w:pgMar w:top="1440" w:right="1440" w:bottom="1440" w:left="1440" w:header="708" w:footer="708" w:gutter="0"/>
       <w:cols w:space="708"/>
@@ -518,6 +4648,287 @@
     </w:r>
   </w:p>
 </w:hdr>
+</file>
+
+<file path=word/numbering.xml><?xml version="1.0" encoding="utf-8"?>
+<w:numbering xmlns:wpc="http://schemas.microsoft.com/office/word/2010/wordprocessingCanvas" xmlns:cx="http://schemas.microsoft.com/office/drawing/2014/chartex" xmlns:cx1="http://schemas.microsoft.com/office/drawing/2015/9/8/chartex" xmlns:cx2="http://schemas.microsoft.com/office/drawing/2015/10/21/chartex" xmlns:cx3="http://schemas.microsoft.com/office/drawing/2016/5/9/chartex" xmlns:cx4="http://schemas.microsoft.com/office/drawing/2016/5/10/chartex" xmlns:cx5="http://schemas.microsoft.com/office/drawing/2016/5/11/chartex" xmlns:cx6="http://schemas.microsoft.com/office/drawing/2016/5/12/chartex" xmlns:cx7="http://schemas.microsoft.com/office/drawing/2016/5/13/chartex" xmlns:cx8="http://schemas.microsoft.com/office/drawing/2016/5/14/chartex" xmlns:mc="http://schemas.openxmlformats.org/markup-compatibility/2006" xmlns:aink="http://schemas.microsoft.com/office/drawing/2016/ink" xmlns:am3d="http://schemas.microsoft.com/office/drawing/2017/model3d" xmlns:o="urn:schemas-microsoft-com:office:office" xmlns:oel="http://schemas.microsoft.com/office/2019/extlst" xmlns:r="http://schemas.openxmlformats.org/officeDocument/2006/relationships" xmlns:m="http://schemas.openxmlformats.org/officeDocument/2006/math" xmlns:v="urn:schemas-microsoft-com:vml" xmlns:wp14="http://schemas.microsoft.com/office/word/2010/wordprocessingDrawing" xmlns:wp="http://schemas.openxmlformats.org/drawingml/2006/wordprocessingDrawing" xmlns:w10="urn:schemas-microsoft-com:office:word" xmlns:w="http://schemas.openxmlformats.org/wordprocessingml/2006/main" xmlns:w14="http://schemas.microsoft.com/office/word/2010/wordml" xmlns:w15="http://schemas.microsoft.com/office/word/2012/wordml" xmlns:w16cex="http://schemas.microsoft.com/office/word/2018/wordml/cex" xmlns:w16cid="http://schemas.microsoft.com/office/word/2016/wordml/cid" xmlns:w16="http://schemas.microsoft.com/office/word/2018/wordml" xmlns:w16du="http://schemas.microsoft.com/office/word/2023/wordml/word16du" xmlns:w16sdtdh="http://schemas.microsoft.com/office/word/2020/wordml/sdtdatahash" xmlns:w16se="http://schemas.microsoft.com/office/word/2015/wordml/symex" xmlns:wpg="http://schemas.microsoft.com/office/word/2010/wordprocessingGroup" xmlns:wpi="http://schemas.microsoft.com/office/word/2010/wordprocessingInk" xmlns:wne="http://schemas.microsoft.com/office/word/2006/wordml" xmlns:wps="http://schemas.microsoft.com/office/word/2010/wordprocessingShape" mc:Ignorable="w14 w15 w16se w16cid w16 w16cex w16sdtdh w16du wp14">
+  <w:abstractNum w:abstractNumId="0" w15:restartNumberingAfterBreak="0">
+    <w:nsid w:val="1B653177"/>
+    <w:multiLevelType w:val="hybridMultilevel"/>
+    <w:tmpl w:val="48041346"/>
+    <w:lvl w:ilvl="0" w:tplc="04090017">
+      <w:start w:val="1"/>
+      <w:numFmt w:val="lowerLetter"/>
+      <w:lvlText w:val="%1)"/>
+      <w:lvlJc w:val="left"/>
+      <w:pPr>
+        <w:ind w:left="720" w:hanging="360"/>
+      </w:pPr>
+      <w:rPr>
+        <w:rFonts w:hint="default"/>
+      </w:rPr>
+    </w:lvl>
+    <w:lvl w:ilvl="1" w:tplc="04090019" w:tentative="1">
+      <w:start w:val="1"/>
+      <w:numFmt w:val="lowerLetter"/>
+      <w:lvlText w:val="%2."/>
+      <w:lvlJc w:val="left"/>
+      <w:pPr>
+        <w:ind w:left="1440" w:hanging="360"/>
+      </w:pPr>
+    </w:lvl>
+    <w:lvl w:ilvl="2" w:tplc="0409001B" w:tentative="1">
+      <w:start w:val="1"/>
+      <w:numFmt w:val="lowerRoman"/>
+      <w:lvlText w:val="%3."/>
+      <w:lvlJc w:val="right"/>
+      <w:pPr>
+        <w:ind w:left="2160" w:hanging="180"/>
+      </w:pPr>
+    </w:lvl>
+    <w:lvl w:ilvl="3" w:tplc="0409000F" w:tentative="1">
+      <w:start w:val="1"/>
+      <w:numFmt w:val="decimal"/>
+      <w:lvlText w:val="%4."/>
+      <w:lvlJc w:val="left"/>
+      <w:pPr>
+        <w:ind w:left="2880" w:hanging="360"/>
+      </w:pPr>
+    </w:lvl>
+    <w:lvl w:ilvl="4" w:tplc="04090019" w:tentative="1">
+      <w:start w:val="1"/>
+      <w:numFmt w:val="lowerLetter"/>
+      <w:lvlText w:val="%5."/>
+      <w:lvlJc w:val="left"/>
+      <w:pPr>
+        <w:ind w:left="3600" w:hanging="360"/>
+      </w:pPr>
+    </w:lvl>
+    <w:lvl w:ilvl="5" w:tplc="0409001B" w:tentative="1">
+      <w:start w:val="1"/>
+      <w:numFmt w:val="lowerRoman"/>
+      <w:lvlText w:val="%6."/>
+      <w:lvlJc w:val="right"/>
+      <w:pPr>
+        <w:ind w:left="4320" w:hanging="180"/>
+      </w:pPr>
+    </w:lvl>
+    <w:lvl w:ilvl="6" w:tplc="0409000F" w:tentative="1">
+      <w:start w:val="1"/>
+      <w:numFmt w:val="decimal"/>
+      <w:lvlText w:val="%7."/>
+      <w:lvlJc w:val="left"/>
+      <w:pPr>
+        <w:ind w:left="5040" w:hanging="360"/>
+      </w:pPr>
+    </w:lvl>
+    <w:lvl w:ilvl="7" w:tplc="04090019" w:tentative="1">
+      <w:start w:val="1"/>
+      <w:numFmt w:val="lowerLetter"/>
+      <w:lvlText w:val="%8."/>
+      <w:lvlJc w:val="left"/>
+      <w:pPr>
+        <w:ind w:left="5760" w:hanging="360"/>
+      </w:pPr>
+    </w:lvl>
+    <w:lvl w:ilvl="8" w:tplc="0409001B" w:tentative="1">
+      <w:start w:val="1"/>
+      <w:numFmt w:val="lowerRoman"/>
+      <w:lvlText w:val="%9."/>
+      <w:lvlJc w:val="right"/>
+      <w:pPr>
+        <w:ind w:left="6480" w:hanging="180"/>
+      </w:pPr>
+    </w:lvl>
+  </w:abstractNum>
+  <w:abstractNum w:abstractNumId="1" w15:restartNumberingAfterBreak="0">
+    <w:nsid w:val="1CBA5053"/>
+    <w:multiLevelType w:val="hybridMultilevel"/>
+    <w:tmpl w:val="A75A9CA2"/>
+    <w:lvl w:ilvl="0" w:tplc="0409000F">
+      <w:start w:val="1"/>
+      <w:numFmt w:val="decimal"/>
+      <w:lvlText w:val="%1."/>
+      <w:lvlJc w:val="left"/>
+      <w:pPr>
+        <w:ind w:left="720" w:hanging="360"/>
+      </w:pPr>
+      <w:rPr>
+        <w:rFonts w:hint="default"/>
+      </w:rPr>
+    </w:lvl>
+    <w:lvl w:ilvl="1" w:tplc="04090019" w:tentative="1">
+      <w:start w:val="1"/>
+      <w:numFmt w:val="lowerLetter"/>
+      <w:lvlText w:val="%2."/>
+      <w:lvlJc w:val="left"/>
+      <w:pPr>
+        <w:ind w:left="1440" w:hanging="360"/>
+      </w:pPr>
+    </w:lvl>
+    <w:lvl w:ilvl="2" w:tplc="0409001B" w:tentative="1">
+      <w:start w:val="1"/>
+      <w:numFmt w:val="lowerRoman"/>
+      <w:lvlText w:val="%3."/>
+      <w:lvlJc w:val="right"/>
+      <w:pPr>
+        <w:ind w:left="2160" w:hanging="180"/>
+      </w:pPr>
+    </w:lvl>
+    <w:lvl w:ilvl="3" w:tplc="0409000F" w:tentative="1">
+      <w:start w:val="1"/>
+      <w:numFmt w:val="decimal"/>
+      <w:lvlText w:val="%4."/>
+      <w:lvlJc w:val="left"/>
+      <w:pPr>
+        <w:ind w:left="2880" w:hanging="360"/>
+      </w:pPr>
+    </w:lvl>
+    <w:lvl w:ilvl="4" w:tplc="04090019" w:tentative="1">
+      <w:start w:val="1"/>
+      <w:numFmt w:val="lowerLetter"/>
+      <w:lvlText w:val="%5."/>
+      <w:lvlJc w:val="left"/>
+      <w:pPr>
+        <w:ind w:left="3600" w:hanging="360"/>
+      </w:pPr>
+    </w:lvl>
+    <w:lvl w:ilvl="5" w:tplc="0409001B" w:tentative="1">
+      <w:start w:val="1"/>
+      <w:numFmt w:val="lowerRoman"/>
+      <w:lvlText w:val="%6."/>
+      <w:lvlJc w:val="right"/>
+      <w:pPr>
+        <w:ind w:left="4320" w:hanging="180"/>
+      </w:pPr>
+    </w:lvl>
+    <w:lvl w:ilvl="6" w:tplc="0409000F" w:tentative="1">
+      <w:start w:val="1"/>
+      <w:numFmt w:val="decimal"/>
+      <w:lvlText w:val="%7."/>
+      <w:lvlJc w:val="left"/>
+      <w:pPr>
+        <w:ind w:left="5040" w:hanging="360"/>
+      </w:pPr>
+    </w:lvl>
+    <w:lvl w:ilvl="7" w:tplc="04090019" w:tentative="1">
+      <w:start w:val="1"/>
+      <w:numFmt w:val="lowerLetter"/>
+      <w:lvlText w:val="%8."/>
+      <w:lvlJc w:val="left"/>
+      <w:pPr>
+        <w:ind w:left="5760" w:hanging="360"/>
+      </w:pPr>
+    </w:lvl>
+    <w:lvl w:ilvl="8" w:tplc="0409001B" w:tentative="1">
+      <w:start w:val="1"/>
+      <w:numFmt w:val="lowerRoman"/>
+      <w:lvlText w:val="%9."/>
+      <w:lvlJc w:val="right"/>
+      <w:pPr>
+        <w:ind w:left="6480" w:hanging="180"/>
+      </w:pPr>
+    </w:lvl>
+  </w:abstractNum>
+  <w:abstractNum w:abstractNumId="2" w15:restartNumberingAfterBreak="0">
+    <w:nsid w:val="4BB17767"/>
+    <w:multiLevelType w:val="hybridMultilevel"/>
+    <w:tmpl w:val="E65E4604"/>
+    <w:lvl w:ilvl="0" w:tplc="04090017">
+      <w:start w:val="1"/>
+      <w:numFmt w:val="lowerLetter"/>
+      <w:lvlText w:val="%1)"/>
+      <w:lvlJc w:val="left"/>
+      <w:pPr>
+        <w:ind w:left="720" w:hanging="360"/>
+      </w:pPr>
+      <w:rPr>
+        <w:rFonts w:hint="default"/>
+      </w:rPr>
+    </w:lvl>
+    <w:lvl w:ilvl="1" w:tplc="04090019" w:tentative="1">
+      <w:start w:val="1"/>
+      <w:numFmt w:val="lowerLetter"/>
+      <w:lvlText w:val="%2."/>
+      <w:lvlJc w:val="left"/>
+      <w:pPr>
+        <w:ind w:left="1440" w:hanging="360"/>
+      </w:pPr>
+    </w:lvl>
+    <w:lvl w:ilvl="2" w:tplc="0409001B" w:tentative="1">
+      <w:start w:val="1"/>
+      <w:numFmt w:val="lowerRoman"/>
+      <w:lvlText w:val="%3."/>
+      <w:lvlJc w:val="right"/>
+      <w:pPr>
+        <w:ind w:left="2160" w:hanging="180"/>
+      </w:pPr>
+    </w:lvl>
+    <w:lvl w:ilvl="3" w:tplc="0409000F" w:tentative="1">
+      <w:start w:val="1"/>
+      <w:numFmt w:val="decimal"/>
+      <w:lvlText w:val="%4."/>
+      <w:lvlJc w:val="left"/>
+      <w:pPr>
+        <w:ind w:left="2880" w:hanging="360"/>
+      </w:pPr>
+    </w:lvl>
+    <w:lvl w:ilvl="4" w:tplc="04090019" w:tentative="1">
+      <w:start w:val="1"/>
+      <w:numFmt w:val="lowerLetter"/>
+      <w:lvlText w:val="%5."/>
+      <w:lvlJc w:val="left"/>
+      <w:pPr>
+        <w:ind w:left="3600" w:hanging="360"/>
+      </w:pPr>
+    </w:lvl>
+    <w:lvl w:ilvl="5" w:tplc="0409001B" w:tentative="1">
+      <w:start w:val="1"/>
+      <w:numFmt w:val="lowerRoman"/>
+      <w:lvlText w:val="%6."/>
+      <w:lvlJc w:val="right"/>
+      <w:pPr>
+        <w:ind w:left="4320" w:hanging="180"/>
+      </w:pPr>
+    </w:lvl>
+    <w:lvl w:ilvl="6" w:tplc="0409000F" w:tentative="1">
+      <w:start w:val="1"/>
+      <w:numFmt w:val="decimal"/>
+      <w:lvlText w:val="%7."/>
+      <w:lvlJc w:val="left"/>
+      <w:pPr>
+        <w:ind w:left="5040" w:hanging="360"/>
+      </w:pPr>
+    </w:lvl>
+    <w:lvl w:ilvl="7" w:tplc="04090019" w:tentative="1">
+      <w:start w:val="1"/>
+      <w:numFmt w:val="lowerLetter"/>
+      <w:lvlText w:val="%8."/>
+      <w:lvlJc w:val="left"/>
+      <w:pPr>
+        <w:ind w:left="5760" w:hanging="360"/>
+      </w:pPr>
+    </w:lvl>
+    <w:lvl w:ilvl="8" w:tplc="0409001B" w:tentative="1">
+      <w:start w:val="1"/>
+      <w:numFmt w:val="lowerRoman"/>
+      <w:lvlText w:val="%9."/>
+      <w:lvlJc w:val="right"/>
+      <w:pPr>
+        <w:ind w:left="6480" w:hanging="180"/>
+      </w:pPr>
+    </w:lvl>
+  </w:abstractNum>
+  <w:num w:numId="1" w16cid:durableId="1422218090">
+    <w:abstractNumId w:val="1"/>
+  </w:num>
+  <w:num w:numId="2" w16cid:durableId="1838418361">
+    <w:abstractNumId w:val="0"/>
+  </w:num>
+  <w:num w:numId="3" w16cid:durableId="327710980">
+    <w:abstractNumId w:val="2"/>
+  </w:num>
+</w:numbering>
 </file>
 
 <file path=word/styles.xml><?xml version="1.0" encoding="utf-8"?>
@@ -920,6 +5331,7 @@
   <w:style w:type="paragraph" w:default="1" w:styleId="Normal">
     <w:name w:val="Normal"/>
     <w:qFormat/>
+    <w:rsid w:val="00201233"/>
   </w:style>
   <w:style w:type="paragraph" w:styleId="Heading1">
     <w:name w:val="heading 1"/>
@@ -1123,6 +5535,7 @@
   <w:style w:type="character" w:default="1" w:styleId="DefaultParagraphFont">
     <w:name w:val="Default Paragraph Font"/>
     <w:uiPriority w:val="1"/>
+    <w:semiHidden/>
     <w:unhideWhenUsed/>
   </w:style>
   <w:style w:type="table" w:default="1" w:styleId="TableNormal">
@@ -1480,6 +5893,25 @@
     <w:uiPriority w:val="99"/>
     <w:rsid w:val="00B12ADA"/>
   </w:style>
+  <w:style w:type="table" w:customStyle="1" w:styleId="TableGrid">
+    <w:name w:val="TableGrid"/>
+    <w:rsid w:val="00201233"/>
+    <w:pPr>
+      <w:spacing w:after="0" w:line="240" w:lineRule="auto"/>
+    </w:pPr>
+    <w:rPr>
+      <w:rFonts w:eastAsiaTheme="minorEastAsia"/>
+      <w:lang w:eastAsia="en-GB"/>
+    </w:rPr>
+    <w:tblPr>
+      <w:tblCellMar>
+        <w:top w:w="0" w:type="dxa"/>
+        <w:left w:w="0" w:type="dxa"/>
+        <w:bottom w:w="0" w:type="dxa"/>
+        <w:right w:w="0" w:type="dxa"/>
+      </w:tblCellMar>
+    </w:tblPr>
+  </w:style>
 </w:styles>
 </file>
 

</xml_diff>

<commit_message>
Added a definition for digital twins
</commit_message>
<xml_diff>
--- a/Team 2 -  EV Digital Twin.docx
+++ b/Team 2 -  EV Digital Twin.docx
@@ -272,6 +272,8 @@
     </w:p>
     <w:p>
       <w:pPr>
+        <w:pStyle w:val="Heading1"/>
+        <w:jc w:val="both"/>
         <w:rPr>
           <w:rFonts w:ascii="UT Sans Medium" w:hAnsi="UT Sans Medium"/>
           <w:lang w:val="en-US"/>
@@ -282,8 +284,132 @@
           <w:rFonts w:ascii="UT Sans Medium" w:hAnsi="UT Sans Medium"/>
           <w:lang w:val="en-US"/>
         </w:rPr>
+        <w:br w:type="page"/>
+      </w:r>
+      <w:r>
+        <w:rPr>
+          <w:rFonts w:ascii="UT Sans Medium" w:hAnsi="UT Sans Medium"/>
+          <w:lang w:val="en-US"/>
+        </w:rPr>
         <w:lastRenderedPageBreak/>
-        <w:br w:type="page"/>
+        <w:t>What are Digital twins?</w:t>
+      </w:r>
+    </w:p>
+    <w:p>
+      <w:pPr>
+        <w:rPr>
+          <w:lang w:val="en-US"/>
+        </w:rPr>
+      </w:pPr>
+    </w:p>
+    <w:p>
+      <w:pPr>
+        <w:pStyle w:val="ListParagraph"/>
+        <w:numPr>
+          <w:ilvl w:val="0"/>
+          <w:numId w:val="4"/>
+        </w:numPr>
+        <w:spacing w:after="0"/>
+        <w:jc w:val="both"/>
+        <w:rPr>
+          <w:rFonts w:ascii="UT Sans" w:hAnsi="UT Sans"/>
+          <w:lang w:val="ro-RO"/>
+        </w:rPr>
+      </w:pPr>
+      <w:r>
+        <w:rPr>
+          <w:rFonts w:ascii="UT Sans" w:hAnsi="UT Sans"/>
+          <w:lang w:val="ro-RO"/>
+        </w:rPr>
+        <w:t>The concept of digital twins emerged around 20 years ago, having been developed and improved as technologies for simulation, sensor hardware, and real-time data transmission have advanced.</w:t>
+      </w:r>
+    </w:p>
+    <w:p>
+      <w:pPr>
+        <w:pStyle w:val="ListParagraph"/>
+        <w:numPr>
+          <w:ilvl w:val="0"/>
+          <w:numId w:val="4"/>
+        </w:numPr>
+        <w:spacing w:after="0"/>
+        <w:jc w:val="both"/>
+        <w:rPr>
+          <w:rFonts w:ascii="UT Sans" w:hAnsi="UT Sans"/>
+          <w:lang w:val="ro-RO"/>
+        </w:rPr>
+      </w:pPr>
+      <w:r>
+        <w:rPr>
+          <w:rFonts w:ascii="UT Sans" w:hAnsi="UT Sans"/>
+          <w:lang w:val="ro-RO"/>
+        </w:rPr>
+        <w:t>This concept represents a faithful copy of a physical process, system, or object, with the copy being virtual, created by providing real and as concise data as possible related to the physical model.</w:t>
+      </w:r>
+    </w:p>
+    <w:p>
+      <w:pPr>
+        <w:pStyle w:val="ListParagraph"/>
+        <w:numPr>
+          <w:ilvl w:val="0"/>
+          <w:numId w:val="4"/>
+        </w:numPr>
+        <w:spacing w:after="0"/>
+        <w:jc w:val="both"/>
+        <w:rPr>
+          <w:rFonts w:ascii="UT Sans" w:hAnsi="UT Sans"/>
+          <w:lang w:val="ro-RO"/>
+        </w:rPr>
+      </w:pPr>
+      <w:r>
+        <w:rPr>
+          <w:rFonts w:ascii="UT Sans" w:hAnsi="UT Sans"/>
+          <w:lang w:val="ro-RO"/>
+        </w:rPr>
+        <w:t>With the help of such a virtual model, you can simulate, monitor, or optimize the performance of an existing physical model. This concept helps in the better development of the physical model without causing damage or destroying the physical model in any way. Thus, the virtual model is powered by data collected from the physical model’s sensors, allowing various scenarios to be simulated or specific data to be better analyzed to make decisions related to the physical model.</w:t>
+      </w:r>
+    </w:p>
+    <w:p>
+      <w:pPr>
+        <w:pStyle w:val="ListParagraph"/>
+        <w:numPr>
+          <w:ilvl w:val="0"/>
+          <w:numId w:val="4"/>
+        </w:numPr>
+        <w:spacing w:after="0"/>
+        <w:jc w:val="both"/>
+        <w:rPr>
+          <w:rFonts w:ascii="UT Sans" w:hAnsi="UT Sans"/>
+          <w:lang w:val="ro-RO"/>
+        </w:rPr>
+      </w:pPr>
+      <w:r>
+        <w:rPr>
+          <w:rFonts w:ascii="UT Sans" w:hAnsi="UT Sans"/>
+          <w:lang w:val="ro-RO"/>
+        </w:rPr>
+        <w:t>This concept is used in industry and manufacturing, in product design and development, in the medical field, in energy, and many other sectors.</w:t>
+      </w:r>
+    </w:p>
+    <w:p>
+      <w:pPr>
+        <w:pStyle w:val="ListParagraph"/>
+        <w:numPr>
+          <w:ilvl w:val="0"/>
+          <w:numId w:val="4"/>
+        </w:numPr>
+        <w:spacing w:after="0"/>
+        <w:jc w:val="both"/>
+        <w:rPr>
+          <w:rFonts w:ascii="UT Sans" w:hAnsi="UT Sans"/>
+          <w:lang w:val="ro-RO"/>
+        </w:rPr>
+      </w:pPr>
+      <w:r>
+        <w:rPr>
+          <w:rFonts w:ascii="UT Sans" w:hAnsi="UT Sans"/>
+          <w:lang w:val="ro-RO"/>
+        </w:rPr>
+        <w:t>This concept is also used in car manufacturing, especially for electric vehicles. Data from a specific physical model is provided, creating a virtual prototype, a digital twin, which is an almost 1:1 replica of the physical model. By using this, various usage scenarios, the performance of the physical model, and how it can be improved can be tested, as well as studying existing data to prevent potential risks that may arise from using the physical model.</w:t>
       </w:r>
     </w:p>
     <w:p>
@@ -300,7 +426,6 @@
           <w:rFonts w:ascii="UT Sans Medium" w:hAnsi="UT Sans Medium"/>
           <w:lang w:val="en-US"/>
         </w:rPr>
-        <w:lastRenderedPageBreak/>
         <w:t xml:space="preserve">TASK 1: </w:t>
       </w:r>
       <w:r>
@@ -2321,7 +2446,7 @@
           </mc:Choice>
           <mc:Fallback>
             <w:pict>
-              <v:line w14:anchorId="40369656" id="Straight Connector 2" o:spid="_x0000_s1026" style="position:absolute;flip:x y;z-index:251688960;visibility:visible;mso-wrap-style:square;mso-width-percent:0;mso-height-percent:0;mso-wrap-distance-left:9pt;mso-wrap-distance-top:0;mso-wrap-distance-right:9pt;mso-wrap-distance-bottom:0;mso-position-horizontal:center;mso-position-horizontal-relative:margin;mso-position-vertical:absolute;mso-position-vertical-relative:text;mso-width-percent:0;mso-height-percent:0;mso-width-relative:margin;mso-height-relative:margin" from="0,237.6pt" to="414pt,238.65pt" o:gfxdata="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" strokecolor="#215e99 [2431]" strokeweight="1.5pt">
+              <v:line w14:anchorId="1C34FDF4" id="Straight Connector 2" o:spid="_x0000_s1026" style="position:absolute;flip:x y;z-index:251688960;visibility:visible;mso-wrap-style:square;mso-width-percent:0;mso-height-percent:0;mso-wrap-distance-left:9pt;mso-wrap-distance-top:0;mso-wrap-distance-right:9pt;mso-wrap-distance-bottom:0;mso-position-horizontal:center;mso-position-horizontal-relative:margin;mso-position-vertical:absolute;mso-position-vertical-relative:text;mso-width-percent:0;mso-height-percent:0;mso-width-relative:margin;mso-height-relative:margin" from="0,237.6pt" to="414pt,238.65pt" o:gfxdata="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" strokecolor="#215e99 [2431]" strokeweight="1.5pt">
                 <v:stroke joinstyle="miter"/>
                 <w10:wrap anchorx="margin"/>
               </v:line>
@@ -2400,7 +2525,7 @@
           </mc:Choice>
           <mc:Fallback>
             <w:pict>
-              <v:line w14:anchorId="7985BDDD" id="Straight Connector 2" o:spid="_x0000_s1026" style="position:absolute;z-index:251678720;visibility:visible;mso-wrap-style:square;mso-width-percent:0;mso-height-percent:0;mso-wrap-distance-left:9pt;mso-wrap-distance-top:0;mso-wrap-distance-right:9pt;mso-wrap-distance-bottom:0;mso-position-horizontal:absolute;mso-position-horizontal-relative:text;mso-position-vertical:absolute;mso-position-vertical-relative:text;mso-width-percent:0;mso-height-percent:0;mso-width-relative:margin;mso-height-relative:margin" from="229.85pt,222.2pt" to="230.1pt,246.75pt" o:gfxdata="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" strokecolor="#215e99 [2431]" strokeweight="1.5pt">
+              <v:line w14:anchorId="52AC4DFF" id="Straight Connector 2" o:spid="_x0000_s1026" style="position:absolute;z-index:251678720;visibility:visible;mso-wrap-style:square;mso-width-percent:0;mso-height-percent:0;mso-wrap-distance-left:9pt;mso-wrap-distance-top:0;mso-wrap-distance-right:9pt;mso-wrap-distance-bottom:0;mso-position-horizontal:absolute;mso-position-horizontal-relative:text;mso-position-vertical:absolute;mso-position-vertical-relative:text;mso-width-percent:0;mso-height-percent:0;mso-width-relative:margin;mso-height-relative:margin" from="229.85pt,222.2pt" to="230.1pt,246.75pt" o:gfxdata="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" strokecolor="#215e99 [2431]" strokeweight="1.5pt">
                 <v:stroke joinstyle="miter"/>
               </v:line>
             </w:pict>
@@ -2478,7 +2603,7 @@
           </mc:Choice>
           <mc:Fallback>
             <w:pict>
-              <v:line w14:anchorId="7CC07BB5" id="Straight Connector 2" o:spid="_x0000_s1026" style="position:absolute;z-index:251679744;visibility:visible;mso-wrap-style:square;mso-width-percent:0;mso-height-percent:0;mso-wrap-distance-left:9pt;mso-wrap-distance-top:0;mso-wrap-distance-right:9pt;mso-wrap-distance-bottom:0;mso-position-horizontal:absolute;mso-position-horizontal-relative:text;mso-position-vertical:absolute;mso-position-vertical-relative:text;mso-width-percent:0;mso-height-percent:0;mso-width-relative:margin;mso-height-relative:margin" from="126.8pt,238.55pt" to="127.05pt,246.8pt" o:gfxdata="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" strokecolor="#215e99 [2431]" strokeweight="1.5pt">
+              <v:line w14:anchorId="35E76748" id="Straight Connector 2" o:spid="_x0000_s1026" style="position:absolute;z-index:251679744;visibility:visible;mso-wrap-style:square;mso-width-percent:0;mso-height-percent:0;mso-wrap-distance-left:9pt;mso-wrap-distance-top:0;mso-wrap-distance-right:9pt;mso-wrap-distance-bottom:0;mso-position-horizontal:absolute;mso-position-horizontal-relative:text;mso-position-vertical:absolute;mso-position-vertical-relative:text;mso-width-percent:0;mso-height-percent:0;mso-width-relative:margin;mso-height-relative:margin" from="126.8pt,238.55pt" to="127.05pt,246.8pt" o:gfxdata="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" strokecolor="#215e99 [2431]" strokeweight="1.5pt">
                 <v:stroke joinstyle="miter"/>
               </v:line>
             </w:pict>
@@ -2556,7 +2681,7 @@
           </mc:Choice>
           <mc:Fallback>
             <w:pict>
-              <v:line w14:anchorId="6156EF4A" id="Straight Connector 2" o:spid="_x0000_s1026" style="position:absolute;z-index:251680768;visibility:visible;mso-wrap-style:square;mso-width-percent:0;mso-height-percent:0;mso-wrap-distance-left:9pt;mso-wrap-distance-top:0;mso-wrap-distance-right:9pt;mso-wrap-distance-bottom:0;mso-position-horizontal:absolute;mso-position-horizontal-relative:text;mso-position-vertical:absolute;mso-position-vertical-relative:text;mso-width-percent:0;mso-height-percent:0;mso-width-relative:margin;mso-height-relative:margin" from="329.75pt,238.4pt" to="329.75pt,245.75pt" o:gfxdata="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" strokecolor="#215e99 [2431]" strokeweight="1.5pt">
+              <v:line w14:anchorId="2D14811B" id="Straight Connector 2" o:spid="_x0000_s1026" style="position:absolute;z-index:251680768;visibility:visible;mso-wrap-style:square;mso-width-percent:0;mso-height-percent:0;mso-wrap-distance-left:9pt;mso-wrap-distance-top:0;mso-wrap-distance-right:9pt;mso-wrap-distance-bottom:0;mso-position-horizontal:absolute;mso-position-horizontal-relative:text;mso-position-vertical:absolute;mso-position-vertical-relative:text;mso-width-percent:0;mso-height-percent:0;mso-width-relative:margin;mso-height-relative:margin" from="329.75pt,238.4pt" to="329.75pt,245.75pt" o:gfxdata="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" strokecolor="#215e99 [2431]" strokeweight="1.5pt">
                 <v:stroke joinstyle="miter"/>
               </v:line>
             </w:pict>
@@ -2634,7 +2759,7 @@
           </mc:Choice>
           <mc:Fallback>
             <w:pict>
-              <v:line w14:anchorId="286DC3F8" id="Straight Connector 2" o:spid="_x0000_s1026" style="position:absolute;z-index:251681792;visibility:visible;mso-wrap-style:square;mso-width-percent:0;mso-height-percent:0;mso-wrap-distance-left:9pt;mso-wrap-distance-top:0;mso-wrap-distance-right:9pt;mso-wrap-distance-bottom:0;mso-position-horizontal:absolute;mso-position-horizontal-relative:text;mso-position-vertical:absolute;mso-position-vertical-relative:text;mso-width-percent:0;mso-height-percent:0;mso-width-relative:margin;mso-height-relative:margin" from="18.5pt,237.35pt" to="18.75pt,245.6pt" o:gfxdata="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" strokecolor="#215e99 [2431]" strokeweight="1.5pt">
+              <v:line w14:anchorId="4210F758" id="Straight Connector 2" o:spid="_x0000_s1026" style="position:absolute;z-index:251681792;visibility:visible;mso-wrap-style:square;mso-width-percent:0;mso-height-percent:0;mso-wrap-distance-left:9pt;mso-wrap-distance-top:0;mso-wrap-distance-right:9pt;mso-wrap-distance-bottom:0;mso-position-horizontal:absolute;mso-position-horizontal-relative:text;mso-position-vertical:absolute;mso-position-vertical-relative:text;mso-width-percent:0;mso-height-percent:0;mso-width-relative:margin;mso-height-relative:margin" from="18.5pt,237.35pt" to="18.75pt,245.6pt" o:gfxdata="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" strokecolor="#215e99 [2431]" strokeweight="1.5pt">
                 <v:stroke joinstyle="miter"/>
               </v:line>
             </w:pict>
@@ -2712,7 +2837,7 @@
           </mc:Choice>
           <mc:Fallback>
             <w:pict>
-              <v:line w14:anchorId="1A559819" id="Straight Connector 2" o:spid="_x0000_s1026" style="position:absolute;z-index:251682816;visibility:visible;mso-wrap-style:square;mso-width-percent:0;mso-height-percent:0;mso-wrap-distance-left:9pt;mso-wrap-distance-top:0;mso-wrap-distance-right:9pt;mso-wrap-distance-bottom:0;mso-position-horizontal:absolute;mso-position-horizontal-relative:text;mso-position-vertical:absolute;mso-position-vertical-relative:text;mso-width-percent:0;mso-height-percent:0;mso-width-relative:margin;mso-height-relative:margin" from="432.15pt,238.25pt" to="432.4pt,246.5pt" o:gfxdata="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" strokecolor="#215e99 [2431]" strokeweight="1.5pt">
+              <v:line w14:anchorId="0C46CE29" id="Straight Connector 2" o:spid="_x0000_s1026" style="position:absolute;z-index:251682816;visibility:visible;mso-wrap-style:square;mso-width-percent:0;mso-height-percent:0;mso-wrap-distance-left:9pt;mso-wrap-distance-top:0;mso-wrap-distance-right:9pt;mso-wrap-distance-bottom:0;mso-position-horizontal:absolute;mso-position-horizontal-relative:text;mso-position-vertical:absolute;mso-position-vertical-relative:text;mso-width-percent:0;mso-height-percent:0;mso-width-relative:margin;mso-height-relative:margin" from="432.15pt,238.25pt" to="432.4pt,246.5pt" o:gfxdata="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" strokecolor="#215e99 [2431]" strokeweight="1.5pt">
                 <v:stroke joinstyle="miter"/>
               </v:line>
             </w:pict>
@@ -2790,7 +2915,7 @@
           </mc:Choice>
           <mc:Fallback>
             <w:pict>
-              <v:line w14:anchorId="1F642FEF" id="Straight Connector 2" o:spid="_x0000_s1026" style="position:absolute;flip:x y;z-index:251668480;visibility:visible;mso-wrap-style:square;mso-width-percent:0;mso-height-percent:0;mso-wrap-distance-left:9pt;mso-wrap-distance-top:0;mso-wrap-distance-right:9pt;mso-wrap-distance-bottom:0;mso-position-horizontal:absolute;mso-position-horizontal-relative:margin;mso-position-vertical:absolute;mso-position-vertical-relative:text;mso-width-percent:0;mso-height-percent:0;mso-width-relative:margin;mso-height-relative:margin" from="16.25pt,154.85pt" to="430.25pt,155.9pt" o:gfxdata="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" strokecolor="#215e99 [2431]" strokeweight="1.5pt">
+              <v:line w14:anchorId="70E08C75" id="Straight Connector 2" o:spid="_x0000_s1026" style="position:absolute;flip:x y;z-index:251668480;visibility:visible;mso-wrap-style:square;mso-width-percent:0;mso-height-percent:0;mso-wrap-distance-left:9pt;mso-wrap-distance-top:0;mso-wrap-distance-right:9pt;mso-wrap-distance-bottom:0;mso-position-horizontal:absolute;mso-position-horizontal-relative:margin;mso-position-vertical:absolute;mso-position-vertical-relative:text;mso-width-percent:0;mso-height-percent:0;mso-width-relative:margin;mso-height-relative:margin" from="16.25pt,154.85pt" to="430.25pt,155.9pt" o:gfxdata="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" strokecolor="#215e99 [2431]" strokeweight="1.5pt">
                 <v:stroke joinstyle="miter"/>
                 <w10:wrap anchorx="margin"/>
               </v:line>
@@ -2869,7 +2994,7 @@
           </mc:Choice>
           <mc:Fallback>
             <w:pict>
-              <v:line w14:anchorId="224B4DD7" id="Straight Connector 2" o:spid="_x0000_s1026" style="position:absolute;z-index:251672576;visibility:visible;mso-wrap-style:square;mso-width-percent:0;mso-height-percent:0;mso-wrap-distance-left:9pt;mso-wrap-distance-top:0;mso-wrap-distance-right:9pt;mso-wrap-distance-bottom:0;mso-position-horizontal:absolute;mso-position-horizontal-relative:text;mso-position-vertical:absolute;mso-position-vertical-relative:text;mso-width-percent:0;mso-height-percent:0;mso-width-relative:margin;mso-height-relative:margin" from="430.3pt,155.9pt" to="430.6pt,164.2pt" o:gfxdata="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" strokecolor="#215e99 [2431]" strokeweight="1.5pt">
+              <v:line w14:anchorId="151F999C" id="Straight Connector 2" o:spid="_x0000_s1026" style="position:absolute;z-index:251672576;visibility:visible;mso-wrap-style:square;mso-width-percent:0;mso-height-percent:0;mso-wrap-distance-left:9pt;mso-wrap-distance-top:0;mso-wrap-distance-right:9pt;mso-wrap-distance-bottom:0;mso-position-horizontal:absolute;mso-position-horizontal-relative:text;mso-position-vertical:absolute;mso-position-vertical-relative:text;mso-width-percent:0;mso-height-percent:0;mso-width-relative:margin;mso-height-relative:margin" from="430.3pt,155.9pt" to="430.6pt,164.2pt" o:gfxdata="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" strokecolor="#215e99 [2431]" strokeweight="1.5pt">
                 <v:stroke joinstyle="miter"/>
               </v:line>
             </w:pict>
@@ -2947,7 +3072,7 @@
           </mc:Choice>
           <mc:Fallback>
             <w:pict>
-              <v:line w14:anchorId="51A22217" id="Straight Connector 2" o:spid="_x0000_s1026" style="position:absolute;z-index:251670528;visibility:visible;mso-wrap-style:square;mso-width-percent:0;mso-height-percent:0;mso-wrap-distance-left:9pt;mso-wrap-distance-top:0;mso-wrap-distance-right:9pt;mso-wrap-distance-bottom:0;mso-position-horizontal:absolute;mso-position-horizontal-relative:text;mso-position-vertical:absolute;mso-position-vertical-relative:text;mso-width-percent:0;mso-height-percent:0;mso-width-relative:margin;mso-height-relative:margin" from="327.95pt,156.05pt" to="327.95pt,163.4pt" o:gfxdata="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" strokecolor="#215e99 [2431]" strokeweight="1.5pt">
+              <v:line w14:anchorId="45683B19" id="Straight Connector 2" o:spid="_x0000_s1026" style="position:absolute;z-index:251670528;visibility:visible;mso-wrap-style:square;mso-width-percent:0;mso-height-percent:0;mso-wrap-distance-left:9pt;mso-wrap-distance-top:0;mso-wrap-distance-right:9pt;mso-wrap-distance-bottom:0;mso-position-horizontal:absolute;mso-position-horizontal-relative:text;mso-position-vertical:absolute;mso-position-vertical-relative:text;mso-width-percent:0;mso-height-percent:0;mso-width-relative:margin;mso-height-relative:margin" from="327.95pt,156.05pt" to="327.95pt,163.4pt" o:gfxdata="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" strokecolor="#215e99 [2431]" strokeweight="1.5pt">
                 <v:stroke joinstyle="miter"/>
               </v:line>
             </w:pict>
@@ -3245,7 +3370,7 @@
           </mc:Choice>
           <mc:Fallback>
             <w:pict>
-              <v:line w14:anchorId="3A3DB7B4" id="Straight Connector 2" o:spid="_x0000_s1026" style="position:absolute;z-index:251669504;visibility:visible;mso-wrap-style:square;mso-width-percent:0;mso-height-percent:0;mso-wrap-distance-left:9pt;mso-wrap-distance-top:0;mso-wrap-distance-right:9pt;mso-wrap-distance-bottom:0;mso-position-horizontal:absolute;mso-position-horizontal-relative:text;mso-position-vertical:absolute;mso-position-vertical-relative:text;mso-width-percent:0;mso-height-percent:0;mso-width-relative:margin;mso-height-relative:margin" from="124.95pt,156.25pt" to="125.25pt,164.55pt" o:gfxdata="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" strokecolor="#215e99 [2431]" strokeweight="1.5pt">
+              <v:line w14:anchorId="20ACF875" id="Straight Connector 2" o:spid="_x0000_s1026" style="position:absolute;z-index:251669504;visibility:visible;mso-wrap-style:square;mso-width-percent:0;mso-height-percent:0;mso-wrap-distance-left:9pt;mso-wrap-distance-top:0;mso-wrap-distance-right:9pt;mso-wrap-distance-bottom:0;mso-position-horizontal:absolute;mso-position-horizontal-relative:text;mso-position-vertical:absolute;mso-position-vertical-relative:text;mso-width-percent:0;mso-height-percent:0;mso-width-relative:margin;mso-height-relative:margin" from="124.95pt,156.25pt" to="125.25pt,164.55pt" o:gfxdata="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" strokecolor="#215e99 [2431]" strokeweight="1.5pt">
                 <v:stroke joinstyle="miter"/>
               </v:line>
             </w:pict>
@@ -3698,7 +3823,7 @@
           </mc:Choice>
           <mc:Fallback>
             <w:pict>
-              <v:line w14:anchorId="7BD7E191" id="Straight Connector 2" o:spid="_x0000_s1026" style="position:absolute;z-index:251671552;visibility:visible;mso-wrap-style:square;mso-width-percent:0;mso-height-percent:0;mso-wrap-distance-left:9pt;mso-wrap-distance-top:0;mso-wrap-distance-right:9pt;mso-wrap-distance-bottom:0;mso-position-horizontal:absolute;mso-position-horizontal-relative:text;mso-position-vertical:absolute;mso-position-vertical-relative:text;mso-width-percent:0;mso-height-percent:0;mso-width-relative:margin;mso-height-relative:margin" from="16.65pt,155pt" to="16.95pt,163.3pt" o:gfxdata="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" strokecolor="#215e99 [2431]" strokeweight="1.5pt">
+              <v:line w14:anchorId="30F63375" id="Straight Connector 2" o:spid="_x0000_s1026" style="position:absolute;z-index:251671552;visibility:visible;mso-wrap-style:square;mso-width-percent:0;mso-height-percent:0;mso-wrap-distance-left:9pt;mso-wrap-distance-top:0;mso-wrap-distance-right:9pt;mso-wrap-distance-bottom:0;mso-position-horizontal:absolute;mso-position-horizontal-relative:text;mso-position-vertical:absolute;mso-position-vertical-relative:text;mso-width-percent:0;mso-height-percent:0;mso-width-relative:margin;mso-height-relative:margin" from="16.65pt,155pt" to="16.95pt,163.3pt" o:gfxdata="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" strokecolor="#215e99 [2431]" strokeweight="1.5pt">
                 <v:stroke joinstyle="miter"/>
               </v:line>
             </w:pict>
@@ -3776,7 +3901,7 @@
           </mc:Choice>
           <mc:Fallback>
             <w:pict>
-              <v:line w14:anchorId="6AAFF5A0" id="Straight Connector 2" o:spid="_x0000_s1026" style="position:absolute;z-index:251667456;visibility:visible;mso-wrap-style:square;mso-width-percent:0;mso-height-percent:0;mso-wrap-distance-left:9pt;mso-wrap-distance-top:0;mso-wrap-distance-right:9pt;mso-wrap-distance-bottom:0;mso-position-horizontal:absolute;mso-position-horizontal-relative:text;mso-position-vertical:absolute;mso-position-vertical-relative:text;mso-width-percent:0;mso-height-percent:0;mso-width-relative:margin;mso-height-relative:margin" from="228pt,139.85pt" to="228.3pt,164.4pt" o:gfxdata="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" strokecolor="#215e99 [2431]" strokeweight="1.5pt">
+              <v:line w14:anchorId="7158D2EA" id="Straight Connector 2" o:spid="_x0000_s1026" style="position:absolute;z-index:251667456;visibility:visible;mso-wrap-style:square;mso-width-percent:0;mso-height-percent:0;mso-wrap-distance-left:9pt;mso-wrap-distance-top:0;mso-wrap-distance-right:9pt;mso-wrap-distance-bottom:0;mso-position-horizontal:absolute;mso-position-horizontal-relative:text;mso-position-vertical:absolute;mso-position-vertical-relative:text;mso-width-percent:0;mso-height-percent:0;mso-width-relative:margin;mso-height-relative:margin" from="228pt,139.85pt" to="228.3pt,164.4pt" o:gfxdata="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" strokecolor="#215e99 [2431]" strokeweight="1.5pt">
                 <v:stroke joinstyle="miter"/>
               </v:line>
             </w:pict>
@@ -3854,7 +3979,7 @@
           </mc:Choice>
           <mc:Fallback>
             <w:pict>
-              <v:line w14:anchorId="3A925658" id="Straight Connector 2" o:spid="_x0000_s1026" style="position:absolute;z-index:251666432;visibility:visible;mso-wrap-style:square;mso-width-percent:0;mso-height-percent:0;mso-wrap-distance-left:9pt;mso-wrap-distance-top:0;mso-wrap-distance-right:9pt;mso-wrap-distance-bottom:0;mso-position-horizontal:absolute;mso-position-horizontal-relative:text;mso-position-vertical:absolute;mso-position-vertical-relative:text;mso-width-percent:0;mso-height-percent:0;mso-width-relative:margin;mso-height-relative:margin" from="367.4pt,78.7pt" to="367.4pt,86.05pt" o:gfxdata="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" strokecolor="#215e99 [2431]" strokeweight="1.5pt">
+              <v:line w14:anchorId="7583DF80" id="Straight Connector 2" o:spid="_x0000_s1026" style="position:absolute;z-index:251666432;visibility:visible;mso-wrap-style:square;mso-width-percent:0;mso-height-percent:0;mso-wrap-distance-left:9pt;mso-wrap-distance-top:0;mso-wrap-distance-right:9pt;mso-wrap-distance-bottom:0;mso-position-horizontal:absolute;mso-position-horizontal-relative:text;mso-position-vertical:absolute;mso-position-vertical-relative:text;mso-width-percent:0;mso-height-percent:0;mso-width-relative:margin;mso-height-relative:margin" from="367.4pt,78.7pt" to="367.4pt,86.05pt" o:gfxdata="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" strokecolor="#215e99 [2431]" strokeweight="1.5pt">
                 <v:stroke joinstyle="miter"/>
               </v:line>
             </w:pict>
@@ -4039,7 +4164,7 @@
           </mc:Choice>
           <mc:Fallback>
             <w:pict>
-              <v:line w14:anchorId="7946395B" id="Straight Connector 2" o:spid="_x0000_s1026" style="position:absolute;flip:x;z-index:251664384;visibility:visible;mso-wrap-style:square;mso-width-percent:0;mso-height-percent:0;mso-wrap-distance-left:9pt;mso-wrap-distance-top:0;mso-wrap-distance-right:9pt;mso-wrap-distance-bottom:0;mso-position-horizontal:absolute;mso-position-horizontal-relative:text;mso-position-vertical:absolute;mso-position-vertical-relative:text;mso-width-percent:0;mso-height-percent:0;mso-width-relative:margin;mso-height-relative:margin" from="94.45pt,79.3pt" to="367.85pt,80.1pt" o:gfxdata="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" strokecolor="#215e99 [2431]" strokeweight="1.5pt">
+              <v:line w14:anchorId="1E68A712" id="Straight Connector 2" o:spid="_x0000_s1026" style="position:absolute;flip:x;z-index:251664384;visibility:visible;mso-wrap-style:square;mso-width-percent:0;mso-height-percent:0;mso-wrap-distance-left:9pt;mso-wrap-distance-top:0;mso-wrap-distance-right:9pt;mso-wrap-distance-bottom:0;mso-position-horizontal:absolute;mso-position-horizontal-relative:text;mso-position-vertical:absolute;mso-position-vertical-relative:text;mso-width-percent:0;mso-height-percent:0;mso-width-relative:margin;mso-height-relative:margin" from="94.45pt,79.3pt" to="367.85pt,80.1pt" o:gfxdata="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" strokecolor="#215e99 [2431]" strokeweight="1.5pt">
                 <v:stroke joinstyle="miter"/>
               </v:line>
             </w:pict>
@@ -4239,7 +4364,7 @@
           </mc:Choice>
           <mc:Fallback>
             <w:pict>
-              <v:line w14:anchorId="26DD27B4" id="Straight Connector 2" o:spid="_x0000_s1026" style="position:absolute;z-index:251665408;visibility:visible;mso-wrap-style:square;mso-width-percent:0;mso-height-percent:0;mso-wrap-distance-left:9pt;mso-wrap-distance-top:0;mso-wrap-distance-right:9pt;mso-wrap-distance-bottom:0;mso-position-horizontal:absolute;mso-position-horizontal-relative:text;mso-position-vertical:absolute;mso-position-vertical-relative:text;mso-width-percent:0;mso-height-percent:0;mso-width-relative:margin;mso-height-relative:margin" from="95.1pt,80.05pt" to="95.1pt,87.4pt" o:gfxdata="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" strokecolor="#215e99 [2431]" strokeweight="1.5pt">
+              <v:line w14:anchorId="3A1E80CD" id="Straight Connector 2" o:spid="_x0000_s1026" style="position:absolute;z-index:251665408;visibility:visible;mso-wrap-style:square;mso-width-percent:0;mso-height-percent:0;mso-wrap-distance-left:9pt;mso-wrap-distance-top:0;mso-wrap-distance-right:9pt;mso-wrap-distance-bottom:0;mso-position-horizontal:absolute;mso-position-horizontal-relative:text;mso-position-vertical:absolute;mso-position-vertical-relative:text;mso-width-percent:0;mso-height-percent:0;mso-width-relative:margin;mso-height-relative:margin" from="95.1pt,80.05pt" to="95.1pt,87.4pt" o:gfxdata="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" strokecolor="#215e99 [2431]" strokeweight="1.5pt">
                 <v:stroke joinstyle="miter"/>
               </v:line>
             </w:pict>
@@ -4424,7 +4549,7 @@
           </mc:Choice>
           <mc:Fallback>
             <w:pict>
-              <v:line w14:anchorId="3610EBCC" id="Straight Connector 2" o:spid="_x0000_s1026" style="position:absolute;z-index:251660288;visibility:visible;mso-wrap-style:square;mso-width-percent:0;mso-height-percent:0;mso-wrap-distance-left:9pt;mso-wrap-distance-top:0;mso-wrap-distance-right:9pt;mso-wrap-distance-bottom:0;mso-position-horizontal:absolute;mso-position-horizontal-relative:text;mso-position-vertical:absolute;mso-position-vertical-relative:text;mso-width-percent:0;mso-height-percent:0;mso-width-relative:margin;mso-height-relative:margin" from="228.6pt,72.8pt" to="228.85pt,94.3pt" o:gfxdata="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" strokecolor="#215e99 [2431]" strokeweight="1.5pt">
+              <v:line w14:anchorId="7EE8969B" id="Straight Connector 2" o:spid="_x0000_s1026" style="position:absolute;z-index:251660288;visibility:visible;mso-wrap-style:square;mso-width-percent:0;mso-height-percent:0;mso-wrap-distance-left:9pt;mso-wrap-distance-top:0;mso-wrap-distance-right:9pt;mso-wrap-distance-bottom:0;mso-position-horizontal:absolute;mso-position-horizontal-relative:text;mso-position-vertical:absolute;mso-position-vertical-relative:text;mso-width-percent:0;mso-height-percent:0;mso-width-relative:margin;mso-height-relative:margin" from="228.6pt,72.8pt" to="228.85pt,94.3pt" o:gfxdata="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" strokecolor="#215e99 [2431]" strokeweight="1.5pt">
                 <v:stroke joinstyle="miter"/>
               </v:line>
             </w:pict>
@@ -4831,6 +4956,119 @@
     </w:lvl>
   </w:abstractNum>
   <w:abstractNum w:abstractNumId="2" w15:restartNumberingAfterBreak="0">
+    <w:nsid w:val="497E1982"/>
+    <w:multiLevelType w:val="hybridMultilevel"/>
+    <w:tmpl w:val="6DC45520"/>
+    <w:lvl w:ilvl="0" w:tplc="08090001">
+      <w:start w:val="1"/>
+      <w:numFmt w:val="bullet"/>
+      <w:lvlText w:val=""/>
+      <w:lvlJc w:val="left"/>
+      <w:pPr>
+        <w:ind w:left="720" w:hanging="360"/>
+      </w:pPr>
+      <w:rPr>
+        <w:rFonts w:ascii="Symbol" w:hAnsi="Symbol" w:hint="default"/>
+      </w:rPr>
+    </w:lvl>
+    <w:lvl w:ilvl="1" w:tplc="08090003" w:tentative="1">
+      <w:start w:val="1"/>
+      <w:numFmt w:val="bullet"/>
+      <w:lvlText w:val="o"/>
+      <w:lvlJc w:val="left"/>
+      <w:pPr>
+        <w:ind w:left="1440" w:hanging="360"/>
+      </w:pPr>
+      <w:rPr>
+        <w:rFonts w:ascii="Courier New" w:hAnsi="Courier New" w:cs="Courier New" w:hint="default"/>
+      </w:rPr>
+    </w:lvl>
+    <w:lvl w:ilvl="2" w:tplc="08090005" w:tentative="1">
+      <w:start w:val="1"/>
+      <w:numFmt w:val="bullet"/>
+      <w:lvlText w:val=""/>
+      <w:lvlJc w:val="left"/>
+      <w:pPr>
+        <w:ind w:left="2160" w:hanging="360"/>
+      </w:pPr>
+      <w:rPr>
+        <w:rFonts w:ascii="Wingdings" w:hAnsi="Wingdings" w:hint="default"/>
+      </w:rPr>
+    </w:lvl>
+    <w:lvl w:ilvl="3" w:tplc="08090001" w:tentative="1">
+      <w:start w:val="1"/>
+      <w:numFmt w:val="bullet"/>
+      <w:lvlText w:val=""/>
+      <w:lvlJc w:val="left"/>
+      <w:pPr>
+        <w:ind w:left="2880" w:hanging="360"/>
+      </w:pPr>
+      <w:rPr>
+        <w:rFonts w:ascii="Symbol" w:hAnsi="Symbol" w:hint="default"/>
+      </w:rPr>
+    </w:lvl>
+    <w:lvl w:ilvl="4" w:tplc="08090003" w:tentative="1">
+      <w:start w:val="1"/>
+      <w:numFmt w:val="bullet"/>
+      <w:lvlText w:val="o"/>
+      <w:lvlJc w:val="left"/>
+      <w:pPr>
+        <w:ind w:left="3600" w:hanging="360"/>
+      </w:pPr>
+      <w:rPr>
+        <w:rFonts w:ascii="Courier New" w:hAnsi="Courier New" w:cs="Courier New" w:hint="default"/>
+      </w:rPr>
+    </w:lvl>
+    <w:lvl w:ilvl="5" w:tplc="08090005" w:tentative="1">
+      <w:start w:val="1"/>
+      <w:numFmt w:val="bullet"/>
+      <w:lvlText w:val=""/>
+      <w:lvlJc w:val="left"/>
+      <w:pPr>
+        <w:ind w:left="4320" w:hanging="360"/>
+      </w:pPr>
+      <w:rPr>
+        <w:rFonts w:ascii="Wingdings" w:hAnsi="Wingdings" w:hint="default"/>
+      </w:rPr>
+    </w:lvl>
+    <w:lvl w:ilvl="6" w:tplc="08090001" w:tentative="1">
+      <w:start w:val="1"/>
+      <w:numFmt w:val="bullet"/>
+      <w:lvlText w:val=""/>
+      <w:lvlJc w:val="left"/>
+      <w:pPr>
+        <w:ind w:left="5040" w:hanging="360"/>
+      </w:pPr>
+      <w:rPr>
+        <w:rFonts w:ascii="Symbol" w:hAnsi="Symbol" w:hint="default"/>
+      </w:rPr>
+    </w:lvl>
+    <w:lvl w:ilvl="7" w:tplc="08090003" w:tentative="1">
+      <w:start w:val="1"/>
+      <w:numFmt w:val="bullet"/>
+      <w:lvlText w:val="o"/>
+      <w:lvlJc w:val="left"/>
+      <w:pPr>
+        <w:ind w:left="5760" w:hanging="360"/>
+      </w:pPr>
+      <w:rPr>
+        <w:rFonts w:ascii="Courier New" w:hAnsi="Courier New" w:cs="Courier New" w:hint="default"/>
+      </w:rPr>
+    </w:lvl>
+    <w:lvl w:ilvl="8" w:tplc="08090005" w:tentative="1">
+      <w:start w:val="1"/>
+      <w:numFmt w:val="bullet"/>
+      <w:lvlText w:val=""/>
+      <w:lvlJc w:val="left"/>
+      <w:pPr>
+        <w:ind w:left="6480" w:hanging="360"/>
+      </w:pPr>
+      <w:rPr>
+        <w:rFonts w:ascii="Wingdings" w:hAnsi="Wingdings" w:hint="default"/>
+      </w:rPr>
+    </w:lvl>
+  </w:abstractNum>
+  <w:abstractNum w:abstractNumId="3" w15:restartNumberingAfterBreak="0">
     <w:nsid w:val="4BB17767"/>
     <w:multiLevelType w:val="hybridMultilevel"/>
     <w:tmpl w:val="E65E4604"/>
@@ -4926,6 +5164,9 @@
     <w:abstractNumId w:val="0"/>
   </w:num>
   <w:num w:numId="3" w16cid:durableId="327710980">
+    <w:abstractNumId w:val="3"/>
+  </w:num>
+  <w:num w:numId="4" w16cid:durableId="615212901">
     <w:abstractNumId w:val="2"/>
   </w:num>
 </w:numbering>

</xml_diff>